<commit_message>
added basic db infrastructure and controllers
</commit_message>
<xml_diff>
--- a/Documentation/bakalářskáPráceKocůrek.docx
+++ b/Documentation/bakalářskáPráceKocůrek.docx
@@ -3013,15 +3013,15 @@
       <w:r>
         <w:br w:type="page"/>
       </w:r>
-      <w:bookmarkStart w:id="77" w:name="_Toc209253219"/>
-      <w:bookmarkStart w:id="78" w:name="_Toc209253406"/>
-      <w:bookmarkStart w:id="79" w:name="_Toc209321260"/>
-      <w:bookmarkStart w:id="80" w:name="_Toc440839251"/>
+      <w:bookmarkStart w:id="77" w:name="_Toc440839251"/>
+      <w:bookmarkStart w:id="78" w:name="_Toc209253219"/>
+      <w:bookmarkStart w:id="79" w:name="_Toc209253406"/>
+      <w:bookmarkStart w:id="80" w:name="_Toc209321260"/>
       <w:r>
         <w:lastRenderedPageBreak/>
         <w:t>RESUMÉ</w:t>
       </w:r>
-      <w:bookmarkEnd w:id="80"/>
+      <w:bookmarkEnd w:id="77"/>
     </w:p>
     <w:p>
       <w:pPr>
@@ -3049,9 +3049,9 @@
         <w:lastRenderedPageBreak/>
         <w:t>SEZNAM POUŽITÉ LITERATURY</w:t>
       </w:r>
-      <w:bookmarkEnd w:id="77"/>
       <w:bookmarkEnd w:id="78"/>
       <w:bookmarkEnd w:id="79"/>
+      <w:bookmarkEnd w:id="80"/>
       <w:bookmarkEnd w:id="82"/>
     </w:p>
     <w:p>
@@ -3182,12 +3182,6 @@
         <w:gridCol w:w="8055"/>
       </w:tblGrid>
       <w:tr>
-        <w:tblPrEx>
-          <w:tblCellMar>
-            <w:top w:w="0" w:type="dxa"/>
-            <w:bottom w:w="0" w:type="dxa"/>
-          </w:tblCellMar>
-        </w:tblPrEx>
         <w:tc>
           <w:tcPr>
             <w:tcW w:w="0" w:type="auto"/>
@@ -3227,12 +3221,6 @@
         </w:tc>
       </w:tr>
       <w:tr>
-        <w:tblPrEx>
-          <w:tblCellMar>
-            <w:top w:w="0" w:type="dxa"/>
-            <w:bottom w:w="0" w:type="dxa"/>
-          </w:tblCellMar>
-        </w:tblPrEx>
         <w:tc>
           <w:tcPr>
             <w:tcW w:w="0" w:type="auto"/>
@@ -3272,12 +3260,6 @@
         </w:tc>
       </w:tr>
       <w:tr>
-        <w:tblPrEx>
-          <w:tblCellMar>
-            <w:top w:w="0" w:type="dxa"/>
-            <w:bottom w:w="0" w:type="dxa"/>
-          </w:tblCellMar>
-        </w:tblPrEx>
         <w:tc>
           <w:tcPr>
             <w:tcW w:w="0" w:type="auto"/>
@@ -3317,12 +3299,6 @@
         </w:tc>
       </w:tr>
       <w:tr>
-        <w:tblPrEx>
-          <w:tblCellMar>
-            <w:top w:w="0" w:type="dxa"/>
-            <w:bottom w:w="0" w:type="dxa"/>
-          </w:tblCellMar>
-        </w:tblPrEx>
         <w:tc>
           <w:tcPr>
             <w:tcW w:w="0" w:type="auto"/>
@@ -5172,6 +5148,50 @@
     <w:lsdException w:name="Hyperlink" w:uiPriority="99"/>
     <w:lsdException w:name="Strong" w:qFormat="1"/>
     <w:lsdException w:name="Emphasis" w:qFormat="1"/>
+    <w:lsdException w:name="Normal Table" w:semiHidden="1" w:unhideWhenUsed="1"/>
+    <w:lsdException w:name="Table Simple 1" w:semiHidden="1" w:unhideWhenUsed="1"/>
+    <w:lsdException w:name="Table Simple 2" w:semiHidden="1" w:unhideWhenUsed="1"/>
+    <w:lsdException w:name="Table Simple 3" w:semiHidden="1" w:unhideWhenUsed="1"/>
+    <w:lsdException w:name="Table Classic 1" w:semiHidden="1" w:unhideWhenUsed="1"/>
+    <w:lsdException w:name="Table Classic 2" w:semiHidden="1" w:unhideWhenUsed="1"/>
+    <w:lsdException w:name="Table Classic 3" w:semiHidden="1" w:unhideWhenUsed="1"/>
+    <w:lsdException w:name="Table Classic 4" w:semiHidden="1" w:unhideWhenUsed="1"/>
+    <w:lsdException w:name="Table Colorful 1" w:semiHidden="1" w:unhideWhenUsed="1"/>
+    <w:lsdException w:name="Table Colorful 2" w:semiHidden="1" w:unhideWhenUsed="1"/>
+    <w:lsdException w:name="Table Colorful 3" w:semiHidden="1" w:unhideWhenUsed="1"/>
+    <w:lsdException w:name="Table Columns 1" w:semiHidden="1" w:unhideWhenUsed="1"/>
+    <w:lsdException w:name="Table Columns 2" w:semiHidden="1" w:unhideWhenUsed="1"/>
+    <w:lsdException w:name="Table Columns 3" w:semiHidden="1" w:unhideWhenUsed="1"/>
+    <w:lsdException w:name="Table Columns 4" w:semiHidden="1" w:unhideWhenUsed="1"/>
+    <w:lsdException w:name="Table Columns 5" w:semiHidden="1" w:unhideWhenUsed="1"/>
+    <w:lsdException w:name="Table Grid 1" w:semiHidden="1" w:unhideWhenUsed="1"/>
+    <w:lsdException w:name="Table Grid 2" w:semiHidden="1" w:unhideWhenUsed="1"/>
+    <w:lsdException w:name="Table Grid 3" w:semiHidden="1" w:unhideWhenUsed="1"/>
+    <w:lsdException w:name="Table Grid 4" w:semiHidden="1" w:unhideWhenUsed="1"/>
+    <w:lsdException w:name="Table Grid 5" w:semiHidden="1" w:unhideWhenUsed="1"/>
+    <w:lsdException w:name="Table Grid 6" w:semiHidden="1" w:unhideWhenUsed="1"/>
+    <w:lsdException w:name="Table Grid 7" w:semiHidden="1" w:unhideWhenUsed="1"/>
+    <w:lsdException w:name="Table Grid 8" w:semiHidden="1" w:unhideWhenUsed="1"/>
+    <w:lsdException w:name="Table List 1" w:semiHidden="1" w:unhideWhenUsed="1"/>
+    <w:lsdException w:name="Table List 2" w:semiHidden="1" w:unhideWhenUsed="1"/>
+    <w:lsdException w:name="Table List 3" w:semiHidden="1" w:unhideWhenUsed="1"/>
+    <w:lsdException w:name="Table List 4" w:semiHidden="1" w:unhideWhenUsed="1"/>
+    <w:lsdException w:name="Table List 5" w:semiHidden="1" w:unhideWhenUsed="1"/>
+    <w:lsdException w:name="Table List 6" w:semiHidden="1" w:unhideWhenUsed="1"/>
+    <w:lsdException w:name="Table List 7" w:semiHidden="1" w:unhideWhenUsed="1"/>
+    <w:lsdException w:name="Table List 8" w:semiHidden="1" w:unhideWhenUsed="1"/>
+    <w:lsdException w:name="Table 3D effects 1" w:semiHidden="1" w:unhideWhenUsed="1"/>
+    <w:lsdException w:name="Table 3D effects 2" w:semiHidden="1" w:unhideWhenUsed="1"/>
+    <w:lsdException w:name="Table 3D effects 3" w:semiHidden="1" w:unhideWhenUsed="1"/>
+    <w:lsdException w:name="Table Contemporary" w:semiHidden="1" w:unhideWhenUsed="1"/>
+    <w:lsdException w:name="Table Elegant" w:semiHidden="1" w:unhideWhenUsed="1"/>
+    <w:lsdException w:name="Table Professional" w:semiHidden="1" w:unhideWhenUsed="1"/>
+    <w:lsdException w:name="Table Subtle 1" w:semiHidden="1" w:unhideWhenUsed="1"/>
+    <w:lsdException w:name="Table Subtle 2" w:semiHidden="1" w:unhideWhenUsed="1"/>
+    <w:lsdException w:name="Table Web 1" w:semiHidden="1" w:unhideWhenUsed="1"/>
+    <w:lsdException w:name="Table Web 2" w:semiHidden="1" w:unhideWhenUsed="1"/>
+    <w:lsdException w:name="Table Web 3" w:semiHidden="1" w:unhideWhenUsed="1"/>
+    <w:lsdException w:name="Table Theme" w:semiHidden="1" w:unhideWhenUsed="1"/>
     <w:lsdException w:name="Placeholder Text" w:semiHidden="1" w:uiPriority="99"/>
     <w:lsdException w:name="No Spacing" w:uiPriority="1" w:qFormat="1"/>
     <w:lsdException w:name="Light Shading" w:uiPriority="60"/>
@@ -5467,11 +5487,15 @@
   </w:style>
   <w:style w:type="character" w:default="1" w:styleId="Standardnpsmoodstavce">
     <w:name w:val="Default Paragraph Font"/>
+    <w:uiPriority w:val="1"/>
     <w:semiHidden/>
+    <w:unhideWhenUsed/>
   </w:style>
   <w:style w:type="table" w:default="1" w:styleId="Normlntabulka">
     <w:name w:val="Normal Table"/>
+    <w:uiPriority w:val="99"/>
     <w:semiHidden/>
+    <w:unhideWhenUsed/>
     <w:tblPr>
       <w:tblInd w:w="0" w:type="dxa"/>
       <w:tblCellMar>
@@ -5484,7 +5508,9 @@
   </w:style>
   <w:style w:type="numbering" w:default="1" w:styleId="Bezseznamu">
     <w:name w:val="No List"/>
+    <w:uiPriority w:val="99"/>
     <w:semiHidden/>
+    <w:unhideWhenUsed/>
   </w:style>
   <w:style w:type="paragraph" w:customStyle="1" w:styleId="StylArial145bzarovnnnasted">
     <w:name w:val="Styl Arial 145 b. zarovnání na střed"/>

</xml_diff>

<commit_message>
added basic stock management
</commit_message>
<xml_diff>
--- a/Documentation/bakalářskáPráceKocůrek.docx
+++ b/Documentation/bakalářskáPráceKocůrek.docx
@@ -8,7 +8,7 @@
         <w:tblLook w:val="01E0" w:firstRow="1" w:lastRow="1" w:firstColumn="1" w:lastColumn="1" w:noHBand="0" w:noVBand="0"/>
       </w:tblPr>
       <w:tblGrid>
-        <w:gridCol w:w="9003"/>
+        <w:gridCol w:w="8787"/>
       </w:tblGrid>
       <w:tr>
         <w:trPr>
@@ -31,7 +31,7 @@
               <w:pStyle w:val="StylArial145bzarovnnnasted"/>
             </w:pPr>
             <w:r>
-              <w:t>NÁZEV FAKULTY</w:t>
+              <w:t>PŘÍRODOVĚDECKÁ FAKULTA</w:t>
             </w:r>
           </w:p>
           <w:p>
@@ -39,7 +39,7 @@
               <w:pStyle w:val="StylArial145bzarovnnnasted"/>
             </w:pPr>
             <w:r>
-              <w:t>NÁZEV KATEDRY</w:t>
+              <w:t>KATEDRA INFORMATIKY A POČÍTAČŮ</w:t>
             </w:r>
           </w:p>
         </w:tc>
@@ -58,11 +58,13 @@
               <w:pStyle w:val="nazevprace"/>
             </w:pPr>
             <w:r>
-              <w:t>Název práce</w:t>
+              <w:t xml:space="preserve">Návrh a implementace skladového systému na platformě .NET s využitím </w:t>
             </w:r>
+            <w:proofErr w:type="spellStart"/>
             <w:r>
-              <w:t xml:space="preserve"> (max. 3 řádky)</w:t>
+              <w:t>Blazoru</w:t>
             </w:r>
+            <w:proofErr w:type="spellEnd"/>
           </w:p>
           <w:p>
             <w:pPr>
@@ -79,7 +81,10 @@
               <w:pStyle w:val="StylArial145bzarovnnnasted"/>
             </w:pPr>
             <w:r>
-              <w:t>TYP PRÁCE</w:t>
+              <w:t>BAKALÁŘSKÁ</w:t>
+            </w:r>
+            <w:r>
+              <w:t xml:space="preserve"> PRÁCE</w:t>
             </w:r>
           </w:p>
         </w:tc>
@@ -117,7 +122,20 @@
                 <w:szCs w:val="29"/>
               </w:rPr>
               <w:tab/>
-              <w:t>jméno autora</w:t>
+            </w:r>
+            <w:r>
+              <w:rPr>
+                <w:rFonts w:cs="csr12"/>
+                <w:szCs w:val="29"/>
+              </w:rPr>
+              <w:t xml:space="preserve">Tomáš </w:t>
+            </w:r>
+            <w:r>
+              <w:rPr>
+                <w:rFonts w:cs="csr12"/>
+                <w:szCs w:val="29"/>
+              </w:rPr>
+              <w:t xml:space="preserve"> </w:t>
             </w:r>
           </w:p>
           <w:p>
@@ -148,7 +166,13 @@
                 <w:szCs w:val="29"/>
               </w:rPr>
               <w:tab/>
-              <w:t>jméno vedoucího</w:t>
+            </w:r>
+            <w:r>
+              <w:rPr>
+                <w:rFonts w:cs="csr12"/>
+                <w:szCs w:val="29"/>
+              </w:rPr>
+              <w:t>Mgr. Robert Jarušek, Ph.D.</w:t>
             </w:r>
           </w:p>
           <w:p>
@@ -172,25 +196,20 @@
               <w:pStyle w:val="StylArial145bzarovnnnasted"/>
             </w:pPr>
             <w:r>
-              <w:t>20XX</w:t>
+              <w:t>2023</w:t>
             </w:r>
           </w:p>
         </w:tc>
       </w:tr>
     </w:tbl>
     <w:p/>
-    <w:p>
-      <w:r>
-        <w:br w:type="page"/>
-      </w:r>
-    </w:p>
     <w:tbl>
       <w:tblPr>
         <w:tblW w:w="5000" w:type="pct"/>
         <w:tblLook w:val="01E0" w:firstRow="1" w:lastRow="1" w:firstColumn="1" w:lastColumn="1" w:noHBand="0" w:noVBand="0"/>
       </w:tblPr>
       <w:tblGrid>
-        <w:gridCol w:w="9003"/>
+        <w:gridCol w:w="8787"/>
       </w:tblGrid>
       <w:tr>
         <w:trPr>
@@ -204,8 +223,14 @@
             <w:pPr>
               <w:pStyle w:val="StylArial145bzarovnnnasted"/>
             </w:pPr>
+            <w:proofErr w:type="gramStart"/>
             <w:r>
-              <w:t>UNIVERSITY OF OSTRAVA</w:t>
+              <w:lastRenderedPageBreak/>
+              <w:t>UNIVERSITY</w:t>
+            </w:r>
+            <w:proofErr w:type="gramEnd"/>
+            <w:r>
+              <w:t xml:space="preserve"> OF OSTRAVA</w:t>
             </w:r>
           </w:p>
           <w:p>
@@ -213,7 +238,7 @@
               <w:pStyle w:val="StylArial145bzarovnnnasted"/>
             </w:pPr>
             <w:r>
-              <w:t>FACULTY NAME</w:t>
+              <w:t>FACULTY OF SCIENCE</w:t>
             </w:r>
           </w:p>
           <w:p>
@@ -221,7 +246,10 @@
               <w:pStyle w:val="StylArial145bzarovnnnasted"/>
             </w:pPr>
             <w:r>
-              <w:t>DEPARTMENT NAME</w:t>
+              <w:t xml:space="preserve">DEPARTMENT </w:t>
+            </w:r>
+            <w:r>
+              <w:t>OF INFORMATICS AND COMPUTERS</w:t>
             </w:r>
           </w:p>
         </w:tc>
@@ -238,9 +266,15 @@
           <w:p>
             <w:pPr>
               <w:pStyle w:val="nazevprace"/>
+              <w:rPr>
+                <w:lang w:val="en-US"/>
+              </w:rPr>
             </w:pPr>
             <w:r>
-              <w:t>Title of the Thesis (max. 3 řádky)</w:t>
+              <w:rPr>
+                <w:lang w:val="en-US"/>
+              </w:rPr>
+              <w:t>Design and implementation of warehouse system on the .NET platform using Blazor</w:t>
             </w:r>
           </w:p>
           <w:p>
@@ -257,6 +291,9 @@
             <w:pPr>
               <w:pStyle w:val="StylArial145bzarovnnnasted"/>
             </w:pPr>
+            <w:r>
+              <w:t xml:space="preserve">BACHELOR </w:t>
+            </w:r>
             <w:r>
               <w:t>THESIS</w:t>
             </w:r>
@@ -275,8 +312,15 @@
             <w:r>
               <w:rPr>
                 <w:rStyle w:val="StylArial145bzarovnnnastedChar"/>
+                <w:lang w:val="en-US"/>
               </w:rPr>
-              <w:t>Author:</w:t>
+              <w:t>Author</w:t>
+            </w:r>
+            <w:r>
+              <w:rPr>
+                <w:rStyle w:val="StylArial145bzarovnnnastedChar"/>
+              </w:rPr>
+              <w:t>:</w:t>
             </w:r>
             <w:r>
               <w:rPr>
@@ -300,11 +344,9 @@
             <w:bookmarkEnd w:id="0"/>
             <w:r>
               <w:rPr>
-                <w:rFonts w:ascii="Arial" w:hAnsi="Arial"/>
-                <w:sz w:val="29"/>
-                <w:szCs w:val="20"/>
+                <w:rStyle w:val="StylArial145bzarovnnnastedChar"/>
               </w:rPr>
-              <w:t>autor name</w:t>
+              <w:t>Tomáš Kocůrek</w:t>
             </w:r>
           </w:p>
           <w:p>
@@ -327,7 +369,18 @@
             </w:r>
             <w:bookmarkEnd w:id="1"/>
             <w:r>
-              <w:t>supervisor name</w:t>
+              <w:rPr>
+                <w:rFonts w:cs="csr12"/>
+                <w:szCs w:val="29"/>
+              </w:rPr>
+              <w:t>Mgr. Robert Jarušek, Ph.</w:t>
+            </w:r>
+            <w:r>
+              <w:rPr>
+                <w:rFonts w:cs="csr12"/>
+                <w:szCs w:val="29"/>
+              </w:rPr>
+              <w:t>D.</w:t>
             </w:r>
           </w:p>
           <w:p>
@@ -351,7 +404,7 @@
               <w:pStyle w:val="StylArial145bzarovnnnasted"/>
             </w:pPr>
             <w:r>
-              <w:t>20XX</w:t>
+              <w:t>2023</w:t>
             </w:r>
           </w:p>
         </w:tc>
@@ -504,63 +557,15 @@
         <w:jc w:val="both"/>
         <w:rPr>
           <w:rFonts w:ascii="Times New Roman" w:hAnsi="Times New Roman"/>
+          <w:lang w:val="en-US"/>
         </w:rPr>
       </w:pPr>
-      <w:proofErr w:type="spellStart"/>
       <w:r>
         <w:rPr>
           <w:rFonts w:ascii="Times New Roman" w:hAnsi="Times New Roman"/>
+          <w:lang w:val="en-US"/>
         </w:rPr>
-        <w:t>The</w:t>
-      </w:r>
-      <w:proofErr w:type="spellEnd"/>
-      <w:r>
-        <w:rPr>
-          <w:rFonts w:ascii="Times New Roman" w:hAnsi="Times New Roman"/>
-        </w:rPr>
-        <w:t xml:space="preserve"> text </w:t>
-      </w:r>
-      <w:proofErr w:type="spellStart"/>
-      <w:r>
-        <w:rPr>
-          <w:rFonts w:ascii="Times New Roman" w:hAnsi="Times New Roman"/>
-        </w:rPr>
-        <w:t>of</w:t>
-      </w:r>
-      <w:proofErr w:type="spellEnd"/>
-      <w:r>
-        <w:rPr>
-          <w:rFonts w:ascii="Times New Roman" w:hAnsi="Times New Roman"/>
-        </w:rPr>
-        <w:t xml:space="preserve"> </w:t>
-      </w:r>
-      <w:proofErr w:type="spellStart"/>
-      <w:r>
-        <w:rPr>
-          <w:rFonts w:ascii="Times New Roman" w:hAnsi="Times New Roman"/>
-        </w:rPr>
-        <w:t>the</w:t>
-      </w:r>
-      <w:proofErr w:type="spellEnd"/>
-      <w:r>
-        <w:rPr>
-          <w:rFonts w:ascii="Times New Roman" w:hAnsi="Times New Roman"/>
-        </w:rPr>
-        <w:t xml:space="preserve"> </w:t>
-      </w:r>
-      <w:proofErr w:type="spellStart"/>
-      <w:r>
-        <w:rPr>
-          <w:rFonts w:ascii="Times New Roman" w:hAnsi="Times New Roman"/>
-        </w:rPr>
-        <w:t>abstract</w:t>
-      </w:r>
-      <w:proofErr w:type="spellEnd"/>
-      <w:r>
-        <w:rPr>
-          <w:rFonts w:ascii="Times New Roman" w:hAnsi="Times New Roman"/>
-        </w:rPr>
-        <w:t>.</w:t>
+        <w:t>The text of the abstract.</w:t>
       </w:r>
     </w:p>
     <w:p>
@@ -569,21 +574,15 @@
         <w:jc w:val="both"/>
         <w:rPr>
           <w:i/>
+          <w:lang w:val="en-US"/>
         </w:rPr>
       </w:pPr>
-      <w:proofErr w:type="spellStart"/>
       <w:r>
         <w:rPr>
           <w:i/>
+          <w:lang w:val="en-US"/>
         </w:rPr>
-        <w:t>Keywords</w:t>
-      </w:r>
-      <w:proofErr w:type="spellEnd"/>
-      <w:r>
-        <w:rPr>
-          <w:i/>
-        </w:rPr>
-        <w:t>:</w:t>
+        <w:t>Keywords:</w:t>
       </w:r>
     </w:p>
     <w:p>
@@ -675,7 +674,7 @@
         <w:tblLook w:val="04A0" w:firstRow="1" w:lastRow="0" w:firstColumn="1" w:lastColumn="0" w:noHBand="0" w:noVBand="1"/>
       </w:tblPr>
       <w:tblGrid>
-        <w:gridCol w:w="9003"/>
+        <w:gridCol w:w="8787"/>
       </w:tblGrid>
       <w:tr>
         <w:trPr>
@@ -690,6 +689,7 @@
               <w:jc w:val="both"/>
             </w:pPr>
             <w:r>
+              <w:lastRenderedPageBreak/>
               <w:t>Poděkování</w:t>
             </w:r>
           </w:p>
@@ -2649,523 +2649,997 @@
         <w:pStyle w:val="NadpisA"/>
       </w:pPr>
       <w:r>
-        <w:br w:type="page"/>
-      </w:r>
-      <w:bookmarkStart w:id="21" w:name="_Toc209253205"/>
-      <w:bookmarkStart w:id="22" w:name="_Toc209253392"/>
-      <w:bookmarkStart w:id="23" w:name="_Toc209321246"/>
-      <w:bookmarkStart w:id="24" w:name="_Toc440839237"/>
-      <w:r>
         <w:lastRenderedPageBreak/>
-        <w:t>NADPIS</w:t>
-      </w:r>
-      <w:bookmarkEnd w:id="21"/>
-      <w:bookmarkEnd w:id="22"/>
-      <w:bookmarkEnd w:id="23"/>
-      <w:bookmarkEnd w:id="24"/>
+        <w:t>Rešerše</w:t>
+      </w:r>
     </w:p>
     <w:p>
       <w:pPr>
         <w:pStyle w:val="normlntext"/>
       </w:pPr>
-      <w:bookmarkStart w:id="25" w:name="_Toc209253206"/>
-      <w:bookmarkStart w:id="26" w:name="_Toc209253393"/>
-      <w:bookmarkStart w:id="27" w:name="_Toc209321247"/>
-      <w:r>
-        <w:t>Text</w:t>
-      </w:r>
+      <w:bookmarkStart w:id="21" w:name="_Toc209253206"/>
+      <w:bookmarkStart w:id="22" w:name="_Toc209253393"/>
+      <w:bookmarkStart w:id="23" w:name="_Toc209321247"/>
+      <w:r>
+        <w:t>Skladový systém je druh informačního systému, jehož cílem je usnadnění práce se skladovou zásobou typicky ve firemním prostředí. Na trhu se v dnešní době nachází mnoho různých komerčních řešeních, které poskytují různé funkcionality.</w:t>
+      </w:r>
+    </w:p>
+    <w:p>
+      <w:pPr>
+        <w:pStyle w:val="normlntext"/>
+      </w:pPr>
+      <w:r>
+        <w:t xml:space="preserve">Touto problematikou se již zabýval ve své bakalářské práci Toman </w:t>
+      </w:r>
+      <w:r>
+        <w:t>Marek</w:t>
+      </w:r>
+      <w:sdt>
+        <w:sdtPr>
+          <w:id w:val="1904874551"/>
+          <w:citation/>
+        </w:sdtPr>
+        <w:sdtContent>
+          <w:r>
+            <w:fldChar w:fldCharType="begin"/>
+          </w:r>
+          <w:r>
+            <w:instrText xml:space="preserve"> CITATION 9eSXQiPDZxwOC0J0 </w:instrText>
+          </w:r>
+          <w:r>
+            <w:fldChar w:fldCharType="separate"/>
+          </w:r>
+          <w:r>
+            <w:rPr>
+              <w:noProof/>
+            </w:rPr>
+            <w:t xml:space="preserve"> [1]</w:t>
+          </w:r>
+          <w:r>
+            <w:fldChar w:fldCharType="end"/>
+          </w:r>
+        </w:sdtContent>
+      </w:sdt>
+      <w:r>
+        <w:t>. Ten ve své práci vytvářel skladový systém pro obchod s oblečením. K řešení využil metodu RUP (</w:t>
+      </w:r>
+      <w:r>
+        <w:rPr>
+          <w:lang w:val="en-US"/>
+        </w:rPr>
+        <w:t>Rational Unified Process</w:t>
+      </w:r>
+      <w:r>
+        <w:t>). Autor v závěru své popisuje přínosy této metodiky, konkrétně jmenuje například výhodu v podobě odhalení rizik již na začátku vývoje a možnost dodávat zákazníkovi malé části aplikace již v průběhu vývoje. Pro samotnou implementaci poté zvolil Javu a 2 vrstvou architekturu.</w:t>
+      </w:r>
+    </w:p>
+    <w:p>
+      <w:pPr>
+        <w:pStyle w:val="normlntext"/>
+      </w:pPr>
+      <w:r>
+        <w:t xml:space="preserve">Jana </w:t>
+      </w:r>
+      <w:r>
+        <w:t>Svobodová</w:t>
+      </w:r>
+      <w:sdt>
+        <w:sdtPr>
+          <w:id w:val="1129822816"/>
+          <w:citation/>
+        </w:sdtPr>
+        <w:sdtContent>
+          <w:r>
+            <w:fldChar w:fldCharType="begin"/>
+          </w:r>
+          <w:r>
+            <w:rPr>
+              <w:noProof/>
+            </w:rPr>
+            <w:instrText xml:space="preserve"> CITATION KL8HY0yMyr74wjNS </w:instrText>
+          </w:r>
+          <w:r>
+            <w:fldChar w:fldCharType="separate"/>
+          </w:r>
+          <w:r>
+            <w:rPr>
+              <w:noProof/>
+            </w:rPr>
+            <w:t xml:space="preserve"> [2]</w:t>
+          </w:r>
+          <w:r>
+            <w:fldChar w:fldCharType="end"/>
+          </w:r>
+        </w:sdtContent>
+      </w:sdt>
       <w:r>
         <w:rPr>
           <w:noProof/>
         </w:rPr>
-        <w:t xml:space="preserve"> (1)</w:t>
+        <w:t xml:space="preserve"> </w:t>
+      </w:r>
+      <w:r>
+        <w:t>se v části své práce zaměřila na možnosti automatické evidence zboží na skladě. V ní porovná různé metody jako například. čtečky čárových kódů, magnetické proužky a další. U jednotlivých metod porovnává primárně jejich ekonomickou nákladnost, ale také zda jsou vhodné pro její doménu problému.</w:t>
+      </w:r>
+    </w:p>
+    <w:p>
+      <w:pPr>
+        <w:pStyle w:val="normlntext"/>
+      </w:pPr>
+      <w:r>
+        <w:t>Jiří Altschmied</w:t>
+      </w:r>
+      <w:sdt>
+        <w:sdtPr>
+          <w:id w:val="116266399"/>
+          <w:citation/>
+        </w:sdtPr>
+        <w:sdtContent>
+          <w:r>
+            <w:fldChar w:fldCharType="begin"/>
+          </w:r>
+          <w:r>
+            <w:rPr>
+              <w:noProof/>
+            </w:rPr>
+            <w:instrText xml:space="preserve"> CITATION 8FsJrj0kgW2rgHTM </w:instrText>
+          </w:r>
+          <w:r>
+            <w:fldChar w:fldCharType="separate"/>
+          </w:r>
+          <w:r>
+            <w:rPr>
+              <w:noProof/>
+            </w:rPr>
+            <w:t xml:space="preserve"> [3]</w:t>
+          </w:r>
+          <w:r>
+            <w:fldChar w:fldCharType="end"/>
+          </w:r>
+        </w:sdtContent>
+      </w:sdt>
+      <w:r>
+        <w:t xml:space="preserve"> se věnuje implementaci již existujícího </w:t>
+      </w:r>
+      <w:r>
+        <w:t xml:space="preserve">komerčního </w:t>
+      </w:r>
+      <w:r>
+        <w:t xml:space="preserve">skladového systému </w:t>
+      </w:r>
+      <w:r>
+        <w:t xml:space="preserve">do </w:t>
+      </w:r>
+      <w:r>
+        <w:t>expedičního</w:t>
+      </w:r>
+      <w:r>
+        <w:t xml:space="preserve"> skladu.</w:t>
+      </w:r>
+      <w:r>
+        <w:t xml:space="preserve"> Popisuje </w:t>
+      </w:r>
+      <w:r>
+        <w:t>důvody,</w:t>
+      </w:r>
+      <w:r>
+        <w:t xml:space="preserve"> proč společnost chce zavést skladový systém a následně jednotlivé fáze implementace systému SAP.</w:t>
       </w:r>
     </w:p>
     <w:p>
       <w:pPr>
         <w:pStyle w:val="NadpisB"/>
-        <w:numPr>
-          <w:ilvl w:val="1"/>
-          <w:numId w:val="16"/>
-        </w:numPr>
-      </w:pPr>
-      <w:bookmarkStart w:id="28" w:name="_Toc440839238"/>
-      <w:r>
-        <w:t>Podnadpis</w:t>
-      </w:r>
+      </w:pPr>
+      <w:r>
+        <w:t>Komerční řešení</w:t>
+      </w:r>
+    </w:p>
+    <w:p>
+      <w:pPr>
+        <w:pStyle w:val="normlntext"/>
+      </w:pPr>
+      <w:r>
+        <w:t xml:space="preserve">Na trhu se také nachází velké množství komerčního softwaru určeného ke správě skladu. Tyto systémy jsou často přímo spojeny s dalšími produkty daného výrobce. Například skladový systém od společnosti </w:t>
+      </w:r>
+      <w:r>
+        <w:t>D</w:t>
+      </w:r>
+      <w:r>
+        <w:t>otykačka</w:t>
+      </w:r>
+      <w:sdt>
+        <w:sdtPr>
+          <w:id w:val="1938474646"/>
+          <w:citation/>
+        </w:sdtPr>
+        <w:sdtContent>
+          <w:r>
+            <w:fldChar w:fldCharType="begin"/>
+          </w:r>
+          <w:r>
+            <w:instrText xml:space="preserve"> CITATION dlrtUUcGGbRKgLbL </w:instrText>
+          </w:r>
+          <w:r>
+            <w:fldChar w:fldCharType="separate"/>
+          </w:r>
+          <w:r>
+            <w:rPr>
+              <w:noProof/>
+            </w:rPr>
+            <w:t xml:space="preserve"> [4]</w:t>
+          </w:r>
+          <w:r>
+            <w:fldChar w:fldCharType="end"/>
+          </w:r>
+        </w:sdtContent>
+      </w:sdt>
+      <w:r>
+        <w:t xml:space="preserve"> </w:t>
+      </w:r>
+      <w:r>
+        <w:t xml:space="preserve">je součástí </w:t>
+      </w:r>
+      <w:r>
+        <w:t xml:space="preserve">balíčku </w:t>
+      </w:r>
+      <w:r>
+        <w:t>softwaru pro pokladny</w:t>
+      </w:r>
+      <w:r>
+        <w:t>. Skladový systém v tomto případě nabízí integraci s mnoha dalšími systémy</w:t>
+      </w:r>
+      <w:r>
+        <w:t xml:space="preserve"> (platby, tržby, </w:t>
+      </w:r>
+      <w:r>
+        <w:t>prodej</w:t>
+      </w:r>
+      <w:r>
+        <w:t xml:space="preserve"> atd.)</w:t>
+      </w:r>
+      <w:r>
+        <w:t>, ale nelze používat samostatně což může být značná nevýhoda.</w:t>
+      </w:r>
+      <w:r>
+        <w:t xml:space="preserve"> </w:t>
+      </w:r>
+      <w:r>
+        <w:t xml:space="preserve">Díky těmto integracím je systém využitelný pouze pro </w:t>
+      </w:r>
+      <w:r>
+        <w:t xml:space="preserve">gastronomické podniky (restaurace, rychlé občerstvení). </w:t>
+      </w:r>
+      <w:r>
+        <w:t>Dalším příkladem je</w:t>
+      </w:r>
+      <w:r>
+        <w:t xml:space="preserve"> ERP</w:t>
+      </w:r>
+      <w:r>
+        <w:t xml:space="preserve"> Karat</w:t>
+      </w:r>
+      <w:sdt>
+        <w:sdtPr>
+          <w:id w:val="-209182645"/>
+          <w:citation/>
+        </w:sdtPr>
+        <w:sdtContent>
+          <w:r>
+            <w:fldChar w:fldCharType="begin"/>
+          </w:r>
+          <w:r>
+            <w:instrText xml:space="preserve"> CITATION zcFFUKyL0WEwgtrL </w:instrText>
+          </w:r>
+          <w:r>
+            <w:fldChar w:fldCharType="separate"/>
+          </w:r>
+          <w:r>
+            <w:rPr>
+              <w:noProof/>
+            </w:rPr>
+            <w:t xml:space="preserve"> [5]</w:t>
+          </w:r>
+          <w:r>
+            <w:fldChar w:fldCharType="end"/>
+          </w:r>
+        </w:sdtContent>
+      </w:sdt>
+      <w:r>
+        <w:t xml:space="preserve">. Jedná se o kompletní </w:t>
+      </w:r>
+      <w:r>
+        <w:rPr>
+          <w:lang w:val="en-US"/>
+        </w:rPr>
+        <w:t>Enterprise resource planning</w:t>
+      </w:r>
+      <w:r>
+        <w:t xml:space="preserve"> software, jehož součástí je také skladový systém. V tomto případě se jedná o obecný systém, který je využitelný pro jakýkoliv druh podniku</w:t>
+      </w:r>
+      <w:r>
+        <w:t xml:space="preserve">. Na rozdíl od předchozího softwaru je Karat starší, což se projevuje například na uživatelském rozhraní. Součástí </w:t>
+      </w:r>
+      <w:proofErr w:type="spellStart"/>
+      <w:r>
+        <w:t>Karatu</w:t>
+      </w:r>
+      <w:proofErr w:type="spellEnd"/>
+      <w:r>
+        <w:t xml:space="preserve"> je také řízený sklad, který automatizuje část skladových procesů (automatické objednávání, výběr skladových </w:t>
+      </w:r>
+      <w:r>
+        <w:t>pozic</w:t>
+      </w:r>
+      <w:r>
+        <w:t xml:space="preserve"> atd.). </w:t>
+      </w:r>
+      <w:r>
+        <w:t xml:space="preserve">Kromě těchto </w:t>
+      </w:r>
+      <w:r>
+        <w:t>obecných systé</w:t>
+      </w:r>
+      <w:r>
+        <w:t xml:space="preserve">mů, existují také </w:t>
+      </w:r>
+      <w:r>
+        <w:lastRenderedPageBreak/>
+        <w:t xml:space="preserve">systémy, které jsou navrhovány speciálně pro určitou firmu a její specifické potřeby. Příkladem takového systému je WMS navržený pro společnost </w:t>
+      </w:r>
+      <w:r>
+        <w:t>Polabské mlékárny, který řeší problémy týkající se konkrétně skladování a expedice mléčných výrobků. Systém opět obsahuje modul řízeného skladu, který například radí, jak skládat palety s produkty pro jednotlivé objednávky</w:t>
+      </w:r>
+      <w:sdt>
+        <w:sdtPr>
+          <w:id w:val="-2141720262"/>
+          <w:citation/>
+        </w:sdtPr>
+        <w:sdtContent>
+          <w:r>
+            <w:fldChar w:fldCharType="begin"/>
+          </w:r>
+          <w:r>
+            <w:instrText xml:space="preserve"> CITATION PMt3O1wqAxyi4SXN </w:instrText>
+          </w:r>
+          <w:r>
+            <w:fldChar w:fldCharType="separate"/>
+          </w:r>
+          <w:r>
+            <w:rPr>
+              <w:noProof/>
+            </w:rPr>
+            <w:t xml:space="preserve"> [6]</w:t>
+          </w:r>
+          <w:r>
+            <w:fldChar w:fldCharType="end"/>
+          </w:r>
+        </w:sdtContent>
+      </w:sdt>
+      <w:r>
+        <w:t>.</w:t>
+      </w:r>
+    </w:p>
+    <w:p>
+      <w:pPr>
+        <w:pStyle w:val="NadpisB"/>
+      </w:pPr>
+      <w:r>
+        <w:t>Shrnutí</w:t>
+      </w:r>
+    </w:p>
+    <w:p>
+      <w:pPr>
+        <w:pStyle w:val="normlntext"/>
+      </w:pPr>
+      <w:r>
+        <w:t>I přes velké množství komerčních řešení se dá zjistit velice málo o vnitřním fungování samotných skladových systémů. Oproti prvním popisované práci budu svůj systém vyvíjet na platformě .NET a využiji n-vrstvé architektury.</w:t>
+      </w:r>
+      <w:r>
+        <w:t xml:space="preserve"> Dále se také budu zaměřovat čistě na implementaci skladového systému s prvky řízeného skladu a nebudu se zabývat jeho integrací na další vnitropodnikové systémy.</w:t>
+      </w:r>
+    </w:p>
+    <w:p>
+      <w:pPr>
+        <w:pStyle w:val="NadpisA"/>
+      </w:pPr>
+      <w:r>
+        <w:lastRenderedPageBreak/>
+        <w:t>Cíle práce</w:t>
+      </w:r>
+    </w:p>
+    <w:p>
+      <w:pPr>
+        <w:pStyle w:val="NadpisB"/>
+      </w:pPr>
+      <w:r>
+        <w:t>Hlavní cíl</w:t>
+      </w:r>
+    </w:p>
+    <w:p>
+      <w:pPr>
+        <w:pStyle w:val="normlntext"/>
+      </w:pPr>
+      <w:r>
+        <w:t>Hlavním cílem práce je vytvoření funkčního skladového systému s prvky řízeného skladu. Implementace bude provedena na platformě .NET v jazyce C#.</w:t>
+      </w:r>
+    </w:p>
+    <w:p>
+      <w:pPr>
+        <w:pStyle w:val="NadpisB"/>
+      </w:pPr>
+      <w:r>
+        <w:t>Dílčí cíle</w:t>
+      </w:r>
+    </w:p>
+    <w:p>
+      <w:pPr>
+        <w:pStyle w:val="normlntext"/>
+      </w:pPr>
+      <w:r>
+        <w:t xml:space="preserve">Dílčími cíli práce jsou provést analýzu </w:t>
+      </w:r>
+      <w:r>
+        <w:t xml:space="preserve">již existujícího skladového systému, zanalyzovat a porovnat možná </w:t>
+      </w:r>
+      <w:r>
+        <w:t>technologick</w:t>
+      </w:r>
+      <w:r>
+        <w:t xml:space="preserve">á </w:t>
+      </w:r>
+      <w:r>
+        <w:t>řešení (platforma, architektura)</w:t>
+      </w:r>
+      <w:r>
+        <w:t xml:space="preserve"> </w:t>
+      </w:r>
+      <w:r>
+        <w:t xml:space="preserve">a zvolit to nejoptimálnější, </w:t>
+      </w:r>
+      <w:r>
+        <w:t xml:space="preserve">a </w:t>
+      </w:r>
+      <w:r>
+        <w:t>dále popsat vývojový cyklus softwaru pomocí agile metody Scrum</w:t>
+      </w:r>
+      <w:r>
+        <w:t>.</w:t>
+      </w:r>
+    </w:p>
+    <w:bookmarkEnd w:id="21"/>
+    <w:bookmarkEnd w:id="22"/>
+    <w:bookmarkEnd w:id="23"/>
+    <w:p>
+      <w:pPr>
+        <w:pStyle w:val="Nadpisy"/>
+      </w:pPr>
+      <w:r>
+        <w:br w:type="page"/>
+      </w:r>
+      <w:bookmarkStart w:id="24" w:name="_Toc209253218"/>
+      <w:bookmarkStart w:id="25" w:name="_Toc209253405"/>
+      <w:bookmarkStart w:id="26" w:name="_Toc209321259"/>
+      <w:bookmarkStart w:id="27" w:name="_Toc440839250"/>
+      <w:r>
+        <w:lastRenderedPageBreak/>
+        <w:t>ZÁVĚR</w:t>
+      </w:r>
+      <w:bookmarkEnd w:id="24"/>
       <w:bookmarkEnd w:id="25"/>
       <w:bookmarkEnd w:id="26"/>
       <w:bookmarkEnd w:id="27"/>
+    </w:p>
+    <w:p>
+      <w:pPr>
+        <w:pStyle w:val="Nadpisy"/>
+      </w:pPr>
+      <w:r>
+        <w:br w:type="page"/>
+      </w:r>
+      <w:bookmarkStart w:id="28" w:name="_Toc440839251"/>
+      <w:bookmarkStart w:id="29" w:name="_Toc209253219"/>
+      <w:bookmarkStart w:id="30" w:name="_Toc209253406"/>
+      <w:bookmarkStart w:id="31" w:name="_Toc209321260"/>
+      <w:r>
+        <w:lastRenderedPageBreak/>
+        <w:t>RESUMÉ</w:t>
+      </w:r>
       <w:bookmarkEnd w:id="28"/>
     </w:p>
     <w:p>
       <w:pPr>
-        <w:pStyle w:val="normlntext"/>
-      </w:pPr>
-      <w:bookmarkStart w:id="29" w:name="_Toc209253207"/>
-      <w:bookmarkStart w:id="30" w:name="_Toc209253394"/>
-      <w:bookmarkStart w:id="31" w:name="_Toc209321248"/>
-      <w:r>
-        <w:t>Text</w:t>
-      </w:r>
-      <w:r>
-        <w:rPr>
-          <w:noProof/>
-          <w:lang w:val="en-US"/>
-        </w:rPr>
-        <w:t xml:space="preserve"> (2)</w:t>
-      </w:r>
-    </w:p>
-    <w:p>
-      <w:pPr>
-        <w:pStyle w:val="NadpisB"/>
-      </w:pPr>
-      <w:bookmarkStart w:id="32" w:name="_Toc440839239"/>
-      <w:r>
-        <w:t>Podnadpis</w:t>
+        <w:pStyle w:val="Nadpisy"/>
+      </w:pPr>
+      <w:r>
+        <w:br w:type="page"/>
+      </w:r>
+      <w:bookmarkStart w:id="32" w:name="_Toc440839252"/>
+      <w:r>
+        <w:lastRenderedPageBreak/>
+        <w:t>SUMMARY</w:t>
+      </w:r>
+      <w:bookmarkEnd w:id="32"/>
+    </w:p>
+    <w:p>
+      <w:pPr>
+        <w:pStyle w:val="Nadpisy"/>
+      </w:pPr>
+      <w:r>
+        <w:br w:type="page"/>
       </w:r>
       <w:bookmarkEnd w:id="29"/>
       <w:bookmarkEnd w:id="30"/>
       <w:bookmarkEnd w:id="31"/>
-      <w:bookmarkEnd w:id="32"/>
-    </w:p>
-    <w:p>
-      <w:pPr>
-        <w:pStyle w:val="normlntext"/>
-      </w:pPr>
-      <w:bookmarkStart w:id="33" w:name="_Toc209253208"/>
-      <w:bookmarkStart w:id="34" w:name="_Toc209253395"/>
-      <w:bookmarkStart w:id="35" w:name="_Toc209321249"/>
-      <w:r>
-        <w:t>Text</w:t>
-      </w:r>
-    </w:p>
-    <w:p>
-      <w:pPr>
-        <w:pStyle w:val="NadpisC"/>
-      </w:pPr>
-      <w:bookmarkStart w:id="36" w:name="_Toc440839240"/>
-      <w:r>
-        <w:t>Podpodnadpis</w:t>
+    </w:p>
+    <w:sdt>
+      <w:sdtPr>
+        <w:id w:val="1503396692"/>
+        <w:docPartObj>
+          <w:docPartGallery w:val="Bibliographies"/>
+          <w:docPartUnique/>
+        </w:docPartObj>
+      </w:sdtPr>
+      <w:sdtEndPr>
+        <w:rPr>
+          <w:rFonts w:ascii="Times New (W1)" w:hAnsi="Times New (W1)"/>
+          <w:b w:val="0"/>
+          <w:bCs w:val="0"/>
+          <w:caps w:val="0"/>
+          <w:kern w:val="0"/>
+          <w:sz w:val="24"/>
+          <w:szCs w:val="24"/>
+        </w:rPr>
+      </w:sdtEndPr>
+      <w:sdtContent>
+        <w:p>
+          <w:pPr>
+            <w:pStyle w:val="Nadpisy"/>
+            <w:rPr>
+              <w:noProof/>
+              <w:sz w:val="20"/>
+              <w:szCs w:val="20"/>
+              <w:lang w:val="en-US" w:eastAsia="en-US"/>
+            </w:rPr>
+          </w:pPr>
+          <w:r>
+            <w:t>SEZNAM POUŽITÉ LITERATURY</w:t>
+          </w:r>
+          <w:r>
+            <w:t xml:space="preserve"> </w:t>
+          </w:r>
+        </w:p>
+        <w:sdt>
+          <w:sdtPr>
+            <w:id w:val="-573587230"/>
+            <w:bibliography/>
+          </w:sdtPr>
+          <w:sdtEndPr>
+            <w:rPr>
+              <w:rFonts w:ascii="Times New (W1)" w:hAnsi="Times New (W1)"/>
+              <w:b w:val="0"/>
+              <w:bCs w:val="0"/>
+              <w:caps w:val="0"/>
+              <w:kern w:val="0"/>
+              <w:sz w:val="24"/>
+              <w:szCs w:val="24"/>
+            </w:rPr>
+          </w:sdtEndPr>
+          <w:sdtContent>
+            <w:p>
+              <w:pPr>
+                <w:pStyle w:val="Nadpisy"/>
+                <w:rPr>
+                  <w:noProof/>
+                  <w:sz w:val="20"/>
+                  <w:szCs w:val="20"/>
+                  <w:lang w:val="en-US" w:eastAsia="en-US"/>
+                </w:rPr>
+              </w:pPr>
+              <w:r>
+                <w:fldChar w:fldCharType="begin"/>
+              </w:r>
+              <w:r>
+                <w:instrText xml:space="preserve"> BIBLIOGRAPHY </w:instrText>
+              </w:r>
+              <w:r>
+                <w:fldChar w:fldCharType="separate"/>
+              </w:r>
+            </w:p>
+            <w:tbl>
+              <w:tblPr>
+                <w:tblW w:w="0" w:type="auto"/>
+                <w:tblCellSpacing w:w="15" w:type="dxa"/>
+                <w:tblCellMar>
+                  <w:top w:w="15" w:type="dxa"/>
+                  <w:left w:w="15" w:type="dxa"/>
+                  <w:bottom w:w="15" w:type="dxa"/>
+                  <w:right w:w="15" w:type="dxa"/>
+                </w:tblCellMar>
+                <w:tblLook w:val="04A0" w:firstRow="1" w:lastRow="0" w:firstColumn="1" w:lastColumn="0" w:noHBand="0" w:noVBand="1"/>
+              </w:tblPr>
+              <w:tblGrid>
+                <w:gridCol w:w="355"/>
+                <w:gridCol w:w="8432"/>
+              </w:tblGrid>
+              <w:tr>
+                <w:trPr>
+                  <w:divId w:val="899943746"/>
+                  <w:tblCellSpacing w:w="15" w:type="dxa"/>
+                </w:trPr>
+                <w:tc>
+                  <w:tcPr>
+                    <w:tcW w:w="0" w:type="auto"/>
+                    <w:hideMark/>
+                  </w:tcPr>
+                  <w:p>
+                    <w:pPr>
+                      <w:rPr>
+                        <w:noProof/>
+                      </w:rPr>
+                    </w:pPr>
+                    <w:r>
+                      <w:rPr>
+                        <w:noProof/>
+                      </w:rPr>
+                      <w:t>[1]</w:t>
+                    </w:r>
+                  </w:p>
+                </w:tc>
+                <w:tc>
+                  <w:tcPr>
+                    <w:tcW w:w="0" w:type="auto"/>
+                    <w:hideMark/>
+                  </w:tcPr>
+                  <w:p>
+                    <w:pPr>
+                      <w:pStyle w:val="normlntext"/>
+                      <w:rPr>
+                        <w:noProof/>
+                      </w:rPr>
+                    </w:pPr>
+                    <w:r>
+                      <w:rPr>
+                        <w:noProof/>
+                      </w:rPr>
+                      <w:t xml:space="preserve">TOMAN, Marek. </w:t>
+                    </w:r>
+                    <w:r>
+                      <w:rPr>
+                        <w:i/>
+                        <w:iCs/>
+                        <w:noProof/>
+                      </w:rPr>
+                      <w:t>Návrh a implementace informačního systému pro řízení prodeje a skladu prodejny</w:t>
+                    </w:r>
+                    <w:r>
+                      <w:rPr>
+                        <w:noProof/>
+                      </w:rPr>
+                      <w:t>. Ostrava, 2009. Bakalářská práce. Ostravská univerzita. Vedoucí práce Doc. Ing. František Huňka, CSc.</w:t>
+                    </w:r>
+                  </w:p>
+                </w:tc>
+              </w:tr>
+              <w:tr>
+                <w:trPr>
+                  <w:divId w:val="899943746"/>
+                  <w:tblCellSpacing w:w="15" w:type="dxa"/>
+                </w:trPr>
+                <w:tc>
+                  <w:tcPr>
+                    <w:tcW w:w="0" w:type="auto"/>
+                    <w:hideMark/>
+                  </w:tcPr>
+                  <w:p>
+                    <w:pPr>
+                      <w:rPr>
+                        <w:noProof/>
+                      </w:rPr>
+                    </w:pPr>
+                    <w:r>
+                      <w:rPr>
+                        <w:noProof/>
+                      </w:rPr>
+                      <w:t>[2]</w:t>
+                    </w:r>
+                  </w:p>
+                </w:tc>
+                <w:tc>
+                  <w:tcPr>
+                    <w:tcW w:w="0" w:type="auto"/>
+                    <w:hideMark/>
+                  </w:tcPr>
+                  <w:p>
+                    <w:pPr>
+                      <w:pStyle w:val="normlntext"/>
+                      <w:rPr>
+                        <w:noProof/>
+                      </w:rPr>
+                    </w:pPr>
+                    <w:r>
+                      <w:rPr>
+                        <w:noProof/>
+                      </w:rPr>
+                      <w:t xml:space="preserve">SVOBODOVÁ, Jana. </w:t>
+                    </w:r>
+                    <w:r>
+                      <w:rPr>
+                        <w:i/>
+                        <w:iCs/>
+                        <w:noProof/>
+                      </w:rPr>
+                      <w:t>Skladovací systém</w:t>
+                    </w:r>
+                    <w:r>
+                      <w:rPr>
+                        <w:noProof/>
+                      </w:rPr>
+                      <w:t>. Praha, 2017. Diplomová práce. České vysoké učení technické v Praze. Vedoucí práce Prof. akad. arch. Jan Fišer.</w:t>
+                    </w:r>
+                  </w:p>
+                </w:tc>
+              </w:tr>
+              <w:tr>
+                <w:trPr>
+                  <w:divId w:val="899943746"/>
+                  <w:tblCellSpacing w:w="15" w:type="dxa"/>
+                </w:trPr>
+                <w:tc>
+                  <w:tcPr>
+                    <w:tcW w:w="0" w:type="auto"/>
+                    <w:hideMark/>
+                  </w:tcPr>
+                  <w:p>
+                    <w:pPr>
+                      <w:rPr>
+                        <w:noProof/>
+                      </w:rPr>
+                    </w:pPr>
+                    <w:r>
+                      <w:rPr>
+                        <w:noProof/>
+                      </w:rPr>
+                      <w:t>[3]</w:t>
+                    </w:r>
+                  </w:p>
+                </w:tc>
+                <w:tc>
+                  <w:tcPr>
+                    <w:tcW w:w="0" w:type="auto"/>
+                    <w:hideMark/>
+                  </w:tcPr>
+                  <w:p>
+                    <w:pPr>
+                      <w:pStyle w:val="normlntext"/>
+                      <w:rPr>
+                        <w:noProof/>
+                      </w:rPr>
+                    </w:pPr>
+                    <w:r>
+                      <w:rPr>
+                        <w:noProof/>
+                      </w:rPr>
+                      <w:t xml:space="preserve">ALTSCHMIED, Jiří. </w:t>
+                    </w:r>
+                    <w:r>
+                      <w:rPr>
+                        <w:i/>
+                        <w:iCs/>
+                        <w:noProof/>
+                      </w:rPr>
+                      <w:t>Implementace systému skladového hospodářství ve výrobní společnosti</w:t>
+                    </w:r>
+                    <w:r>
+                      <w:rPr>
+                        <w:noProof/>
+                      </w:rPr>
+                      <w:t>. Liberec, 2017. Bakalářská práce. Technická univerzita v Liberci.</w:t>
+                    </w:r>
+                  </w:p>
+                </w:tc>
+              </w:tr>
+              <w:tr>
+                <w:trPr>
+                  <w:divId w:val="899943746"/>
+                  <w:tblCellSpacing w:w="15" w:type="dxa"/>
+                </w:trPr>
+                <w:tc>
+                  <w:tcPr>
+                    <w:tcW w:w="0" w:type="auto"/>
+                    <w:hideMark/>
+                  </w:tcPr>
+                  <w:p>
+                    <w:pPr>
+                      <w:rPr>
+                        <w:noProof/>
+                      </w:rPr>
+                    </w:pPr>
+                    <w:r>
+                      <w:rPr>
+                        <w:noProof/>
+                      </w:rPr>
+                      <w:t>[4]</w:t>
+                    </w:r>
+                  </w:p>
+                </w:tc>
+                <w:tc>
+                  <w:tcPr>
+                    <w:tcW w:w="0" w:type="auto"/>
+                    <w:hideMark/>
+                  </w:tcPr>
+                  <w:p>
+                    <w:pPr>
+                      <w:pStyle w:val="normlntext"/>
+                      <w:rPr>
+                        <w:noProof/>
+                      </w:rPr>
+                    </w:pPr>
+                    <w:r>
+                      <w:rPr>
+                        <w:i/>
+                        <w:iCs/>
+                        <w:noProof/>
+                      </w:rPr>
+                      <w:t>Dotykačka</w:t>
+                    </w:r>
+                    <w:r>
+                      <w:rPr>
+                        <w:noProof/>
+                      </w:rPr>
+                      <w:t xml:space="preserve"> [online]. Dotykačka s. r. o., 2021 [cit. 2022-12-14]. Dostupné z: https://dotykacka.cz</w:t>
+                    </w:r>
+                  </w:p>
+                </w:tc>
+              </w:tr>
+              <w:tr>
+                <w:trPr>
+                  <w:divId w:val="899943746"/>
+                  <w:tblCellSpacing w:w="15" w:type="dxa"/>
+                </w:trPr>
+                <w:tc>
+                  <w:tcPr>
+                    <w:tcW w:w="0" w:type="auto"/>
+                    <w:hideMark/>
+                  </w:tcPr>
+                  <w:p>
+                    <w:pPr>
+                      <w:rPr>
+                        <w:noProof/>
+                      </w:rPr>
+                    </w:pPr>
+                    <w:r>
+                      <w:rPr>
+                        <w:noProof/>
+                      </w:rPr>
+                      <w:t>[5]</w:t>
+                    </w:r>
+                  </w:p>
+                </w:tc>
+                <w:tc>
+                  <w:tcPr>
+                    <w:tcW w:w="0" w:type="auto"/>
+                    <w:hideMark/>
+                  </w:tcPr>
+                  <w:p>
+                    <w:pPr>
+                      <w:pStyle w:val="normlntext"/>
+                      <w:rPr>
+                        <w:noProof/>
+                      </w:rPr>
+                    </w:pPr>
+                    <w:r>
+                      <w:rPr>
+                        <w:i/>
+                        <w:iCs/>
+                        <w:noProof/>
+                      </w:rPr>
+                      <w:t>Skladový systém Karat</w:t>
+                    </w:r>
+                    <w:r>
+                      <w:rPr>
+                        <w:noProof/>
+                      </w:rPr>
+                      <w:t xml:space="preserve"> [online]. KARAT Software a. s., 2022 [cit. 2022-12-14]. Dostupné z: https://www.karatsoftware.cz/erp-karat/skladovy-system</w:t>
+                    </w:r>
+                  </w:p>
+                </w:tc>
+              </w:tr>
+              <w:tr>
+                <w:trPr>
+                  <w:divId w:val="899943746"/>
+                  <w:tblCellSpacing w:w="15" w:type="dxa"/>
+                </w:trPr>
+                <w:tc>
+                  <w:tcPr>
+                    <w:tcW w:w="0" w:type="auto"/>
+                    <w:hideMark/>
+                  </w:tcPr>
+                  <w:p>
+                    <w:pPr>
+                      <w:rPr>
+                        <w:noProof/>
+                      </w:rPr>
+                    </w:pPr>
+                    <w:r>
+                      <w:rPr>
+                        <w:noProof/>
+                      </w:rPr>
+                      <w:t>[6]</w:t>
+                    </w:r>
+                  </w:p>
+                </w:tc>
+                <w:tc>
+                  <w:tcPr>
+                    <w:tcW w:w="0" w:type="auto"/>
+                    <w:hideMark/>
+                  </w:tcPr>
+                  <w:p>
+                    <w:pPr>
+                      <w:pStyle w:val="normlntext"/>
+                      <w:rPr>
+                        <w:noProof/>
+                      </w:rPr>
+                    </w:pPr>
+                    <w:r>
+                      <w:rPr>
+                        <w:i/>
+                        <w:iCs/>
+                        <w:noProof/>
+                      </w:rPr>
+                      <w:t>WMS Polabské mlékárny</w:t>
+                    </w:r>
+                    <w:r>
+                      <w:rPr>
+                        <w:noProof/>
+                      </w:rPr>
+                      <w:t xml:space="preserve"> [online]. Ostrava: Itixo s.r.o, 2022 [cit. 2022-12-15]. Dostupné z: https://itixo.com/cs/projects/</w:t>
+                    </w:r>
+                  </w:p>
+                </w:tc>
+              </w:tr>
+            </w:tbl>
+            <w:p>
+              <w:pPr>
+                <w:divId w:val="899943746"/>
+                <w:rPr>
+                  <w:noProof/>
+                </w:rPr>
+              </w:pPr>
+            </w:p>
+            <w:p>
+              <w:r>
+                <w:rPr>
+                  <w:b/>
+                  <w:bCs/>
+                  <w:noProof/>
+                </w:rPr>
+                <w:fldChar w:fldCharType="end"/>
+              </w:r>
+            </w:p>
+          </w:sdtContent>
+        </w:sdt>
+      </w:sdtContent>
+    </w:sdt>
+    <w:p/>
+    <w:p>
+      <w:pPr>
+        <w:pStyle w:val="Nadpisy"/>
+      </w:pPr>
+      <w:r>
+        <w:br w:type="page"/>
+      </w:r>
+      <w:bookmarkStart w:id="33" w:name="_Toc209253220"/>
+      <w:bookmarkStart w:id="34" w:name="_Toc209253407"/>
+      <w:bookmarkStart w:id="35" w:name="_Toc209321261"/>
+      <w:bookmarkStart w:id="36" w:name="_Toc440839254"/>
+      <w:r>
+        <w:lastRenderedPageBreak/>
+        <w:t>SEZNAM POUŽITÝCH SYMBOLŮ</w:t>
       </w:r>
       <w:bookmarkEnd w:id="33"/>
       <w:bookmarkEnd w:id="34"/>
       <w:bookmarkEnd w:id="35"/>
       <w:bookmarkEnd w:id="36"/>
-    </w:p>
-    <w:p>
-      <w:pPr>
-        <w:pStyle w:val="normlntext"/>
-      </w:pPr>
-      <w:r>
-        <w:t>Text</w:t>
-      </w:r>
-    </w:p>
-    <w:p>
-      <w:pPr>
-        <w:pStyle w:val="NadpisA"/>
-      </w:pPr>
-      <w:r>
-        <w:br w:type="page"/>
-      </w:r>
-      <w:bookmarkStart w:id="37" w:name="_Toc209253209"/>
-      <w:bookmarkStart w:id="38" w:name="_Toc209253396"/>
-      <w:bookmarkStart w:id="39" w:name="_Toc209321250"/>
-      <w:bookmarkStart w:id="40" w:name="_Toc440839241"/>
-      <w:r>
-        <w:lastRenderedPageBreak/>
-        <w:t>NADPIS</w:t>
-      </w:r>
-      <w:bookmarkEnd w:id="37"/>
-      <w:bookmarkEnd w:id="38"/>
-      <w:bookmarkEnd w:id="39"/>
-      <w:bookmarkEnd w:id="40"/>
-    </w:p>
-    <w:p>
-      <w:pPr>
-        <w:pStyle w:val="normlntext"/>
-      </w:pPr>
-      <w:bookmarkStart w:id="41" w:name="_Toc209253210"/>
-      <w:bookmarkStart w:id="42" w:name="_Toc209253397"/>
-      <w:bookmarkStart w:id="43" w:name="_Toc209321251"/>
-      <w:r>
-        <w:t>Text</w:t>
-      </w:r>
-    </w:p>
-    <w:p>
-      <w:pPr>
-        <w:pStyle w:val="NadpisB"/>
-      </w:pPr>
-      <w:bookmarkStart w:id="44" w:name="_Toc440839242"/>
-      <w:r>
-        <w:t>Podnadpis</w:t>
-      </w:r>
-      <w:bookmarkEnd w:id="41"/>
-      <w:bookmarkEnd w:id="42"/>
-      <w:bookmarkEnd w:id="43"/>
-      <w:bookmarkEnd w:id="44"/>
-    </w:p>
-    <w:p>
-      <w:pPr>
-        <w:pStyle w:val="normlntext"/>
-      </w:pPr>
-      <w:bookmarkStart w:id="45" w:name="_Toc209253211"/>
-      <w:bookmarkStart w:id="46" w:name="_Toc209253398"/>
-      <w:bookmarkStart w:id="47" w:name="_Toc209321252"/>
-      <w:r>
-        <w:t>Text</w:t>
-      </w:r>
-    </w:p>
-    <w:p>
-      <w:pPr>
-        <w:pStyle w:val="NadpisC"/>
-      </w:pPr>
-      <w:bookmarkStart w:id="48" w:name="_Toc440839243"/>
-      <w:r>
-        <w:t>Podpodnadpis</w:t>
-      </w:r>
-      <w:bookmarkEnd w:id="45"/>
-      <w:bookmarkEnd w:id="46"/>
-      <w:bookmarkEnd w:id="47"/>
-      <w:bookmarkEnd w:id="48"/>
-    </w:p>
-    <w:p>
-      <w:pPr>
-        <w:pStyle w:val="normlntext"/>
-      </w:pPr>
-      <w:r>
-        <w:t>Text</w:t>
-      </w:r>
-    </w:p>
-    <w:p>
-      <w:pPr>
-        <w:pStyle w:val="NadpisA"/>
-      </w:pPr>
-      <w:r>
-        <w:br w:type="page"/>
-      </w:r>
-      <w:bookmarkStart w:id="49" w:name="_Toc209253212"/>
-      <w:bookmarkStart w:id="50" w:name="_Toc209253399"/>
-      <w:bookmarkStart w:id="51" w:name="_Toc209321253"/>
-      <w:bookmarkStart w:id="52" w:name="_Toc440839244"/>
-      <w:r>
-        <w:lastRenderedPageBreak/>
-        <w:t>NADPIS</w:t>
-      </w:r>
-      <w:bookmarkEnd w:id="49"/>
-      <w:bookmarkEnd w:id="50"/>
-      <w:bookmarkEnd w:id="51"/>
-      <w:bookmarkEnd w:id="52"/>
-    </w:p>
-    <w:p>
-      <w:pPr>
-        <w:pStyle w:val="normlntext"/>
-      </w:pPr>
-      <w:r>
-        <w:t>Text</w:t>
-      </w:r>
-    </w:p>
-    <w:p>
-      <w:pPr>
-        <w:pStyle w:val="NadpisB"/>
-      </w:pPr>
-      <w:bookmarkStart w:id="53" w:name="_Toc209253213"/>
-      <w:bookmarkStart w:id="54" w:name="_Toc209253400"/>
-      <w:bookmarkStart w:id="55" w:name="_Toc209321254"/>
-      <w:bookmarkStart w:id="56" w:name="_Toc440839245"/>
-      <w:r>
-        <w:t>Podnadpis</w:t>
-      </w:r>
-      <w:bookmarkEnd w:id="53"/>
-      <w:bookmarkEnd w:id="54"/>
-      <w:bookmarkEnd w:id="55"/>
-      <w:bookmarkEnd w:id="56"/>
-    </w:p>
-    <w:p>
-      <w:pPr>
-        <w:pStyle w:val="normlntext"/>
-      </w:pPr>
-      <w:r>
-        <w:t>Text</w:t>
-      </w:r>
-    </w:p>
-    <w:p>
-      <w:pPr>
-        <w:pStyle w:val="NadpisC"/>
-      </w:pPr>
-      <w:bookmarkStart w:id="57" w:name="_Toc209253214"/>
-      <w:bookmarkStart w:id="58" w:name="_Toc209253401"/>
-      <w:bookmarkStart w:id="59" w:name="_Toc209321255"/>
-      <w:bookmarkStart w:id="60" w:name="_Toc440839246"/>
-      <w:r>
-        <w:t>Podpodnadpis</w:t>
-      </w:r>
-      <w:bookmarkEnd w:id="57"/>
-      <w:bookmarkEnd w:id="58"/>
-      <w:bookmarkEnd w:id="59"/>
-      <w:bookmarkEnd w:id="60"/>
-    </w:p>
-    <w:p>
-      <w:pPr>
-        <w:pStyle w:val="normlntext"/>
-      </w:pPr>
-      <w:r>
-        <w:t>Text</w:t>
-      </w:r>
-    </w:p>
-    <w:p>
-      <w:pPr>
-        <w:pStyle w:val="NadpisA"/>
-      </w:pPr>
-      <w:r>
-        <w:br w:type="page"/>
-      </w:r>
-      <w:bookmarkStart w:id="61" w:name="_Toc209253215"/>
-      <w:bookmarkStart w:id="62" w:name="_Toc209253402"/>
-      <w:bookmarkStart w:id="63" w:name="_Toc209321256"/>
-      <w:bookmarkStart w:id="64" w:name="_Toc440839247"/>
-      <w:r>
-        <w:lastRenderedPageBreak/>
-        <w:t>NADPIS</w:t>
-      </w:r>
-      <w:bookmarkEnd w:id="61"/>
-      <w:bookmarkEnd w:id="62"/>
-      <w:bookmarkEnd w:id="63"/>
-      <w:bookmarkEnd w:id="64"/>
-    </w:p>
-    <w:p>
-      <w:pPr>
-        <w:pStyle w:val="normlntext"/>
-      </w:pPr>
-      <w:r>
-        <w:t>Text</w:t>
-      </w:r>
-    </w:p>
-    <w:p>
-      <w:pPr>
-        <w:pStyle w:val="NadpisB"/>
-      </w:pPr>
-      <w:bookmarkStart w:id="65" w:name="_Toc209253216"/>
-      <w:bookmarkStart w:id="66" w:name="_Toc209253403"/>
-      <w:bookmarkStart w:id="67" w:name="_Toc209321257"/>
-      <w:bookmarkStart w:id="68" w:name="_Toc440839248"/>
-      <w:r>
-        <w:t>Podnadpis</w:t>
-      </w:r>
-      <w:bookmarkEnd w:id="65"/>
-      <w:bookmarkEnd w:id="66"/>
-      <w:bookmarkEnd w:id="67"/>
-      <w:bookmarkEnd w:id="68"/>
-    </w:p>
-    <w:p>
-      <w:pPr>
-        <w:pStyle w:val="normlntext"/>
-      </w:pPr>
-      <w:r>
-        <w:t>Text</w:t>
-      </w:r>
-    </w:p>
-    <w:p>
-      <w:pPr>
-        <w:pStyle w:val="NadpisC"/>
-      </w:pPr>
-      <w:bookmarkStart w:id="69" w:name="_Toc209253217"/>
-      <w:bookmarkStart w:id="70" w:name="_Toc209253404"/>
-      <w:bookmarkStart w:id="71" w:name="_Toc209321258"/>
-      <w:bookmarkStart w:id="72" w:name="_Toc440839249"/>
-      <w:r>
-        <w:t>Podpodnadpis</w:t>
-      </w:r>
-      <w:bookmarkEnd w:id="69"/>
-      <w:bookmarkEnd w:id="70"/>
-      <w:bookmarkEnd w:id="71"/>
-      <w:bookmarkEnd w:id="72"/>
-    </w:p>
-    <w:p>
-      <w:r>
-        <w:t>Text</w:t>
-      </w:r>
-    </w:p>
-    <w:p>
-      <w:pPr>
-        <w:pStyle w:val="Nadpisy"/>
-      </w:pPr>
-      <w:r>
-        <w:br w:type="page"/>
-      </w:r>
-      <w:bookmarkStart w:id="73" w:name="_Toc209253218"/>
-      <w:bookmarkStart w:id="74" w:name="_Toc209253405"/>
-      <w:bookmarkStart w:id="75" w:name="_Toc209321259"/>
-      <w:bookmarkStart w:id="76" w:name="_Toc440839250"/>
-      <w:r>
-        <w:lastRenderedPageBreak/>
-        <w:t>ZÁVĚR</w:t>
-      </w:r>
-      <w:bookmarkEnd w:id="73"/>
-      <w:bookmarkEnd w:id="74"/>
-      <w:bookmarkEnd w:id="75"/>
-      <w:bookmarkEnd w:id="76"/>
-    </w:p>
-    <w:p>
-      <w:pPr>
-        <w:pStyle w:val="Nadpisy"/>
-      </w:pPr>
-      <w:r>
-        <w:br w:type="page"/>
-      </w:r>
-      <w:bookmarkStart w:id="77" w:name="_Toc440839251"/>
-      <w:bookmarkStart w:id="78" w:name="_Toc209253219"/>
-      <w:bookmarkStart w:id="79" w:name="_Toc209253406"/>
-      <w:bookmarkStart w:id="80" w:name="_Toc209321260"/>
-      <w:r>
-        <w:lastRenderedPageBreak/>
-        <w:t>RESUMÉ</w:t>
-      </w:r>
-      <w:bookmarkEnd w:id="77"/>
-    </w:p>
-    <w:p>
-      <w:pPr>
-        <w:pStyle w:val="Nadpisy"/>
-      </w:pPr>
-      <w:r>
-        <w:br w:type="page"/>
-      </w:r>
-      <w:bookmarkStart w:id="81" w:name="_Toc440839252"/>
-      <w:r>
-        <w:lastRenderedPageBreak/>
-        <w:t>SUMMARY</w:t>
-      </w:r>
-      <w:bookmarkEnd w:id="81"/>
-    </w:p>
-    <w:p>
-      <w:pPr>
-        <w:pStyle w:val="Nadpisy"/>
-      </w:pPr>
-      <w:r>
-        <w:br w:type="page"/>
-      </w:r>
-      <w:bookmarkStart w:id="82" w:name="_Toc440839253"/>
-      <w:r>
-        <w:lastRenderedPageBreak/>
-        <w:t>SEZNAM POUŽITÉ LITERATURY</w:t>
-      </w:r>
-      <w:bookmarkEnd w:id="78"/>
-      <w:bookmarkEnd w:id="79"/>
-      <w:bookmarkEnd w:id="80"/>
-      <w:bookmarkEnd w:id="82"/>
-    </w:p>
-    <w:p>
-      <w:pPr>
-        <w:pStyle w:val="Bibliografie"/>
-        <w:spacing w:line="360" w:lineRule="auto"/>
-        <w:rPr>
-          <w:noProof/>
-        </w:rPr>
-      </w:pPr>
-      <w:r>
-        <w:rPr>
-          <w:noProof/>
-        </w:rPr>
-        <w:t xml:space="preserve">1. </w:t>
-      </w:r>
-      <w:r>
-        <w:rPr>
-          <w:b/>
-          <w:bCs/>
-          <w:noProof/>
-        </w:rPr>
-        <w:t>Příjmení, Jméno.</w:t>
-      </w:r>
-      <w:r>
-        <w:rPr>
-          <w:noProof/>
-        </w:rPr>
-        <w:t xml:space="preserve"> </w:t>
-      </w:r>
-      <w:r>
-        <w:rPr>
-          <w:i/>
-          <w:iCs/>
-          <w:noProof/>
-        </w:rPr>
-        <w:t xml:space="preserve">Název knihy. </w:t>
-      </w:r>
-      <w:r>
-        <w:rPr>
-          <w:noProof/>
-        </w:rPr>
-        <w:t>Město vydání</w:t>
-      </w:r>
-      <w:r>
-        <w:rPr>
-          <w:noProof/>
-        </w:rPr>
-        <w:t>: Vydavatelství, 2003. 123-4-56-789123-4.</w:t>
-      </w:r>
-    </w:p>
-    <w:p>
-      <w:pPr>
-        <w:pStyle w:val="Bibliografie"/>
-        <w:spacing w:line="360" w:lineRule="auto"/>
-        <w:rPr>
-          <w:noProof/>
-        </w:rPr>
-      </w:pPr>
-      <w:r>
-        <w:rPr>
-          <w:noProof/>
-        </w:rPr>
-        <w:t xml:space="preserve">2. </w:t>
-      </w:r>
-      <w:r>
-        <w:rPr>
-          <w:b/>
-          <w:bCs/>
-          <w:noProof/>
-        </w:rPr>
-        <w:t>Příjmení1, Jméno1 a Příjmení2, Jméno2.</w:t>
-      </w:r>
-      <w:r>
-        <w:rPr>
-          <w:noProof/>
-        </w:rPr>
-        <w:t xml:space="preserve"> Název webové stránky. </w:t>
-      </w:r>
-      <w:r>
-        <w:rPr>
-          <w:i/>
-          <w:iCs/>
-          <w:noProof/>
-        </w:rPr>
-        <w:t xml:space="preserve">Název webu. </w:t>
-      </w:r>
-      <w:r>
-        <w:rPr>
-          <w:noProof/>
-        </w:rPr>
-        <w:t>[Online] Produkční společnost, 23. Září 2006. [Citace: 19. Září 2008.] http://www.urladresa.cz. 12-3456-789-12.</w:t>
-      </w:r>
-    </w:p>
-    <w:p/>
-    <w:p>
-      <w:pPr>
-        <w:pStyle w:val="Nadpisy"/>
-      </w:pPr>
-      <w:r>
-        <w:br w:type="page"/>
-      </w:r>
-      <w:bookmarkStart w:id="83" w:name="_Toc209253220"/>
-      <w:bookmarkStart w:id="84" w:name="_Toc209253407"/>
-      <w:bookmarkStart w:id="85" w:name="_Toc209321261"/>
-      <w:bookmarkStart w:id="86" w:name="_Toc440839254"/>
-      <w:r>
-        <w:lastRenderedPageBreak/>
-        <w:t>SEZNAM POUŽITÝCH SYMBOLŮ</w:t>
-      </w:r>
-      <w:bookmarkEnd w:id="83"/>
-      <w:bookmarkEnd w:id="84"/>
-      <w:bookmarkEnd w:id="85"/>
-      <w:bookmarkEnd w:id="86"/>
     </w:p>
     <w:tbl>
       <w:tblPr>
@@ -3177,9 +3651,9 @@
         <w:tblLook w:val="0000" w:firstRow="0" w:lastRow="0" w:firstColumn="0" w:lastColumn="0" w:noHBand="0" w:noVBand="0"/>
       </w:tblPr>
       <w:tblGrid>
-        <w:gridCol w:w="634"/>
+        <w:gridCol w:w="644"/>
         <w:gridCol w:w="170"/>
-        <w:gridCol w:w="8055"/>
+        <w:gridCol w:w="8045"/>
       </w:tblGrid>
       <w:tr>
         <w:tc>
@@ -3273,6 +3747,11 @@
               <w:t>C</w:t>
             </w:r>
           </w:p>
+          <w:p>
+            <w:r>
+              <w:t>ERP</w:t>
+            </w:r>
+          </w:p>
         </w:tc>
         <w:tc>
           <w:tcPr>
@@ -3295,6 +3774,47 @@
             <w:r>
               <w:t>Význam třetí zkratky.</w:t>
             </w:r>
+          </w:p>
+          <w:p>
+            <w:pPr>
+              <w:pStyle w:val="Bezodstavce"/>
+            </w:pPr>
+          </w:p>
+        </w:tc>
+      </w:tr>
+      <w:tr>
+        <w:tc>
+          <w:tcPr>
+            <w:tcW w:w="0" w:type="auto"/>
+            <w:noWrap/>
+          </w:tcPr>
+          <w:p>
+            <w:pPr>
+              <w:pStyle w:val="Bezodstavce"/>
+            </w:pPr>
+            <w:r>
+              <w:t>WMS</w:t>
+            </w:r>
+          </w:p>
+        </w:tc>
+        <w:tc>
+          <w:tcPr>
+            <w:tcW w:w="170" w:type="dxa"/>
+          </w:tcPr>
+          <w:p>
+            <w:pPr>
+              <w:pStyle w:val="Bezodstavce"/>
+            </w:pPr>
+          </w:p>
+        </w:tc>
+        <w:tc>
+          <w:tcPr>
+            <w:tcW w:w="8055" w:type="dxa"/>
+          </w:tcPr>
+          <w:p>
+            <w:pPr>
+              <w:pStyle w:val="Bezodstavce"/>
+            </w:pPr>
           </w:p>
         </w:tc>
       </w:tr>
@@ -3339,18 +3859,18 @@
       <w:r>
         <w:br w:type="page"/>
       </w:r>
-      <w:bookmarkStart w:id="87" w:name="_Toc209253221"/>
-      <w:bookmarkStart w:id="88" w:name="_Toc209253408"/>
-      <w:bookmarkStart w:id="89" w:name="_Toc209321262"/>
-      <w:bookmarkStart w:id="90" w:name="_Toc440839255"/>
+      <w:bookmarkStart w:id="37" w:name="_Toc209253221"/>
+      <w:bookmarkStart w:id="38" w:name="_Toc209253408"/>
+      <w:bookmarkStart w:id="39" w:name="_Toc209321262"/>
+      <w:bookmarkStart w:id="40" w:name="_Toc440839255"/>
       <w:r>
         <w:lastRenderedPageBreak/>
         <w:t>SEZNAM OBRÁZKŮ</w:t>
       </w:r>
-      <w:bookmarkEnd w:id="87"/>
-      <w:bookmarkEnd w:id="88"/>
-      <w:bookmarkEnd w:id="89"/>
-      <w:bookmarkEnd w:id="90"/>
+      <w:bookmarkEnd w:id="37"/>
+      <w:bookmarkEnd w:id="38"/>
+      <w:bookmarkEnd w:id="39"/>
+      <w:bookmarkEnd w:id="40"/>
     </w:p>
     <w:p>
       <w:pPr>
@@ -3359,18 +3879,18 @@
       <w:r>
         <w:br w:type="page"/>
       </w:r>
-      <w:bookmarkStart w:id="91" w:name="_Toc209253222"/>
-      <w:bookmarkStart w:id="92" w:name="_Toc209253409"/>
-      <w:bookmarkStart w:id="93" w:name="_Toc209321263"/>
-      <w:bookmarkStart w:id="94" w:name="_Toc440839256"/>
+      <w:bookmarkStart w:id="41" w:name="_Toc209253222"/>
+      <w:bookmarkStart w:id="42" w:name="_Toc209253409"/>
+      <w:bookmarkStart w:id="43" w:name="_Toc209321263"/>
+      <w:bookmarkStart w:id="44" w:name="_Toc440839256"/>
       <w:r>
         <w:lastRenderedPageBreak/>
         <w:t>SEZNAM TABULEK</w:t>
       </w:r>
-      <w:bookmarkEnd w:id="91"/>
-      <w:bookmarkEnd w:id="92"/>
-      <w:bookmarkEnd w:id="93"/>
-      <w:bookmarkEnd w:id="94"/>
+      <w:bookmarkEnd w:id="41"/>
+      <w:bookmarkEnd w:id="42"/>
+      <w:bookmarkEnd w:id="43"/>
+      <w:bookmarkEnd w:id="44"/>
     </w:p>
     <w:p>
       <w:pPr>
@@ -3379,18 +3899,18 @@
       <w:r>
         <w:br w:type="page"/>
       </w:r>
-      <w:bookmarkStart w:id="95" w:name="_Toc209253223"/>
-      <w:bookmarkStart w:id="96" w:name="_Toc209253410"/>
-      <w:bookmarkStart w:id="97" w:name="_Toc209321264"/>
-      <w:bookmarkStart w:id="98" w:name="_Toc440839257"/>
+      <w:bookmarkStart w:id="45" w:name="_Toc209253223"/>
+      <w:bookmarkStart w:id="46" w:name="_Toc209253410"/>
+      <w:bookmarkStart w:id="47" w:name="_Toc209321264"/>
+      <w:bookmarkStart w:id="48" w:name="_Toc440839257"/>
       <w:r>
         <w:lastRenderedPageBreak/>
         <w:t>SEZNAM PŘÍLOH</w:t>
       </w:r>
-      <w:bookmarkEnd w:id="95"/>
-      <w:bookmarkEnd w:id="96"/>
-      <w:bookmarkEnd w:id="97"/>
-      <w:bookmarkEnd w:id="98"/>
+      <w:bookmarkEnd w:id="45"/>
+      <w:bookmarkEnd w:id="46"/>
+      <w:bookmarkEnd w:id="47"/>
+      <w:bookmarkEnd w:id="48"/>
     </w:p>
     <w:p>
       <w:pPr>
@@ -5746,12 +6266,14 @@
     <w:basedOn w:val="Nadpis1"/>
     <w:next w:val="Normln"/>
     <w:qFormat/>
-    <w:rsid w:val="003F2BF4"/>
+    <w:rsid w:val="002B4C52"/>
     <w:pPr>
+      <w:pageBreakBefore/>
       <w:numPr>
         <w:numId w:val="12"/>
       </w:numPr>
       <w:spacing w:before="0" w:after="240" w:line="360" w:lineRule="auto"/>
+      <w:ind w:left="403" w:hanging="403"/>
     </w:pPr>
     <w:rPr>
       <w:rFonts w:ascii="Times New Roman" w:hAnsi="Times New Roman"/>
@@ -5900,6 +6422,17 @@
     <w:uiPriority w:val="37"/>
     <w:unhideWhenUsed/>
     <w:rsid w:val="00EF5E0F"/>
+  </w:style>
+  <w:style w:type="character" w:styleId="Nevyeenzmnka">
+    <w:name w:val="Unresolved Mention"/>
+    <w:uiPriority w:val="99"/>
+    <w:semiHidden/>
+    <w:unhideWhenUsed/>
+    <w:rsid w:val="0090374A"/>
+    <w:rPr>
+      <w:color w:val="605E5C"/>
+      <w:shd w:val="clear" w:color="auto" w:fill="E1DFDD"/>
+    </w:rPr>
   </w:style>
 </w:styles>
 </file>
@@ -6200,11 +6733,114 @@
 </file>
 
 <file path=customXml/item1.xml><?xml version="1.0" encoding="utf-8"?>
-<b:Sources xmlns:b="http://schemas.openxmlformats.org/officeDocument/2006/bibliography" xmlns="http://schemas.openxmlformats.org/officeDocument/2006/bibliography" SelectedStyle="\APA.XSL" StyleName="APA"/>
+<b:Sources xmlns:b="http://schemas.openxmlformats.org/officeDocument/2006/bibliography" xmlns="http://schemas.openxmlformats.org/officeDocument/2006/bibliography" SelectedStyle="\Styl1CitacePRO.xsl" StyleName="Styl 1 Citace PRO" Version="0">
+  <b:Source>
+    <b:Tag>KL8HY0yMyr74wjNS</b:Tag>
+    <b:SourceType>Report</b:SourceType>
+    <b:Author>
+      <b:Author>
+        <b:NameList>
+          <b:Person>
+            <b:Last>Svobodová</b:Last>
+            <b:First>Jana</b:First>
+          </b:Person>
+        </b:NameList>
+      </b:Author>
+    </b:Author>
+    <b:Year>2017</b:Year>
+    <b:City>Praha</b:City>
+    <b:ThesisType>Diplomová práce</b:ThesisType>
+    <b:Institution>České vysoké učení technické v Praze</b:Institution>
+    <b:ThesisSupervisor>prof. akad. arch. Jan Fišer</b:ThesisSupervisor>
+    <b:Title>Skladovací systém</b:Title>
+    <b:ShortTitle>Skladovací systém</b:ShortTitle>
+    <b:RefOrder>2</b:RefOrder>
+  </b:Source>
+  <b:Source>
+    <b:Tag>9eSXQiPDZxwOC0J0</b:Tag>
+    <b:SourceType>Report</b:SourceType>
+    <b:Author>
+      <b:Author>
+        <b:NameList>
+          <b:Person>
+            <b:Last>Toman</b:Last>
+            <b:First>Marek</b:First>
+          </b:Person>
+        </b:NameList>
+      </b:Author>
+    </b:Author>
+    <b:Year>2009</b:Year>
+    <b:City>Ostrava</b:City>
+    <b:ThesisType>Bakalářská práce</b:ThesisType>
+    <b:Institution>Ostravská univerzita</b:Institution>
+    <b:ThesisSupervisor>Doc. Ing. František Huňka, CSc.</b:ThesisSupervisor>
+    <b:Title>Návrh a implementace informačního systému pro řízení prodeje a skladu prodejny</b:Title>
+    <b:ShortTitle>Návrh a implementace informačního systému pro řízení prodeje a skladu prodejny</b:ShortTitle>
+    <b:RefOrder>1</b:RefOrder>
+  </b:Source>
+  <b:Source>
+    <b:Tag>8FsJrj0kgW2rgHTM</b:Tag>
+    <b:SourceType>Report</b:SourceType>
+    <b:Author>
+      <b:Author>
+        <b:NameList>
+          <b:Person>
+            <b:Last>Altschmied</b:Last>
+            <b:First>Jiří</b:First>
+          </b:Person>
+        </b:NameList>
+      </b:Author>
+    </b:Author>
+    <b:Year>2017</b:Year>
+    <b:City>Liberec</b:City>
+    <b:ThesisType>Bakalářská práce</b:ThesisType>
+    <b:Institution>Technická univerzita v Liberci</b:Institution>
+    <b:Title>Implementace systému skladového hospodářství ve výrobní společnosti</b:Title>
+    <b:ShortTitle>Implementace systému skladového hospodářství ve výrobní společnosti</b:ShortTitle>
+    <b:RefOrder>3</b:RefOrder>
+  </b:Source>
+  <b:Source>
+    <b:Tag>dlrtUUcGGbRKgLbL</b:Tag>
+    <b:SourceType>InternetSite</b:SourceType>
+    <b:Year>2021</b:Year>
+    <b:YearAccessed>2022-12-14</b:YearAccessed>
+    <b:Publisher>Dotykačka s. r. o.</b:Publisher>
+    <b:Medium>online</b:Medium>
+    <b:Title>Dotykačka</b:Title>
+    <b:ShortTitle>Dotykačka</b:ShortTitle>
+    <b:URL>https://dotykacka.cz</b:URL>
+    <b:RefOrder>4</b:RefOrder>
+  </b:Source>
+  <b:Source>
+    <b:Tag>zcFFUKyL0WEwgtrL</b:Tag>
+    <b:SourceType>InternetSite</b:SourceType>
+    <b:Year>2022</b:Year>
+    <b:YearAccessed>2022-12-14</b:YearAccessed>
+    <b:Publisher>KARAT Software a. s.</b:Publisher>
+    <b:Medium>online</b:Medium>
+    <b:Title>Skladový systém Karat</b:Title>
+    <b:ShortTitle>Skladový systém Karat</b:ShortTitle>
+    <b:URL>https://www.karatsoftware.cz/erp-karat/skladovy-system</b:URL>
+    <b:RefOrder>5</b:RefOrder>
+  </b:Source>
+  <b:Source>
+    <b:Tag>PMt3O1wqAxyi4SXN</b:Tag>
+    <b:SourceType>InternetSite</b:SourceType>
+    <b:Year>2022</b:Year>
+    <b:YearAccessed>2022-12-15</b:YearAccessed>
+    <b:City>Ostrava</b:City>
+    <b:Publisher>Itixo s.r.o</b:Publisher>
+    <b:Medium>online</b:Medium>
+    <b:Title>WMS Polabské mlékárny</b:Title>
+    <b:ShortTitle>WMS Polabské mlékárny</b:ShortTitle>
+    <b:URL>https://itixo.com/cs/projects/</b:URL>
+    <b:RefOrder>6</b:RefOrder>
+  </b:Source>
+</b:Sources>
 </file>
 
 <file path=customXml/itemProps1.xml><?xml version="1.0" encoding="utf-8"?>
-<ds:datastoreItem xmlns:ds="http://schemas.openxmlformats.org/officeDocument/2006/customXml" ds:itemID="{55A62F90-D380-4957-A6AC-F7446AFF097C}">
+<ds:datastoreItem xmlns:ds="http://schemas.openxmlformats.org/officeDocument/2006/customXml" ds:itemID="{D78EAD10-BD83-4A4A-BD37-25C3EFCB8A21}">
   <ds:schemaRefs>
     <ds:schemaRef ds:uri="http://schemas.openxmlformats.org/officeDocument/2006/bibliography"/>
   </ds:schemaRefs>

</xml_diff>

<commit_message>
added basic stock management (#3)
Co-authored-by: Tomáš Kocůrek <tomas.kocurek@itixo.com>
</commit_message>
<xml_diff>
--- a/Documentation/bakalářskáPráceKocůrek.docx
+++ b/Documentation/bakalářskáPráceKocůrek.docx
@@ -8,7 +8,7 @@
         <w:tblLook w:val="01E0" w:firstRow="1" w:lastRow="1" w:firstColumn="1" w:lastColumn="1" w:noHBand="0" w:noVBand="0"/>
       </w:tblPr>
       <w:tblGrid>
-        <w:gridCol w:w="9003"/>
+        <w:gridCol w:w="8787"/>
       </w:tblGrid>
       <w:tr>
         <w:trPr>
@@ -31,7 +31,7 @@
               <w:pStyle w:val="StylArial145bzarovnnnasted"/>
             </w:pPr>
             <w:r>
-              <w:t>NÁZEV FAKULTY</w:t>
+              <w:t>PŘÍRODOVĚDECKÁ FAKULTA</w:t>
             </w:r>
           </w:p>
           <w:p>
@@ -39,7 +39,7 @@
               <w:pStyle w:val="StylArial145bzarovnnnasted"/>
             </w:pPr>
             <w:r>
-              <w:t>NÁZEV KATEDRY</w:t>
+              <w:t>KATEDRA INFORMATIKY A POČÍTAČŮ</w:t>
             </w:r>
           </w:p>
         </w:tc>
@@ -58,11 +58,13 @@
               <w:pStyle w:val="nazevprace"/>
             </w:pPr>
             <w:r>
-              <w:t>Název práce</w:t>
+              <w:t xml:space="preserve">Návrh a implementace skladového systému na platformě .NET s využitím </w:t>
             </w:r>
+            <w:proofErr w:type="spellStart"/>
             <w:r>
-              <w:t xml:space="preserve"> (max. 3 řádky)</w:t>
+              <w:t>Blazoru</w:t>
             </w:r>
+            <w:proofErr w:type="spellEnd"/>
           </w:p>
           <w:p>
             <w:pPr>
@@ -79,7 +81,10 @@
               <w:pStyle w:val="StylArial145bzarovnnnasted"/>
             </w:pPr>
             <w:r>
-              <w:t>TYP PRÁCE</w:t>
+              <w:t>BAKALÁŘSKÁ</w:t>
+            </w:r>
+            <w:r>
+              <w:t xml:space="preserve"> PRÁCE</w:t>
             </w:r>
           </w:p>
         </w:tc>
@@ -117,7 +122,20 @@
                 <w:szCs w:val="29"/>
               </w:rPr>
               <w:tab/>
-              <w:t>jméno autora</w:t>
+            </w:r>
+            <w:r>
+              <w:rPr>
+                <w:rFonts w:cs="csr12"/>
+                <w:szCs w:val="29"/>
+              </w:rPr>
+              <w:t xml:space="preserve">Tomáš </w:t>
+            </w:r>
+            <w:r>
+              <w:rPr>
+                <w:rFonts w:cs="csr12"/>
+                <w:szCs w:val="29"/>
+              </w:rPr>
+              <w:t xml:space="preserve"> </w:t>
             </w:r>
           </w:p>
           <w:p>
@@ -148,7 +166,13 @@
                 <w:szCs w:val="29"/>
               </w:rPr>
               <w:tab/>
-              <w:t>jméno vedoucího</w:t>
+            </w:r>
+            <w:r>
+              <w:rPr>
+                <w:rFonts w:cs="csr12"/>
+                <w:szCs w:val="29"/>
+              </w:rPr>
+              <w:t>Mgr. Robert Jarušek, Ph.D.</w:t>
             </w:r>
           </w:p>
           <w:p>
@@ -172,25 +196,20 @@
               <w:pStyle w:val="StylArial145bzarovnnnasted"/>
             </w:pPr>
             <w:r>
-              <w:t>20XX</w:t>
+              <w:t>2023</w:t>
             </w:r>
           </w:p>
         </w:tc>
       </w:tr>
     </w:tbl>
     <w:p/>
-    <w:p>
-      <w:r>
-        <w:br w:type="page"/>
-      </w:r>
-    </w:p>
     <w:tbl>
       <w:tblPr>
         <w:tblW w:w="5000" w:type="pct"/>
         <w:tblLook w:val="01E0" w:firstRow="1" w:lastRow="1" w:firstColumn="1" w:lastColumn="1" w:noHBand="0" w:noVBand="0"/>
       </w:tblPr>
       <w:tblGrid>
-        <w:gridCol w:w="9003"/>
+        <w:gridCol w:w="8787"/>
       </w:tblGrid>
       <w:tr>
         <w:trPr>
@@ -204,8 +223,14 @@
             <w:pPr>
               <w:pStyle w:val="StylArial145bzarovnnnasted"/>
             </w:pPr>
+            <w:proofErr w:type="gramStart"/>
             <w:r>
-              <w:t>UNIVERSITY OF OSTRAVA</w:t>
+              <w:lastRenderedPageBreak/>
+              <w:t>UNIVERSITY</w:t>
+            </w:r>
+            <w:proofErr w:type="gramEnd"/>
+            <w:r>
+              <w:t xml:space="preserve"> OF OSTRAVA</w:t>
             </w:r>
           </w:p>
           <w:p>
@@ -213,7 +238,7 @@
               <w:pStyle w:val="StylArial145bzarovnnnasted"/>
             </w:pPr>
             <w:r>
-              <w:t>FACULTY NAME</w:t>
+              <w:t>FACULTY OF SCIENCE</w:t>
             </w:r>
           </w:p>
           <w:p>
@@ -221,7 +246,10 @@
               <w:pStyle w:val="StylArial145bzarovnnnasted"/>
             </w:pPr>
             <w:r>
-              <w:t>DEPARTMENT NAME</w:t>
+              <w:t xml:space="preserve">DEPARTMENT </w:t>
+            </w:r>
+            <w:r>
+              <w:t>OF INFORMATICS AND COMPUTERS</w:t>
             </w:r>
           </w:p>
         </w:tc>
@@ -238,9 +266,15 @@
           <w:p>
             <w:pPr>
               <w:pStyle w:val="nazevprace"/>
+              <w:rPr>
+                <w:lang w:val="en-US"/>
+              </w:rPr>
             </w:pPr>
             <w:r>
-              <w:t>Title of the Thesis (max. 3 řádky)</w:t>
+              <w:rPr>
+                <w:lang w:val="en-US"/>
+              </w:rPr>
+              <w:t>Design and implementation of warehouse system on the .NET platform using Blazor</w:t>
             </w:r>
           </w:p>
           <w:p>
@@ -257,6 +291,9 @@
             <w:pPr>
               <w:pStyle w:val="StylArial145bzarovnnnasted"/>
             </w:pPr>
+            <w:r>
+              <w:t xml:space="preserve">BACHELOR </w:t>
+            </w:r>
             <w:r>
               <w:t>THESIS</w:t>
             </w:r>
@@ -275,8 +312,15 @@
             <w:r>
               <w:rPr>
                 <w:rStyle w:val="StylArial145bzarovnnnastedChar"/>
+                <w:lang w:val="en-US"/>
               </w:rPr>
-              <w:t>Author:</w:t>
+              <w:t>Author</w:t>
+            </w:r>
+            <w:r>
+              <w:rPr>
+                <w:rStyle w:val="StylArial145bzarovnnnastedChar"/>
+              </w:rPr>
+              <w:t>:</w:t>
             </w:r>
             <w:r>
               <w:rPr>
@@ -300,11 +344,9 @@
             <w:bookmarkEnd w:id="0"/>
             <w:r>
               <w:rPr>
-                <w:rFonts w:ascii="Arial" w:hAnsi="Arial"/>
-                <w:sz w:val="29"/>
-                <w:szCs w:val="20"/>
+                <w:rStyle w:val="StylArial145bzarovnnnastedChar"/>
               </w:rPr>
-              <w:t>autor name</w:t>
+              <w:t>Tomáš Kocůrek</w:t>
             </w:r>
           </w:p>
           <w:p>
@@ -327,7 +369,18 @@
             </w:r>
             <w:bookmarkEnd w:id="1"/>
             <w:r>
-              <w:t>supervisor name</w:t>
+              <w:rPr>
+                <w:rFonts w:cs="csr12"/>
+                <w:szCs w:val="29"/>
+              </w:rPr>
+              <w:t>Mgr. Robert Jarušek, Ph.</w:t>
+            </w:r>
+            <w:r>
+              <w:rPr>
+                <w:rFonts w:cs="csr12"/>
+                <w:szCs w:val="29"/>
+              </w:rPr>
+              <w:t>D.</w:t>
             </w:r>
           </w:p>
           <w:p>
@@ -351,7 +404,7 @@
               <w:pStyle w:val="StylArial145bzarovnnnasted"/>
             </w:pPr>
             <w:r>
-              <w:t>20XX</w:t>
+              <w:t>2023</w:t>
             </w:r>
           </w:p>
         </w:tc>
@@ -504,63 +557,15 @@
         <w:jc w:val="both"/>
         <w:rPr>
           <w:rFonts w:ascii="Times New Roman" w:hAnsi="Times New Roman"/>
+          <w:lang w:val="en-US"/>
         </w:rPr>
       </w:pPr>
-      <w:proofErr w:type="spellStart"/>
       <w:r>
         <w:rPr>
           <w:rFonts w:ascii="Times New Roman" w:hAnsi="Times New Roman"/>
+          <w:lang w:val="en-US"/>
         </w:rPr>
-        <w:t>The</w:t>
-      </w:r>
-      <w:proofErr w:type="spellEnd"/>
-      <w:r>
-        <w:rPr>
-          <w:rFonts w:ascii="Times New Roman" w:hAnsi="Times New Roman"/>
-        </w:rPr>
-        <w:t xml:space="preserve"> text </w:t>
-      </w:r>
-      <w:proofErr w:type="spellStart"/>
-      <w:r>
-        <w:rPr>
-          <w:rFonts w:ascii="Times New Roman" w:hAnsi="Times New Roman"/>
-        </w:rPr>
-        <w:t>of</w:t>
-      </w:r>
-      <w:proofErr w:type="spellEnd"/>
-      <w:r>
-        <w:rPr>
-          <w:rFonts w:ascii="Times New Roman" w:hAnsi="Times New Roman"/>
-        </w:rPr>
-        <w:t xml:space="preserve"> </w:t>
-      </w:r>
-      <w:proofErr w:type="spellStart"/>
-      <w:r>
-        <w:rPr>
-          <w:rFonts w:ascii="Times New Roman" w:hAnsi="Times New Roman"/>
-        </w:rPr>
-        <w:t>the</w:t>
-      </w:r>
-      <w:proofErr w:type="spellEnd"/>
-      <w:r>
-        <w:rPr>
-          <w:rFonts w:ascii="Times New Roman" w:hAnsi="Times New Roman"/>
-        </w:rPr>
-        <w:t xml:space="preserve"> </w:t>
-      </w:r>
-      <w:proofErr w:type="spellStart"/>
-      <w:r>
-        <w:rPr>
-          <w:rFonts w:ascii="Times New Roman" w:hAnsi="Times New Roman"/>
-        </w:rPr>
-        <w:t>abstract</w:t>
-      </w:r>
-      <w:proofErr w:type="spellEnd"/>
-      <w:r>
-        <w:rPr>
-          <w:rFonts w:ascii="Times New Roman" w:hAnsi="Times New Roman"/>
-        </w:rPr>
-        <w:t>.</w:t>
+        <w:t>The text of the abstract.</w:t>
       </w:r>
     </w:p>
     <w:p>
@@ -569,21 +574,15 @@
         <w:jc w:val="both"/>
         <w:rPr>
           <w:i/>
+          <w:lang w:val="en-US"/>
         </w:rPr>
       </w:pPr>
-      <w:proofErr w:type="spellStart"/>
       <w:r>
         <w:rPr>
           <w:i/>
+          <w:lang w:val="en-US"/>
         </w:rPr>
-        <w:t>Keywords</w:t>
-      </w:r>
-      <w:proofErr w:type="spellEnd"/>
-      <w:r>
-        <w:rPr>
-          <w:i/>
-        </w:rPr>
-        <w:t>:</w:t>
+        <w:t>Keywords:</w:t>
       </w:r>
     </w:p>
     <w:p>
@@ -675,7 +674,7 @@
         <w:tblLook w:val="04A0" w:firstRow="1" w:lastRow="0" w:firstColumn="1" w:lastColumn="0" w:noHBand="0" w:noVBand="1"/>
       </w:tblPr>
       <w:tblGrid>
-        <w:gridCol w:w="9003"/>
+        <w:gridCol w:w="8787"/>
       </w:tblGrid>
       <w:tr>
         <w:trPr>
@@ -690,6 +689,7 @@
               <w:jc w:val="both"/>
             </w:pPr>
             <w:r>
+              <w:lastRenderedPageBreak/>
               <w:t>Poděkování</w:t>
             </w:r>
           </w:p>
@@ -2649,523 +2649,997 @@
         <w:pStyle w:val="NadpisA"/>
       </w:pPr>
       <w:r>
-        <w:br w:type="page"/>
-      </w:r>
-      <w:bookmarkStart w:id="21" w:name="_Toc209253205"/>
-      <w:bookmarkStart w:id="22" w:name="_Toc209253392"/>
-      <w:bookmarkStart w:id="23" w:name="_Toc209321246"/>
-      <w:bookmarkStart w:id="24" w:name="_Toc440839237"/>
-      <w:r>
         <w:lastRenderedPageBreak/>
-        <w:t>NADPIS</w:t>
-      </w:r>
-      <w:bookmarkEnd w:id="21"/>
-      <w:bookmarkEnd w:id="22"/>
-      <w:bookmarkEnd w:id="23"/>
-      <w:bookmarkEnd w:id="24"/>
+        <w:t>Rešerše</w:t>
+      </w:r>
     </w:p>
     <w:p>
       <w:pPr>
         <w:pStyle w:val="normlntext"/>
       </w:pPr>
-      <w:bookmarkStart w:id="25" w:name="_Toc209253206"/>
-      <w:bookmarkStart w:id="26" w:name="_Toc209253393"/>
-      <w:bookmarkStart w:id="27" w:name="_Toc209321247"/>
-      <w:r>
-        <w:t>Text</w:t>
-      </w:r>
+      <w:bookmarkStart w:id="21" w:name="_Toc209253206"/>
+      <w:bookmarkStart w:id="22" w:name="_Toc209253393"/>
+      <w:bookmarkStart w:id="23" w:name="_Toc209321247"/>
+      <w:r>
+        <w:t>Skladový systém je druh informačního systému, jehož cílem je usnadnění práce se skladovou zásobou typicky ve firemním prostředí. Na trhu se v dnešní době nachází mnoho různých komerčních řešeních, které poskytují různé funkcionality.</w:t>
+      </w:r>
+    </w:p>
+    <w:p>
+      <w:pPr>
+        <w:pStyle w:val="normlntext"/>
+      </w:pPr>
+      <w:r>
+        <w:t xml:space="preserve">Touto problematikou se již zabýval ve své bakalářské práci Toman </w:t>
+      </w:r>
+      <w:r>
+        <w:t>Marek</w:t>
+      </w:r>
+      <w:sdt>
+        <w:sdtPr>
+          <w:id w:val="1904874551"/>
+          <w:citation/>
+        </w:sdtPr>
+        <w:sdtContent>
+          <w:r>
+            <w:fldChar w:fldCharType="begin"/>
+          </w:r>
+          <w:r>
+            <w:instrText xml:space="preserve"> CITATION 9eSXQiPDZxwOC0J0 </w:instrText>
+          </w:r>
+          <w:r>
+            <w:fldChar w:fldCharType="separate"/>
+          </w:r>
+          <w:r>
+            <w:rPr>
+              <w:noProof/>
+            </w:rPr>
+            <w:t xml:space="preserve"> [1]</w:t>
+          </w:r>
+          <w:r>
+            <w:fldChar w:fldCharType="end"/>
+          </w:r>
+        </w:sdtContent>
+      </w:sdt>
+      <w:r>
+        <w:t>. Ten ve své práci vytvářel skladový systém pro obchod s oblečením. K řešení využil metodu RUP (</w:t>
+      </w:r>
+      <w:r>
+        <w:rPr>
+          <w:lang w:val="en-US"/>
+        </w:rPr>
+        <w:t>Rational Unified Process</w:t>
+      </w:r>
+      <w:r>
+        <w:t>). Autor v závěru své popisuje přínosy této metodiky, konkrétně jmenuje například výhodu v podobě odhalení rizik již na začátku vývoje a možnost dodávat zákazníkovi malé části aplikace již v průběhu vývoje. Pro samotnou implementaci poté zvolil Javu a 2 vrstvou architekturu.</w:t>
+      </w:r>
+    </w:p>
+    <w:p>
+      <w:pPr>
+        <w:pStyle w:val="normlntext"/>
+      </w:pPr>
+      <w:r>
+        <w:t xml:space="preserve">Jana </w:t>
+      </w:r>
+      <w:r>
+        <w:t>Svobodová</w:t>
+      </w:r>
+      <w:sdt>
+        <w:sdtPr>
+          <w:id w:val="1129822816"/>
+          <w:citation/>
+        </w:sdtPr>
+        <w:sdtContent>
+          <w:r>
+            <w:fldChar w:fldCharType="begin"/>
+          </w:r>
+          <w:r>
+            <w:rPr>
+              <w:noProof/>
+            </w:rPr>
+            <w:instrText xml:space="preserve"> CITATION KL8HY0yMyr74wjNS </w:instrText>
+          </w:r>
+          <w:r>
+            <w:fldChar w:fldCharType="separate"/>
+          </w:r>
+          <w:r>
+            <w:rPr>
+              <w:noProof/>
+            </w:rPr>
+            <w:t xml:space="preserve"> [2]</w:t>
+          </w:r>
+          <w:r>
+            <w:fldChar w:fldCharType="end"/>
+          </w:r>
+        </w:sdtContent>
+      </w:sdt>
       <w:r>
         <w:rPr>
           <w:noProof/>
         </w:rPr>
-        <w:t xml:space="preserve"> (1)</w:t>
+        <w:t xml:space="preserve"> </w:t>
+      </w:r>
+      <w:r>
+        <w:t>se v části své práce zaměřila na možnosti automatické evidence zboží na skladě. V ní porovná různé metody jako například. čtečky čárových kódů, magnetické proužky a další. U jednotlivých metod porovnává primárně jejich ekonomickou nákladnost, ale také zda jsou vhodné pro její doménu problému.</w:t>
+      </w:r>
+    </w:p>
+    <w:p>
+      <w:pPr>
+        <w:pStyle w:val="normlntext"/>
+      </w:pPr>
+      <w:r>
+        <w:t>Jiří Altschmied</w:t>
+      </w:r>
+      <w:sdt>
+        <w:sdtPr>
+          <w:id w:val="116266399"/>
+          <w:citation/>
+        </w:sdtPr>
+        <w:sdtContent>
+          <w:r>
+            <w:fldChar w:fldCharType="begin"/>
+          </w:r>
+          <w:r>
+            <w:rPr>
+              <w:noProof/>
+            </w:rPr>
+            <w:instrText xml:space="preserve"> CITATION 8FsJrj0kgW2rgHTM </w:instrText>
+          </w:r>
+          <w:r>
+            <w:fldChar w:fldCharType="separate"/>
+          </w:r>
+          <w:r>
+            <w:rPr>
+              <w:noProof/>
+            </w:rPr>
+            <w:t xml:space="preserve"> [3]</w:t>
+          </w:r>
+          <w:r>
+            <w:fldChar w:fldCharType="end"/>
+          </w:r>
+        </w:sdtContent>
+      </w:sdt>
+      <w:r>
+        <w:t xml:space="preserve"> se věnuje implementaci již existujícího </w:t>
+      </w:r>
+      <w:r>
+        <w:t xml:space="preserve">komerčního </w:t>
+      </w:r>
+      <w:r>
+        <w:t xml:space="preserve">skladového systému </w:t>
+      </w:r>
+      <w:r>
+        <w:t xml:space="preserve">do </w:t>
+      </w:r>
+      <w:r>
+        <w:t>expedičního</w:t>
+      </w:r>
+      <w:r>
+        <w:t xml:space="preserve"> skladu.</w:t>
+      </w:r>
+      <w:r>
+        <w:t xml:space="preserve"> Popisuje </w:t>
+      </w:r>
+      <w:r>
+        <w:t>důvody,</w:t>
+      </w:r>
+      <w:r>
+        <w:t xml:space="preserve"> proč společnost chce zavést skladový systém a následně jednotlivé fáze implementace systému SAP.</w:t>
       </w:r>
     </w:p>
     <w:p>
       <w:pPr>
         <w:pStyle w:val="NadpisB"/>
-        <w:numPr>
-          <w:ilvl w:val="1"/>
-          <w:numId w:val="16"/>
-        </w:numPr>
-      </w:pPr>
-      <w:bookmarkStart w:id="28" w:name="_Toc440839238"/>
-      <w:r>
-        <w:t>Podnadpis</w:t>
-      </w:r>
+      </w:pPr>
+      <w:r>
+        <w:t>Komerční řešení</w:t>
+      </w:r>
+    </w:p>
+    <w:p>
+      <w:pPr>
+        <w:pStyle w:val="normlntext"/>
+      </w:pPr>
+      <w:r>
+        <w:t xml:space="preserve">Na trhu se také nachází velké množství komerčního softwaru určeného ke správě skladu. Tyto systémy jsou často přímo spojeny s dalšími produkty daného výrobce. Například skladový systém od společnosti </w:t>
+      </w:r>
+      <w:r>
+        <w:t>D</w:t>
+      </w:r>
+      <w:r>
+        <w:t>otykačka</w:t>
+      </w:r>
+      <w:sdt>
+        <w:sdtPr>
+          <w:id w:val="1938474646"/>
+          <w:citation/>
+        </w:sdtPr>
+        <w:sdtContent>
+          <w:r>
+            <w:fldChar w:fldCharType="begin"/>
+          </w:r>
+          <w:r>
+            <w:instrText xml:space="preserve"> CITATION dlrtUUcGGbRKgLbL </w:instrText>
+          </w:r>
+          <w:r>
+            <w:fldChar w:fldCharType="separate"/>
+          </w:r>
+          <w:r>
+            <w:rPr>
+              <w:noProof/>
+            </w:rPr>
+            <w:t xml:space="preserve"> [4]</w:t>
+          </w:r>
+          <w:r>
+            <w:fldChar w:fldCharType="end"/>
+          </w:r>
+        </w:sdtContent>
+      </w:sdt>
+      <w:r>
+        <w:t xml:space="preserve"> </w:t>
+      </w:r>
+      <w:r>
+        <w:t xml:space="preserve">je součástí </w:t>
+      </w:r>
+      <w:r>
+        <w:t xml:space="preserve">balíčku </w:t>
+      </w:r>
+      <w:r>
+        <w:t>softwaru pro pokladny</w:t>
+      </w:r>
+      <w:r>
+        <w:t>. Skladový systém v tomto případě nabízí integraci s mnoha dalšími systémy</w:t>
+      </w:r>
+      <w:r>
+        <w:t xml:space="preserve"> (platby, tržby, </w:t>
+      </w:r>
+      <w:r>
+        <w:t>prodej</w:t>
+      </w:r>
+      <w:r>
+        <w:t xml:space="preserve"> atd.)</w:t>
+      </w:r>
+      <w:r>
+        <w:t>, ale nelze používat samostatně což může být značná nevýhoda.</w:t>
+      </w:r>
+      <w:r>
+        <w:t xml:space="preserve"> </w:t>
+      </w:r>
+      <w:r>
+        <w:t xml:space="preserve">Díky těmto integracím je systém využitelný pouze pro </w:t>
+      </w:r>
+      <w:r>
+        <w:t xml:space="preserve">gastronomické podniky (restaurace, rychlé občerstvení). </w:t>
+      </w:r>
+      <w:r>
+        <w:t>Dalším příkladem je</w:t>
+      </w:r>
+      <w:r>
+        <w:t xml:space="preserve"> ERP</w:t>
+      </w:r>
+      <w:r>
+        <w:t xml:space="preserve"> Karat</w:t>
+      </w:r>
+      <w:sdt>
+        <w:sdtPr>
+          <w:id w:val="-209182645"/>
+          <w:citation/>
+        </w:sdtPr>
+        <w:sdtContent>
+          <w:r>
+            <w:fldChar w:fldCharType="begin"/>
+          </w:r>
+          <w:r>
+            <w:instrText xml:space="preserve"> CITATION zcFFUKyL0WEwgtrL </w:instrText>
+          </w:r>
+          <w:r>
+            <w:fldChar w:fldCharType="separate"/>
+          </w:r>
+          <w:r>
+            <w:rPr>
+              <w:noProof/>
+            </w:rPr>
+            <w:t xml:space="preserve"> [5]</w:t>
+          </w:r>
+          <w:r>
+            <w:fldChar w:fldCharType="end"/>
+          </w:r>
+        </w:sdtContent>
+      </w:sdt>
+      <w:r>
+        <w:t xml:space="preserve">. Jedná se o kompletní </w:t>
+      </w:r>
+      <w:r>
+        <w:rPr>
+          <w:lang w:val="en-US"/>
+        </w:rPr>
+        <w:t>Enterprise resource planning</w:t>
+      </w:r>
+      <w:r>
+        <w:t xml:space="preserve"> software, jehož součástí je také skladový systém. V tomto případě se jedná o obecný systém, který je využitelný pro jakýkoliv druh podniku</w:t>
+      </w:r>
+      <w:r>
+        <w:t xml:space="preserve">. Na rozdíl od předchozího softwaru je Karat starší, což se projevuje například na uživatelském rozhraní. Součástí </w:t>
+      </w:r>
+      <w:proofErr w:type="spellStart"/>
+      <w:r>
+        <w:t>Karatu</w:t>
+      </w:r>
+      <w:proofErr w:type="spellEnd"/>
+      <w:r>
+        <w:t xml:space="preserve"> je také řízený sklad, který automatizuje část skladových procesů (automatické objednávání, výběr skladových </w:t>
+      </w:r>
+      <w:r>
+        <w:t>pozic</w:t>
+      </w:r>
+      <w:r>
+        <w:t xml:space="preserve"> atd.). </w:t>
+      </w:r>
+      <w:r>
+        <w:t xml:space="preserve">Kromě těchto </w:t>
+      </w:r>
+      <w:r>
+        <w:t>obecných systé</w:t>
+      </w:r>
+      <w:r>
+        <w:t xml:space="preserve">mů, existují také </w:t>
+      </w:r>
+      <w:r>
+        <w:lastRenderedPageBreak/>
+        <w:t xml:space="preserve">systémy, které jsou navrhovány speciálně pro určitou firmu a její specifické potřeby. Příkladem takového systému je WMS navržený pro společnost </w:t>
+      </w:r>
+      <w:r>
+        <w:t>Polabské mlékárny, který řeší problémy týkající se konkrétně skladování a expedice mléčných výrobků. Systém opět obsahuje modul řízeného skladu, který například radí, jak skládat palety s produkty pro jednotlivé objednávky</w:t>
+      </w:r>
+      <w:sdt>
+        <w:sdtPr>
+          <w:id w:val="-2141720262"/>
+          <w:citation/>
+        </w:sdtPr>
+        <w:sdtContent>
+          <w:r>
+            <w:fldChar w:fldCharType="begin"/>
+          </w:r>
+          <w:r>
+            <w:instrText xml:space="preserve"> CITATION PMt3O1wqAxyi4SXN </w:instrText>
+          </w:r>
+          <w:r>
+            <w:fldChar w:fldCharType="separate"/>
+          </w:r>
+          <w:r>
+            <w:rPr>
+              <w:noProof/>
+            </w:rPr>
+            <w:t xml:space="preserve"> [6]</w:t>
+          </w:r>
+          <w:r>
+            <w:fldChar w:fldCharType="end"/>
+          </w:r>
+        </w:sdtContent>
+      </w:sdt>
+      <w:r>
+        <w:t>.</w:t>
+      </w:r>
+    </w:p>
+    <w:p>
+      <w:pPr>
+        <w:pStyle w:val="NadpisB"/>
+      </w:pPr>
+      <w:r>
+        <w:t>Shrnutí</w:t>
+      </w:r>
+    </w:p>
+    <w:p>
+      <w:pPr>
+        <w:pStyle w:val="normlntext"/>
+      </w:pPr>
+      <w:r>
+        <w:t>I přes velké množství komerčních řešení se dá zjistit velice málo o vnitřním fungování samotných skladových systémů. Oproti prvním popisované práci budu svůj systém vyvíjet na platformě .NET a využiji n-vrstvé architektury.</w:t>
+      </w:r>
+      <w:r>
+        <w:t xml:space="preserve"> Dále se také budu zaměřovat čistě na implementaci skladového systému s prvky řízeného skladu a nebudu se zabývat jeho integrací na další vnitropodnikové systémy.</w:t>
+      </w:r>
+    </w:p>
+    <w:p>
+      <w:pPr>
+        <w:pStyle w:val="NadpisA"/>
+      </w:pPr>
+      <w:r>
+        <w:lastRenderedPageBreak/>
+        <w:t>Cíle práce</w:t>
+      </w:r>
+    </w:p>
+    <w:p>
+      <w:pPr>
+        <w:pStyle w:val="NadpisB"/>
+      </w:pPr>
+      <w:r>
+        <w:t>Hlavní cíl</w:t>
+      </w:r>
+    </w:p>
+    <w:p>
+      <w:pPr>
+        <w:pStyle w:val="normlntext"/>
+      </w:pPr>
+      <w:r>
+        <w:t>Hlavním cílem práce je vytvoření funkčního skladového systému s prvky řízeného skladu. Implementace bude provedena na platformě .NET v jazyce C#.</w:t>
+      </w:r>
+    </w:p>
+    <w:p>
+      <w:pPr>
+        <w:pStyle w:val="NadpisB"/>
+      </w:pPr>
+      <w:r>
+        <w:t>Dílčí cíle</w:t>
+      </w:r>
+    </w:p>
+    <w:p>
+      <w:pPr>
+        <w:pStyle w:val="normlntext"/>
+      </w:pPr>
+      <w:r>
+        <w:t xml:space="preserve">Dílčími cíli práce jsou provést analýzu </w:t>
+      </w:r>
+      <w:r>
+        <w:t xml:space="preserve">již existujícího skladového systému, zanalyzovat a porovnat možná </w:t>
+      </w:r>
+      <w:r>
+        <w:t>technologick</w:t>
+      </w:r>
+      <w:r>
+        <w:t xml:space="preserve">á </w:t>
+      </w:r>
+      <w:r>
+        <w:t>řešení (platforma, architektura)</w:t>
+      </w:r>
+      <w:r>
+        <w:t xml:space="preserve"> </w:t>
+      </w:r>
+      <w:r>
+        <w:t xml:space="preserve">a zvolit to nejoptimálnější, </w:t>
+      </w:r>
+      <w:r>
+        <w:t xml:space="preserve">a </w:t>
+      </w:r>
+      <w:r>
+        <w:t>dále popsat vývojový cyklus softwaru pomocí agile metody Scrum</w:t>
+      </w:r>
+      <w:r>
+        <w:t>.</w:t>
+      </w:r>
+    </w:p>
+    <w:bookmarkEnd w:id="21"/>
+    <w:bookmarkEnd w:id="22"/>
+    <w:bookmarkEnd w:id="23"/>
+    <w:p>
+      <w:pPr>
+        <w:pStyle w:val="Nadpisy"/>
+      </w:pPr>
+      <w:r>
+        <w:br w:type="page"/>
+      </w:r>
+      <w:bookmarkStart w:id="24" w:name="_Toc209253218"/>
+      <w:bookmarkStart w:id="25" w:name="_Toc209253405"/>
+      <w:bookmarkStart w:id="26" w:name="_Toc209321259"/>
+      <w:bookmarkStart w:id="27" w:name="_Toc440839250"/>
+      <w:r>
+        <w:lastRenderedPageBreak/>
+        <w:t>ZÁVĚR</w:t>
+      </w:r>
+      <w:bookmarkEnd w:id="24"/>
       <w:bookmarkEnd w:id="25"/>
       <w:bookmarkEnd w:id="26"/>
       <w:bookmarkEnd w:id="27"/>
+    </w:p>
+    <w:p>
+      <w:pPr>
+        <w:pStyle w:val="Nadpisy"/>
+      </w:pPr>
+      <w:r>
+        <w:br w:type="page"/>
+      </w:r>
+      <w:bookmarkStart w:id="28" w:name="_Toc440839251"/>
+      <w:bookmarkStart w:id="29" w:name="_Toc209253219"/>
+      <w:bookmarkStart w:id="30" w:name="_Toc209253406"/>
+      <w:bookmarkStart w:id="31" w:name="_Toc209321260"/>
+      <w:r>
+        <w:lastRenderedPageBreak/>
+        <w:t>RESUMÉ</w:t>
+      </w:r>
       <w:bookmarkEnd w:id="28"/>
     </w:p>
     <w:p>
       <w:pPr>
-        <w:pStyle w:val="normlntext"/>
-      </w:pPr>
-      <w:bookmarkStart w:id="29" w:name="_Toc209253207"/>
-      <w:bookmarkStart w:id="30" w:name="_Toc209253394"/>
-      <w:bookmarkStart w:id="31" w:name="_Toc209321248"/>
-      <w:r>
-        <w:t>Text</w:t>
-      </w:r>
-      <w:r>
-        <w:rPr>
-          <w:noProof/>
-          <w:lang w:val="en-US"/>
-        </w:rPr>
-        <w:t xml:space="preserve"> (2)</w:t>
-      </w:r>
-    </w:p>
-    <w:p>
-      <w:pPr>
-        <w:pStyle w:val="NadpisB"/>
-      </w:pPr>
-      <w:bookmarkStart w:id="32" w:name="_Toc440839239"/>
-      <w:r>
-        <w:t>Podnadpis</w:t>
+        <w:pStyle w:val="Nadpisy"/>
+      </w:pPr>
+      <w:r>
+        <w:br w:type="page"/>
+      </w:r>
+      <w:bookmarkStart w:id="32" w:name="_Toc440839252"/>
+      <w:r>
+        <w:lastRenderedPageBreak/>
+        <w:t>SUMMARY</w:t>
+      </w:r>
+      <w:bookmarkEnd w:id="32"/>
+    </w:p>
+    <w:p>
+      <w:pPr>
+        <w:pStyle w:val="Nadpisy"/>
+      </w:pPr>
+      <w:r>
+        <w:br w:type="page"/>
       </w:r>
       <w:bookmarkEnd w:id="29"/>
       <w:bookmarkEnd w:id="30"/>
       <w:bookmarkEnd w:id="31"/>
-      <w:bookmarkEnd w:id="32"/>
-    </w:p>
-    <w:p>
-      <w:pPr>
-        <w:pStyle w:val="normlntext"/>
-      </w:pPr>
-      <w:bookmarkStart w:id="33" w:name="_Toc209253208"/>
-      <w:bookmarkStart w:id="34" w:name="_Toc209253395"/>
-      <w:bookmarkStart w:id="35" w:name="_Toc209321249"/>
-      <w:r>
-        <w:t>Text</w:t>
-      </w:r>
-    </w:p>
-    <w:p>
-      <w:pPr>
-        <w:pStyle w:val="NadpisC"/>
-      </w:pPr>
-      <w:bookmarkStart w:id="36" w:name="_Toc440839240"/>
-      <w:r>
-        <w:t>Podpodnadpis</w:t>
+    </w:p>
+    <w:sdt>
+      <w:sdtPr>
+        <w:id w:val="1503396692"/>
+        <w:docPartObj>
+          <w:docPartGallery w:val="Bibliographies"/>
+          <w:docPartUnique/>
+        </w:docPartObj>
+      </w:sdtPr>
+      <w:sdtEndPr>
+        <w:rPr>
+          <w:rFonts w:ascii="Times New (W1)" w:hAnsi="Times New (W1)"/>
+          <w:b w:val="0"/>
+          <w:bCs w:val="0"/>
+          <w:caps w:val="0"/>
+          <w:kern w:val="0"/>
+          <w:sz w:val="24"/>
+          <w:szCs w:val="24"/>
+        </w:rPr>
+      </w:sdtEndPr>
+      <w:sdtContent>
+        <w:p>
+          <w:pPr>
+            <w:pStyle w:val="Nadpisy"/>
+            <w:rPr>
+              <w:noProof/>
+              <w:sz w:val="20"/>
+              <w:szCs w:val="20"/>
+              <w:lang w:val="en-US" w:eastAsia="en-US"/>
+            </w:rPr>
+          </w:pPr>
+          <w:r>
+            <w:t>SEZNAM POUŽITÉ LITERATURY</w:t>
+          </w:r>
+          <w:r>
+            <w:t xml:space="preserve"> </w:t>
+          </w:r>
+        </w:p>
+        <w:sdt>
+          <w:sdtPr>
+            <w:id w:val="-573587230"/>
+            <w:bibliography/>
+          </w:sdtPr>
+          <w:sdtEndPr>
+            <w:rPr>
+              <w:rFonts w:ascii="Times New (W1)" w:hAnsi="Times New (W1)"/>
+              <w:b w:val="0"/>
+              <w:bCs w:val="0"/>
+              <w:caps w:val="0"/>
+              <w:kern w:val="0"/>
+              <w:sz w:val="24"/>
+              <w:szCs w:val="24"/>
+            </w:rPr>
+          </w:sdtEndPr>
+          <w:sdtContent>
+            <w:p>
+              <w:pPr>
+                <w:pStyle w:val="Nadpisy"/>
+                <w:rPr>
+                  <w:noProof/>
+                  <w:sz w:val="20"/>
+                  <w:szCs w:val="20"/>
+                  <w:lang w:val="en-US" w:eastAsia="en-US"/>
+                </w:rPr>
+              </w:pPr>
+              <w:r>
+                <w:fldChar w:fldCharType="begin"/>
+              </w:r>
+              <w:r>
+                <w:instrText xml:space="preserve"> BIBLIOGRAPHY </w:instrText>
+              </w:r>
+              <w:r>
+                <w:fldChar w:fldCharType="separate"/>
+              </w:r>
+            </w:p>
+            <w:tbl>
+              <w:tblPr>
+                <w:tblW w:w="0" w:type="auto"/>
+                <w:tblCellSpacing w:w="15" w:type="dxa"/>
+                <w:tblCellMar>
+                  <w:top w:w="15" w:type="dxa"/>
+                  <w:left w:w="15" w:type="dxa"/>
+                  <w:bottom w:w="15" w:type="dxa"/>
+                  <w:right w:w="15" w:type="dxa"/>
+                </w:tblCellMar>
+                <w:tblLook w:val="04A0" w:firstRow="1" w:lastRow="0" w:firstColumn="1" w:lastColumn="0" w:noHBand="0" w:noVBand="1"/>
+              </w:tblPr>
+              <w:tblGrid>
+                <w:gridCol w:w="355"/>
+                <w:gridCol w:w="8432"/>
+              </w:tblGrid>
+              <w:tr>
+                <w:trPr>
+                  <w:divId w:val="899943746"/>
+                  <w:tblCellSpacing w:w="15" w:type="dxa"/>
+                </w:trPr>
+                <w:tc>
+                  <w:tcPr>
+                    <w:tcW w:w="0" w:type="auto"/>
+                    <w:hideMark/>
+                  </w:tcPr>
+                  <w:p>
+                    <w:pPr>
+                      <w:rPr>
+                        <w:noProof/>
+                      </w:rPr>
+                    </w:pPr>
+                    <w:r>
+                      <w:rPr>
+                        <w:noProof/>
+                      </w:rPr>
+                      <w:t>[1]</w:t>
+                    </w:r>
+                  </w:p>
+                </w:tc>
+                <w:tc>
+                  <w:tcPr>
+                    <w:tcW w:w="0" w:type="auto"/>
+                    <w:hideMark/>
+                  </w:tcPr>
+                  <w:p>
+                    <w:pPr>
+                      <w:pStyle w:val="normlntext"/>
+                      <w:rPr>
+                        <w:noProof/>
+                      </w:rPr>
+                    </w:pPr>
+                    <w:r>
+                      <w:rPr>
+                        <w:noProof/>
+                      </w:rPr>
+                      <w:t xml:space="preserve">TOMAN, Marek. </w:t>
+                    </w:r>
+                    <w:r>
+                      <w:rPr>
+                        <w:i/>
+                        <w:iCs/>
+                        <w:noProof/>
+                      </w:rPr>
+                      <w:t>Návrh a implementace informačního systému pro řízení prodeje a skladu prodejny</w:t>
+                    </w:r>
+                    <w:r>
+                      <w:rPr>
+                        <w:noProof/>
+                      </w:rPr>
+                      <w:t>. Ostrava, 2009. Bakalářská práce. Ostravská univerzita. Vedoucí práce Doc. Ing. František Huňka, CSc.</w:t>
+                    </w:r>
+                  </w:p>
+                </w:tc>
+              </w:tr>
+              <w:tr>
+                <w:trPr>
+                  <w:divId w:val="899943746"/>
+                  <w:tblCellSpacing w:w="15" w:type="dxa"/>
+                </w:trPr>
+                <w:tc>
+                  <w:tcPr>
+                    <w:tcW w:w="0" w:type="auto"/>
+                    <w:hideMark/>
+                  </w:tcPr>
+                  <w:p>
+                    <w:pPr>
+                      <w:rPr>
+                        <w:noProof/>
+                      </w:rPr>
+                    </w:pPr>
+                    <w:r>
+                      <w:rPr>
+                        <w:noProof/>
+                      </w:rPr>
+                      <w:t>[2]</w:t>
+                    </w:r>
+                  </w:p>
+                </w:tc>
+                <w:tc>
+                  <w:tcPr>
+                    <w:tcW w:w="0" w:type="auto"/>
+                    <w:hideMark/>
+                  </w:tcPr>
+                  <w:p>
+                    <w:pPr>
+                      <w:pStyle w:val="normlntext"/>
+                      <w:rPr>
+                        <w:noProof/>
+                      </w:rPr>
+                    </w:pPr>
+                    <w:r>
+                      <w:rPr>
+                        <w:noProof/>
+                      </w:rPr>
+                      <w:t xml:space="preserve">SVOBODOVÁ, Jana. </w:t>
+                    </w:r>
+                    <w:r>
+                      <w:rPr>
+                        <w:i/>
+                        <w:iCs/>
+                        <w:noProof/>
+                      </w:rPr>
+                      <w:t>Skladovací systém</w:t>
+                    </w:r>
+                    <w:r>
+                      <w:rPr>
+                        <w:noProof/>
+                      </w:rPr>
+                      <w:t>. Praha, 2017. Diplomová práce. České vysoké učení technické v Praze. Vedoucí práce Prof. akad. arch. Jan Fišer.</w:t>
+                    </w:r>
+                  </w:p>
+                </w:tc>
+              </w:tr>
+              <w:tr>
+                <w:trPr>
+                  <w:divId w:val="899943746"/>
+                  <w:tblCellSpacing w:w="15" w:type="dxa"/>
+                </w:trPr>
+                <w:tc>
+                  <w:tcPr>
+                    <w:tcW w:w="0" w:type="auto"/>
+                    <w:hideMark/>
+                  </w:tcPr>
+                  <w:p>
+                    <w:pPr>
+                      <w:rPr>
+                        <w:noProof/>
+                      </w:rPr>
+                    </w:pPr>
+                    <w:r>
+                      <w:rPr>
+                        <w:noProof/>
+                      </w:rPr>
+                      <w:t>[3]</w:t>
+                    </w:r>
+                  </w:p>
+                </w:tc>
+                <w:tc>
+                  <w:tcPr>
+                    <w:tcW w:w="0" w:type="auto"/>
+                    <w:hideMark/>
+                  </w:tcPr>
+                  <w:p>
+                    <w:pPr>
+                      <w:pStyle w:val="normlntext"/>
+                      <w:rPr>
+                        <w:noProof/>
+                      </w:rPr>
+                    </w:pPr>
+                    <w:r>
+                      <w:rPr>
+                        <w:noProof/>
+                      </w:rPr>
+                      <w:t xml:space="preserve">ALTSCHMIED, Jiří. </w:t>
+                    </w:r>
+                    <w:r>
+                      <w:rPr>
+                        <w:i/>
+                        <w:iCs/>
+                        <w:noProof/>
+                      </w:rPr>
+                      <w:t>Implementace systému skladového hospodářství ve výrobní společnosti</w:t>
+                    </w:r>
+                    <w:r>
+                      <w:rPr>
+                        <w:noProof/>
+                      </w:rPr>
+                      <w:t>. Liberec, 2017. Bakalářská práce. Technická univerzita v Liberci.</w:t>
+                    </w:r>
+                  </w:p>
+                </w:tc>
+              </w:tr>
+              <w:tr>
+                <w:trPr>
+                  <w:divId w:val="899943746"/>
+                  <w:tblCellSpacing w:w="15" w:type="dxa"/>
+                </w:trPr>
+                <w:tc>
+                  <w:tcPr>
+                    <w:tcW w:w="0" w:type="auto"/>
+                    <w:hideMark/>
+                  </w:tcPr>
+                  <w:p>
+                    <w:pPr>
+                      <w:rPr>
+                        <w:noProof/>
+                      </w:rPr>
+                    </w:pPr>
+                    <w:r>
+                      <w:rPr>
+                        <w:noProof/>
+                      </w:rPr>
+                      <w:t>[4]</w:t>
+                    </w:r>
+                  </w:p>
+                </w:tc>
+                <w:tc>
+                  <w:tcPr>
+                    <w:tcW w:w="0" w:type="auto"/>
+                    <w:hideMark/>
+                  </w:tcPr>
+                  <w:p>
+                    <w:pPr>
+                      <w:pStyle w:val="normlntext"/>
+                      <w:rPr>
+                        <w:noProof/>
+                      </w:rPr>
+                    </w:pPr>
+                    <w:r>
+                      <w:rPr>
+                        <w:i/>
+                        <w:iCs/>
+                        <w:noProof/>
+                      </w:rPr>
+                      <w:t>Dotykačka</w:t>
+                    </w:r>
+                    <w:r>
+                      <w:rPr>
+                        <w:noProof/>
+                      </w:rPr>
+                      <w:t xml:space="preserve"> [online]. Dotykačka s. r. o., 2021 [cit. 2022-12-14]. Dostupné z: https://dotykacka.cz</w:t>
+                    </w:r>
+                  </w:p>
+                </w:tc>
+              </w:tr>
+              <w:tr>
+                <w:trPr>
+                  <w:divId w:val="899943746"/>
+                  <w:tblCellSpacing w:w="15" w:type="dxa"/>
+                </w:trPr>
+                <w:tc>
+                  <w:tcPr>
+                    <w:tcW w:w="0" w:type="auto"/>
+                    <w:hideMark/>
+                  </w:tcPr>
+                  <w:p>
+                    <w:pPr>
+                      <w:rPr>
+                        <w:noProof/>
+                      </w:rPr>
+                    </w:pPr>
+                    <w:r>
+                      <w:rPr>
+                        <w:noProof/>
+                      </w:rPr>
+                      <w:t>[5]</w:t>
+                    </w:r>
+                  </w:p>
+                </w:tc>
+                <w:tc>
+                  <w:tcPr>
+                    <w:tcW w:w="0" w:type="auto"/>
+                    <w:hideMark/>
+                  </w:tcPr>
+                  <w:p>
+                    <w:pPr>
+                      <w:pStyle w:val="normlntext"/>
+                      <w:rPr>
+                        <w:noProof/>
+                      </w:rPr>
+                    </w:pPr>
+                    <w:r>
+                      <w:rPr>
+                        <w:i/>
+                        <w:iCs/>
+                        <w:noProof/>
+                      </w:rPr>
+                      <w:t>Skladový systém Karat</w:t>
+                    </w:r>
+                    <w:r>
+                      <w:rPr>
+                        <w:noProof/>
+                      </w:rPr>
+                      <w:t xml:space="preserve"> [online]. KARAT Software a. s., 2022 [cit. 2022-12-14]. Dostupné z: https://www.karatsoftware.cz/erp-karat/skladovy-system</w:t>
+                    </w:r>
+                  </w:p>
+                </w:tc>
+              </w:tr>
+              <w:tr>
+                <w:trPr>
+                  <w:divId w:val="899943746"/>
+                  <w:tblCellSpacing w:w="15" w:type="dxa"/>
+                </w:trPr>
+                <w:tc>
+                  <w:tcPr>
+                    <w:tcW w:w="0" w:type="auto"/>
+                    <w:hideMark/>
+                  </w:tcPr>
+                  <w:p>
+                    <w:pPr>
+                      <w:rPr>
+                        <w:noProof/>
+                      </w:rPr>
+                    </w:pPr>
+                    <w:r>
+                      <w:rPr>
+                        <w:noProof/>
+                      </w:rPr>
+                      <w:t>[6]</w:t>
+                    </w:r>
+                  </w:p>
+                </w:tc>
+                <w:tc>
+                  <w:tcPr>
+                    <w:tcW w:w="0" w:type="auto"/>
+                    <w:hideMark/>
+                  </w:tcPr>
+                  <w:p>
+                    <w:pPr>
+                      <w:pStyle w:val="normlntext"/>
+                      <w:rPr>
+                        <w:noProof/>
+                      </w:rPr>
+                    </w:pPr>
+                    <w:r>
+                      <w:rPr>
+                        <w:i/>
+                        <w:iCs/>
+                        <w:noProof/>
+                      </w:rPr>
+                      <w:t>WMS Polabské mlékárny</w:t>
+                    </w:r>
+                    <w:r>
+                      <w:rPr>
+                        <w:noProof/>
+                      </w:rPr>
+                      <w:t xml:space="preserve"> [online]. Ostrava: Itixo s.r.o, 2022 [cit. 2022-12-15]. Dostupné z: https://itixo.com/cs/projects/</w:t>
+                    </w:r>
+                  </w:p>
+                </w:tc>
+              </w:tr>
+            </w:tbl>
+            <w:p>
+              <w:pPr>
+                <w:divId w:val="899943746"/>
+                <w:rPr>
+                  <w:noProof/>
+                </w:rPr>
+              </w:pPr>
+            </w:p>
+            <w:p>
+              <w:r>
+                <w:rPr>
+                  <w:b/>
+                  <w:bCs/>
+                  <w:noProof/>
+                </w:rPr>
+                <w:fldChar w:fldCharType="end"/>
+              </w:r>
+            </w:p>
+          </w:sdtContent>
+        </w:sdt>
+      </w:sdtContent>
+    </w:sdt>
+    <w:p/>
+    <w:p>
+      <w:pPr>
+        <w:pStyle w:val="Nadpisy"/>
+      </w:pPr>
+      <w:r>
+        <w:br w:type="page"/>
+      </w:r>
+      <w:bookmarkStart w:id="33" w:name="_Toc209253220"/>
+      <w:bookmarkStart w:id="34" w:name="_Toc209253407"/>
+      <w:bookmarkStart w:id="35" w:name="_Toc209321261"/>
+      <w:bookmarkStart w:id="36" w:name="_Toc440839254"/>
+      <w:r>
+        <w:lastRenderedPageBreak/>
+        <w:t>SEZNAM POUŽITÝCH SYMBOLŮ</w:t>
       </w:r>
       <w:bookmarkEnd w:id="33"/>
       <w:bookmarkEnd w:id="34"/>
       <w:bookmarkEnd w:id="35"/>
       <w:bookmarkEnd w:id="36"/>
-    </w:p>
-    <w:p>
-      <w:pPr>
-        <w:pStyle w:val="normlntext"/>
-      </w:pPr>
-      <w:r>
-        <w:t>Text</w:t>
-      </w:r>
-    </w:p>
-    <w:p>
-      <w:pPr>
-        <w:pStyle w:val="NadpisA"/>
-      </w:pPr>
-      <w:r>
-        <w:br w:type="page"/>
-      </w:r>
-      <w:bookmarkStart w:id="37" w:name="_Toc209253209"/>
-      <w:bookmarkStart w:id="38" w:name="_Toc209253396"/>
-      <w:bookmarkStart w:id="39" w:name="_Toc209321250"/>
-      <w:bookmarkStart w:id="40" w:name="_Toc440839241"/>
-      <w:r>
-        <w:lastRenderedPageBreak/>
-        <w:t>NADPIS</w:t>
-      </w:r>
-      <w:bookmarkEnd w:id="37"/>
-      <w:bookmarkEnd w:id="38"/>
-      <w:bookmarkEnd w:id="39"/>
-      <w:bookmarkEnd w:id="40"/>
-    </w:p>
-    <w:p>
-      <w:pPr>
-        <w:pStyle w:val="normlntext"/>
-      </w:pPr>
-      <w:bookmarkStart w:id="41" w:name="_Toc209253210"/>
-      <w:bookmarkStart w:id="42" w:name="_Toc209253397"/>
-      <w:bookmarkStart w:id="43" w:name="_Toc209321251"/>
-      <w:r>
-        <w:t>Text</w:t>
-      </w:r>
-    </w:p>
-    <w:p>
-      <w:pPr>
-        <w:pStyle w:val="NadpisB"/>
-      </w:pPr>
-      <w:bookmarkStart w:id="44" w:name="_Toc440839242"/>
-      <w:r>
-        <w:t>Podnadpis</w:t>
-      </w:r>
-      <w:bookmarkEnd w:id="41"/>
-      <w:bookmarkEnd w:id="42"/>
-      <w:bookmarkEnd w:id="43"/>
-      <w:bookmarkEnd w:id="44"/>
-    </w:p>
-    <w:p>
-      <w:pPr>
-        <w:pStyle w:val="normlntext"/>
-      </w:pPr>
-      <w:bookmarkStart w:id="45" w:name="_Toc209253211"/>
-      <w:bookmarkStart w:id="46" w:name="_Toc209253398"/>
-      <w:bookmarkStart w:id="47" w:name="_Toc209321252"/>
-      <w:r>
-        <w:t>Text</w:t>
-      </w:r>
-    </w:p>
-    <w:p>
-      <w:pPr>
-        <w:pStyle w:val="NadpisC"/>
-      </w:pPr>
-      <w:bookmarkStart w:id="48" w:name="_Toc440839243"/>
-      <w:r>
-        <w:t>Podpodnadpis</w:t>
-      </w:r>
-      <w:bookmarkEnd w:id="45"/>
-      <w:bookmarkEnd w:id="46"/>
-      <w:bookmarkEnd w:id="47"/>
-      <w:bookmarkEnd w:id="48"/>
-    </w:p>
-    <w:p>
-      <w:pPr>
-        <w:pStyle w:val="normlntext"/>
-      </w:pPr>
-      <w:r>
-        <w:t>Text</w:t>
-      </w:r>
-    </w:p>
-    <w:p>
-      <w:pPr>
-        <w:pStyle w:val="NadpisA"/>
-      </w:pPr>
-      <w:r>
-        <w:br w:type="page"/>
-      </w:r>
-      <w:bookmarkStart w:id="49" w:name="_Toc209253212"/>
-      <w:bookmarkStart w:id="50" w:name="_Toc209253399"/>
-      <w:bookmarkStart w:id="51" w:name="_Toc209321253"/>
-      <w:bookmarkStart w:id="52" w:name="_Toc440839244"/>
-      <w:r>
-        <w:lastRenderedPageBreak/>
-        <w:t>NADPIS</w:t>
-      </w:r>
-      <w:bookmarkEnd w:id="49"/>
-      <w:bookmarkEnd w:id="50"/>
-      <w:bookmarkEnd w:id="51"/>
-      <w:bookmarkEnd w:id="52"/>
-    </w:p>
-    <w:p>
-      <w:pPr>
-        <w:pStyle w:val="normlntext"/>
-      </w:pPr>
-      <w:r>
-        <w:t>Text</w:t>
-      </w:r>
-    </w:p>
-    <w:p>
-      <w:pPr>
-        <w:pStyle w:val="NadpisB"/>
-      </w:pPr>
-      <w:bookmarkStart w:id="53" w:name="_Toc209253213"/>
-      <w:bookmarkStart w:id="54" w:name="_Toc209253400"/>
-      <w:bookmarkStart w:id="55" w:name="_Toc209321254"/>
-      <w:bookmarkStart w:id="56" w:name="_Toc440839245"/>
-      <w:r>
-        <w:t>Podnadpis</w:t>
-      </w:r>
-      <w:bookmarkEnd w:id="53"/>
-      <w:bookmarkEnd w:id="54"/>
-      <w:bookmarkEnd w:id="55"/>
-      <w:bookmarkEnd w:id="56"/>
-    </w:p>
-    <w:p>
-      <w:pPr>
-        <w:pStyle w:val="normlntext"/>
-      </w:pPr>
-      <w:r>
-        <w:t>Text</w:t>
-      </w:r>
-    </w:p>
-    <w:p>
-      <w:pPr>
-        <w:pStyle w:val="NadpisC"/>
-      </w:pPr>
-      <w:bookmarkStart w:id="57" w:name="_Toc209253214"/>
-      <w:bookmarkStart w:id="58" w:name="_Toc209253401"/>
-      <w:bookmarkStart w:id="59" w:name="_Toc209321255"/>
-      <w:bookmarkStart w:id="60" w:name="_Toc440839246"/>
-      <w:r>
-        <w:t>Podpodnadpis</w:t>
-      </w:r>
-      <w:bookmarkEnd w:id="57"/>
-      <w:bookmarkEnd w:id="58"/>
-      <w:bookmarkEnd w:id="59"/>
-      <w:bookmarkEnd w:id="60"/>
-    </w:p>
-    <w:p>
-      <w:pPr>
-        <w:pStyle w:val="normlntext"/>
-      </w:pPr>
-      <w:r>
-        <w:t>Text</w:t>
-      </w:r>
-    </w:p>
-    <w:p>
-      <w:pPr>
-        <w:pStyle w:val="NadpisA"/>
-      </w:pPr>
-      <w:r>
-        <w:br w:type="page"/>
-      </w:r>
-      <w:bookmarkStart w:id="61" w:name="_Toc209253215"/>
-      <w:bookmarkStart w:id="62" w:name="_Toc209253402"/>
-      <w:bookmarkStart w:id="63" w:name="_Toc209321256"/>
-      <w:bookmarkStart w:id="64" w:name="_Toc440839247"/>
-      <w:r>
-        <w:lastRenderedPageBreak/>
-        <w:t>NADPIS</w:t>
-      </w:r>
-      <w:bookmarkEnd w:id="61"/>
-      <w:bookmarkEnd w:id="62"/>
-      <w:bookmarkEnd w:id="63"/>
-      <w:bookmarkEnd w:id="64"/>
-    </w:p>
-    <w:p>
-      <w:pPr>
-        <w:pStyle w:val="normlntext"/>
-      </w:pPr>
-      <w:r>
-        <w:t>Text</w:t>
-      </w:r>
-    </w:p>
-    <w:p>
-      <w:pPr>
-        <w:pStyle w:val="NadpisB"/>
-      </w:pPr>
-      <w:bookmarkStart w:id="65" w:name="_Toc209253216"/>
-      <w:bookmarkStart w:id="66" w:name="_Toc209253403"/>
-      <w:bookmarkStart w:id="67" w:name="_Toc209321257"/>
-      <w:bookmarkStart w:id="68" w:name="_Toc440839248"/>
-      <w:r>
-        <w:t>Podnadpis</w:t>
-      </w:r>
-      <w:bookmarkEnd w:id="65"/>
-      <w:bookmarkEnd w:id="66"/>
-      <w:bookmarkEnd w:id="67"/>
-      <w:bookmarkEnd w:id="68"/>
-    </w:p>
-    <w:p>
-      <w:pPr>
-        <w:pStyle w:val="normlntext"/>
-      </w:pPr>
-      <w:r>
-        <w:t>Text</w:t>
-      </w:r>
-    </w:p>
-    <w:p>
-      <w:pPr>
-        <w:pStyle w:val="NadpisC"/>
-      </w:pPr>
-      <w:bookmarkStart w:id="69" w:name="_Toc209253217"/>
-      <w:bookmarkStart w:id="70" w:name="_Toc209253404"/>
-      <w:bookmarkStart w:id="71" w:name="_Toc209321258"/>
-      <w:bookmarkStart w:id="72" w:name="_Toc440839249"/>
-      <w:r>
-        <w:t>Podpodnadpis</w:t>
-      </w:r>
-      <w:bookmarkEnd w:id="69"/>
-      <w:bookmarkEnd w:id="70"/>
-      <w:bookmarkEnd w:id="71"/>
-      <w:bookmarkEnd w:id="72"/>
-    </w:p>
-    <w:p>
-      <w:r>
-        <w:t>Text</w:t>
-      </w:r>
-    </w:p>
-    <w:p>
-      <w:pPr>
-        <w:pStyle w:val="Nadpisy"/>
-      </w:pPr>
-      <w:r>
-        <w:br w:type="page"/>
-      </w:r>
-      <w:bookmarkStart w:id="73" w:name="_Toc209253218"/>
-      <w:bookmarkStart w:id="74" w:name="_Toc209253405"/>
-      <w:bookmarkStart w:id="75" w:name="_Toc209321259"/>
-      <w:bookmarkStart w:id="76" w:name="_Toc440839250"/>
-      <w:r>
-        <w:lastRenderedPageBreak/>
-        <w:t>ZÁVĚR</w:t>
-      </w:r>
-      <w:bookmarkEnd w:id="73"/>
-      <w:bookmarkEnd w:id="74"/>
-      <w:bookmarkEnd w:id="75"/>
-      <w:bookmarkEnd w:id="76"/>
-    </w:p>
-    <w:p>
-      <w:pPr>
-        <w:pStyle w:val="Nadpisy"/>
-      </w:pPr>
-      <w:r>
-        <w:br w:type="page"/>
-      </w:r>
-      <w:bookmarkStart w:id="77" w:name="_Toc440839251"/>
-      <w:bookmarkStart w:id="78" w:name="_Toc209253219"/>
-      <w:bookmarkStart w:id="79" w:name="_Toc209253406"/>
-      <w:bookmarkStart w:id="80" w:name="_Toc209321260"/>
-      <w:r>
-        <w:lastRenderedPageBreak/>
-        <w:t>RESUMÉ</w:t>
-      </w:r>
-      <w:bookmarkEnd w:id="77"/>
-    </w:p>
-    <w:p>
-      <w:pPr>
-        <w:pStyle w:val="Nadpisy"/>
-      </w:pPr>
-      <w:r>
-        <w:br w:type="page"/>
-      </w:r>
-      <w:bookmarkStart w:id="81" w:name="_Toc440839252"/>
-      <w:r>
-        <w:lastRenderedPageBreak/>
-        <w:t>SUMMARY</w:t>
-      </w:r>
-      <w:bookmarkEnd w:id="81"/>
-    </w:p>
-    <w:p>
-      <w:pPr>
-        <w:pStyle w:val="Nadpisy"/>
-      </w:pPr>
-      <w:r>
-        <w:br w:type="page"/>
-      </w:r>
-      <w:bookmarkStart w:id="82" w:name="_Toc440839253"/>
-      <w:r>
-        <w:lastRenderedPageBreak/>
-        <w:t>SEZNAM POUŽITÉ LITERATURY</w:t>
-      </w:r>
-      <w:bookmarkEnd w:id="78"/>
-      <w:bookmarkEnd w:id="79"/>
-      <w:bookmarkEnd w:id="80"/>
-      <w:bookmarkEnd w:id="82"/>
-    </w:p>
-    <w:p>
-      <w:pPr>
-        <w:pStyle w:val="Bibliografie"/>
-        <w:spacing w:line="360" w:lineRule="auto"/>
-        <w:rPr>
-          <w:noProof/>
-        </w:rPr>
-      </w:pPr>
-      <w:r>
-        <w:rPr>
-          <w:noProof/>
-        </w:rPr>
-        <w:t xml:space="preserve">1. </w:t>
-      </w:r>
-      <w:r>
-        <w:rPr>
-          <w:b/>
-          <w:bCs/>
-          <w:noProof/>
-        </w:rPr>
-        <w:t>Příjmení, Jméno.</w:t>
-      </w:r>
-      <w:r>
-        <w:rPr>
-          <w:noProof/>
-        </w:rPr>
-        <w:t xml:space="preserve"> </w:t>
-      </w:r>
-      <w:r>
-        <w:rPr>
-          <w:i/>
-          <w:iCs/>
-          <w:noProof/>
-        </w:rPr>
-        <w:t xml:space="preserve">Název knihy. </w:t>
-      </w:r>
-      <w:r>
-        <w:rPr>
-          <w:noProof/>
-        </w:rPr>
-        <w:t>Město vydání</w:t>
-      </w:r>
-      <w:r>
-        <w:rPr>
-          <w:noProof/>
-        </w:rPr>
-        <w:t>: Vydavatelství, 2003. 123-4-56-789123-4.</w:t>
-      </w:r>
-    </w:p>
-    <w:p>
-      <w:pPr>
-        <w:pStyle w:val="Bibliografie"/>
-        <w:spacing w:line="360" w:lineRule="auto"/>
-        <w:rPr>
-          <w:noProof/>
-        </w:rPr>
-      </w:pPr>
-      <w:r>
-        <w:rPr>
-          <w:noProof/>
-        </w:rPr>
-        <w:t xml:space="preserve">2. </w:t>
-      </w:r>
-      <w:r>
-        <w:rPr>
-          <w:b/>
-          <w:bCs/>
-          <w:noProof/>
-        </w:rPr>
-        <w:t>Příjmení1, Jméno1 a Příjmení2, Jméno2.</w:t>
-      </w:r>
-      <w:r>
-        <w:rPr>
-          <w:noProof/>
-        </w:rPr>
-        <w:t xml:space="preserve"> Název webové stránky. </w:t>
-      </w:r>
-      <w:r>
-        <w:rPr>
-          <w:i/>
-          <w:iCs/>
-          <w:noProof/>
-        </w:rPr>
-        <w:t xml:space="preserve">Název webu. </w:t>
-      </w:r>
-      <w:r>
-        <w:rPr>
-          <w:noProof/>
-        </w:rPr>
-        <w:t>[Online] Produkční společnost, 23. Září 2006. [Citace: 19. Září 2008.] http://www.urladresa.cz. 12-3456-789-12.</w:t>
-      </w:r>
-    </w:p>
-    <w:p/>
-    <w:p>
-      <w:pPr>
-        <w:pStyle w:val="Nadpisy"/>
-      </w:pPr>
-      <w:r>
-        <w:br w:type="page"/>
-      </w:r>
-      <w:bookmarkStart w:id="83" w:name="_Toc209253220"/>
-      <w:bookmarkStart w:id="84" w:name="_Toc209253407"/>
-      <w:bookmarkStart w:id="85" w:name="_Toc209321261"/>
-      <w:bookmarkStart w:id="86" w:name="_Toc440839254"/>
-      <w:r>
-        <w:lastRenderedPageBreak/>
-        <w:t>SEZNAM POUŽITÝCH SYMBOLŮ</w:t>
-      </w:r>
-      <w:bookmarkEnd w:id="83"/>
-      <w:bookmarkEnd w:id="84"/>
-      <w:bookmarkEnd w:id="85"/>
-      <w:bookmarkEnd w:id="86"/>
     </w:p>
     <w:tbl>
       <w:tblPr>
@@ -3177,9 +3651,9 @@
         <w:tblLook w:val="0000" w:firstRow="0" w:lastRow="0" w:firstColumn="0" w:lastColumn="0" w:noHBand="0" w:noVBand="0"/>
       </w:tblPr>
       <w:tblGrid>
-        <w:gridCol w:w="634"/>
+        <w:gridCol w:w="644"/>
         <w:gridCol w:w="170"/>
-        <w:gridCol w:w="8055"/>
+        <w:gridCol w:w="8045"/>
       </w:tblGrid>
       <w:tr>
         <w:tc>
@@ -3273,6 +3747,11 @@
               <w:t>C</w:t>
             </w:r>
           </w:p>
+          <w:p>
+            <w:r>
+              <w:t>ERP</w:t>
+            </w:r>
+          </w:p>
         </w:tc>
         <w:tc>
           <w:tcPr>
@@ -3295,6 +3774,47 @@
             <w:r>
               <w:t>Význam třetí zkratky.</w:t>
             </w:r>
+          </w:p>
+          <w:p>
+            <w:pPr>
+              <w:pStyle w:val="Bezodstavce"/>
+            </w:pPr>
+          </w:p>
+        </w:tc>
+      </w:tr>
+      <w:tr>
+        <w:tc>
+          <w:tcPr>
+            <w:tcW w:w="0" w:type="auto"/>
+            <w:noWrap/>
+          </w:tcPr>
+          <w:p>
+            <w:pPr>
+              <w:pStyle w:val="Bezodstavce"/>
+            </w:pPr>
+            <w:r>
+              <w:t>WMS</w:t>
+            </w:r>
+          </w:p>
+        </w:tc>
+        <w:tc>
+          <w:tcPr>
+            <w:tcW w:w="170" w:type="dxa"/>
+          </w:tcPr>
+          <w:p>
+            <w:pPr>
+              <w:pStyle w:val="Bezodstavce"/>
+            </w:pPr>
+          </w:p>
+        </w:tc>
+        <w:tc>
+          <w:tcPr>
+            <w:tcW w:w="8055" w:type="dxa"/>
+          </w:tcPr>
+          <w:p>
+            <w:pPr>
+              <w:pStyle w:val="Bezodstavce"/>
+            </w:pPr>
           </w:p>
         </w:tc>
       </w:tr>
@@ -3339,18 +3859,18 @@
       <w:r>
         <w:br w:type="page"/>
       </w:r>
-      <w:bookmarkStart w:id="87" w:name="_Toc209253221"/>
-      <w:bookmarkStart w:id="88" w:name="_Toc209253408"/>
-      <w:bookmarkStart w:id="89" w:name="_Toc209321262"/>
-      <w:bookmarkStart w:id="90" w:name="_Toc440839255"/>
+      <w:bookmarkStart w:id="37" w:name="_Toc209253221"/>
+      <w:bookmarkStart w:id="38" w:name="_Toc209253408"/>
+      <w:bookmarkStart w:id="39" w:name="_Toc209321262"/>
+      <w:bookmarkStart w:id="40" w:name="_Toc440839255"/>
       <w:r>
         <w:lastRenderedPageBreak/>
         <w:t>SEZNAM OBRÁZKŮ</w:t>
       </w:r>
-      <w:bookmarkEnd w:id="87"/>
-      <w:bookmarkEnd w:id="88"/>
-      <w:bookmarkEnd w:id="89"/>
-      <w:bookmarkEnd w:id="90"/>
+      <w:bookmarkEnd w:id="37"/>
+      <w:bookmarkEnd w:id="38"/>
+      <w:bookmarkEnd w:id="39"/>
+      <w:bookmarkEnd w:id="40"/>
     </w:p>
     <w:p>
       <w:pPr>
@@ -3359,18 +3879,18 @@
       <w:r>
         <w:br w:type="page"/>
       </w:r>
-      <w:bookmarkStart w:id="91" w:name="_Toc209253222"/>
-      <w:bookmarkStart w:id="92" w:name="_Toc209253409"/>
-      <w:bookmarkStart w:id="93" w:name="_Toc209321263"/>
-      <w:bookmarkStart w:id="94" w:name="_Toc440839256"/>
+      <w:bookmarkStart w:id="41" w:name="_Toc209253222"/>
+      <w:bookmarkStart w:id="42" w:name="_Toc209253409"/>
+      <w:bookmarkStart w:id="43" w:name="_Toc209321263"/>
+      <w:bookmarkStart w:id="44" w:name="_Toc440839256"/>
       <w:r>
         <w:lastRenderedPageBreak/>
         <w:t>SEZNAM TABULEK</w:t>
       </w:r>
-      <w:bookmarkEnd w:id="91"/>
-      <w:bookmarkEnd w:id="92"/>
-      <w:bookmarkEnd w:id="93"/>
-      <w:bookmarkEnd w:id="94"/>
+      <w:bookmarkEnd w:id="41"/>
+      <w:bookmarkEnd w:id="42"/>
+      <w:bookmarkEnd w:id="43"/>
+      <w:bookmarkEnd w:id="44"/>
     </w:p>
     <w:p>
       <w:pPr>
@@ -3379,18 +3899,18 @@
       <w:r>
         <w:br w:type="page"/>
       </w:r>
-      <w:bookmarkStart w:id="95" w:name="_Toc209253223"/>
-      <w:bookmarkStart w:id="96" w:name="_Toc209253410"/>
-      <w:bookmarkStart w:id="97" w:name="_Toc209321264"/>
-      <w:bookmarkStart w:id="98" w:name="_Toc440839257"/>
+      <w:bookmarkStart w:id="45" w:name="_Toc209253223"/>
+      <w:bookmarkStart w:id="46" w:name="_Toc209253410"/>
+      <w:bookmarkStart w:id="47" w:name="_Toc209321264"/>
+      <w:bookmarkStart w:id="48" w:name="_Toc440839257"/>
       <w:r>
         <w:lastRenderedPageBreak/>
         <w:t>SEZNAM PŘÍLOH</w:t>
       </w:r>
-      <w:bookmarkEnd w:id="95"/>
-      <w:bookmarkEnd w:id="96"/>
-      <w:bookmarkEnd w:id="97"/>
-      <w:bookmarkEnd w:id="98"/>
+      <w:bookmarkEnd w:id="45"/>
+      <w:bookmarkEnd w:id="46"/>
+      <w:bookmarkEnd w:id="47"/>
+      <w:bookmarkEnd w:id="48"/>
     </w:p>
     <w:p>
       <w:pPr>
@@ -5746,12 +6266,14 @@
     <w:basedOn w:val="Nadpis1"/>
     <w:next w:val="Normln"/>
     <w:qFormat/>
-    <w:rsid w:val="003F2BF4"/>
+    <w:rsid w:val="002B4C52"/>
     <w:pPr>
+      <w:pageBreakBefore/>
       <w:numPr>
         <w:numId w:val="12"/>
       </w:numPr>
       <w:spacing w:before="0" w:after="240" w:line="360" w:lineRule="auto"/>
+      <w:ind w:left="403" w:hanging="403"/>
     </w:pPr>
     <w:rPr>
       <w:rFonts w:ascii="Times New Roman" w:hAnsi="Times New Roman"/>
@@ -5900,6 +6422,17 @@
     <w:uiPriority w:val="37"/>
     <w:unhideWhenUsed/>
     <w:rsid w:val="00EF5E0F"/>
+  </w:style>
+  <w:style w:type="character" w:styleId="Nevyeenzmnka">
+    <w:name w:val="Unresolved Mention"/>
+    <w:uiPriority w:val="99"/>
+    <w:semiHidden/>
+    <w:unhideWhenUsed/>
+    <w:rsid w:val="0090374A"/>
+    <w:rPr>
+      <w:color w:val="605E5C"/>
+      <w:shd w:val="clear" w:color="auto" w:fill="E1DFDD"/>
+    </w:rPr>
   </w:style>
 </w:styles>
 </file>
@@ -6200,11 +6733,114 @@
 </file>
 
 <file path=customXml/item1.xml><?xml version="1.0" encoding="utf-8"?>
-<b:Sources xmlns:b="http://schemas.openxmlformats.org/officeDocument/2006/bibliography" xmlns="http://schemas.openxmlformats.org/officeDocument/2006/bibliography" SelectedStyle="\APA.XSL" StyleName="APA"/>
+<b:Sources xmlns:b="http://schemas.openxmlformats.org/officeDocument/2006/bibliography" xmlns="http://schemas.openxmlformats.org/officeDocument/2006/bibliography" SelectedStyle="\Styl1CitacePRO.xsl" StyleName="Styl 1 Citace PRO" Version="0">
+  <b:Source>
+    <b:Tag>KL8HY0yMyr74wjNS</b:Tag>
+    <b:SourceType>Report</b:SourceType>
+    <b:Author>
+      <b:Author>
+        <b:NameList>
+          <b:Person>
+            <b:Last>Svobodová</b:Last>
+            <b:First>Jana</b:First>
+          </b:Person>
+        </b:NameList>
+      </b:Author>
+    </b:Author>
+    <b:Year>2017</b:Year>
+    <b:City>Praha</b:City>
+    <b:ThesisType>Diplomová práce</b:ThesisType>
+    <b:Institution>České vysoké učení technické v Praze</b:Institution>
+    <b:ThesisSupervisor>prof. akad. arch. Jan Fišer</b:ThesisSupervisor>
+    <b:Title>Skladovací systém</b:Title>
+    <b:ShortTitle>Skladovací systém</b:ShortTitle>
+    <b:RefOrder>2</b:RefOrder>
+  </b:Source>
+  <b:Source>
+    <b:Tag>9eSXQiPDZxwOC0J0</b:Tag>
+    <b:SourceType>Report</b:SourceType>
+    <b:Author>
+      <b:Author>
+        <b:NameList>
+          <b:Person>
+            <b:Last>Toman</b:Last>
+            <b:First>Marek</b:First>
+          </b:Person>
+        </b:NameList>
+      </b:Author>
+    </b:Author>
+    <b:Year>2009</b:Year>
+    <b:City>Ostrava</b:City>
+    <b:ThesisType>Bakalářská práce</b:ThesisType>
+    <b:Institution>Ostravská univerzita</b:Institution>
+    <b:ThesisSupervisor>Doc. Ing. František Huňka, CSc.</b:ThesisSupervisor>
+    <b:Title>Návrh a implementace informačního systému pro řízení prodeje a skladu prodejny</b:Title>
+    <b:ShortTitle>Návrh a implementace informačního systému pro řízení prodeje a skladu prodejny</b:ShortTitle>
+    <b:RefOrder>1</b:RefOrder>
+  </b:Source>
+  <b:Source>
+    <b:Tag>8FsJrj0kgW2rgHTM</b:Tag>
+    <b:SourceType>Report</b:SourceType>
+    <b:Author>
+      <b:Author>
+        <b:NameList>
+          <b:Person>
+            <b:Last>Altschmied</b:Last>
+            <b:First>Jiří</b:First>
+          </b:Person>
+        </b:NameList>
+      </b:Author>
+    </b:Author>
+    <b:Year>2017</b:Year>
+    <b:City>Liberec</b:City>
+    <b:ThesisType>Bakalářská práce</b:ThesisType>
+    <b:Institution>Technická univerzita v Liberci</b:Institution>
+    <b:Title>Implementace systému skladového hospodářství ve výrobní společnosti</b:Title>
+    <b:ShortTitle>Implementace systému skladového hospodářství ve výrobní společnosti</b:ShortTitle>
+    <b:RefOrder>3</b:RefOrder>
+  </b:Source>
+  <b:Source>
+    <b:Tag>dlrtUUcGGbRKgLbL</b:Tag>
+    <b:SourceType>InternetSite</b:SourceType>
+    <b:Year>2021</b:Year>
+    <b:YearAccessed>2022-12-14</b:YearAccessed>
+    <b:Publisher>Dotykačka s. r. o.</b:Publisher>
+    <b:Medium>online</b:Medium>
+    <b:Title>Dotykačka</b:Title>
+    <b:ShortTitle>Dotykačka</b:ShortTitle>
+    <b:URL>https://dotykacka.cz</b:URL>
+    <b:RefOrder>4</b:RefOrder>
+  </b:Source>
+  <b:Source>
+    <b:Tag>zcFFUKyL0WEwgtrL</b:Tag>
+    <b:SourceType>InternetSite</b:SourceType>
+    <b:Year>2022</b:Year>
+    <b:YearAccessed>2022-12-14</b:YearAccessed>
+    <b:Publisher>KARAT Software a. s.</b:Publisher>
+    <b:Medium>online</b:Medium>
+    <b:Title>Skladový systém Karat</b:Title>
+    <b:ShortTitle>Skladový systém Karat</b:ShortTitle>
+    <b:URL>https://www.karatsoftware.cz/erp-karat/skladovy-system</b:URL>
+    <b:RefOrder>5</b:RefOrder>
+  </b:Source>
+  <b:Source>
+    <b:Tag>PMt3O1wqAxyi4SXN</b:Tag>
+    <b:SourceType>InternetSite</b:SourceType>
+    <b:Year>2022</b:Year>
+    <b:YearAccessed>2022-12-15</b:YearAccessed>
+    <b:City>Ostrava</b:City>
+    <b:Publisher>Itixo s.r.o</b:Publisher>
+    <b:Medium>online</b:Medium>
+    <b:Title>WMS Polabské mlékárny</b:Title>
+    <b:ShortTitle>WMS Polabské mlékárny</b:ShortTitle>
+    <b:URL>https://itixo.com/cs/projects/</b:URL>
+    <b:RefOrder>6</b:RefOrder>
+  </b:Source>
+</b:Sources>
 </file>
 
 <file path=customXml/itemProps1.xml><?xml version="1.0" encoding="utf-8"?>
-<ds:datastoreItem xmlns:ds="http://schemas.openxmlformats.org/officeDocument/2006/customXml" ds:itemID="{55A62F90-D380-4957-A6AC-F7446AFF097C}">
+<ds:datastoreItem xmlns:ds="http://schemas.openxmlformats.org/officeDocument/2006/customXml" ds:itemID="{D78EAD10-BD83-4A4A-BD37-25C3EFCB8A21}">
   <ds:schemaRefs>
     <ds:schemaRef ds:uri="http://schemas.openxmlformats.org/officeDocument/2006/bibliography"/>
   </ds:schemaRefs>

</xml_diff>

<commit_message>
added form to receipt items
</commit_message>
<xml_diff>
--- a/Documentation/bakalářskáPráceKocůrek.docx
+++ b/Documentation/bakalářskáPráceKocůrek.docx
@@ -58,13 +58,8 @@
               <w:pStyle w:val="nazevprace"/>
             </w:pPr>
             <w:r>
-              <w:t xml:space="preserve">Návrh a implementace skladového systému na platformě .NET s využitím </w:t>
+              <w:t>Návrh a implementace skladového systému na platformě .NET s využitím Blazoru</w:t>
             </w:r>
-            <w:proofErr w:type="spellStart"/>
-            <w:r>
-              <w:t>Blazoru</w:t>
-            </w:r>
-            <w:proofErr w:type="spellEnd"/>
           </w:p>
           <w:p>
             <w:pPr>
@@ -223,14 +218,9 @@
             <w:pPr>
               <w:pStyle w:val="StylArial145bzarovnnnasted"/>
             </w:pPr>
-            <w:proofErr w:type="gramStart"/>
             <w:r>
               <w:lastRenderedPageBreak/>
-              <w:t>UNIVERSITY</w:t>
-            </w:r>
-            <w:proofErr w:type="gramEnd"/>
-            <w:r>
-              <w:t xml:space="preserve"> OF OSTRAVA</w:t>
+              <w:t>UNIVERSITY OF OSTRAVA</w:t>
             </w:r>
           </w:p>
           <w:p>
@@ -612,15 +602,7 @@
         <w:pStyle w:val="normlntext"/>
       </w:pPr>
       <w:r>
-        <w:t>Já, níže podepsaný/á student/</w:t>
-      </w:r>
-      <w:proofErr w:type="spellStart"/>
-      <w:r>
-        <w:t>ka</w:t>
-      </w:r>
-      <w:proofErr w:type="spellEnd"/>
-      <w:r>
-        <w:t>, tímto čestně prohlašuji, že text mnou odevzdané závěrečné práce v písemné podobě je totožný s textem závěrečné práce vloženým v databázi DIPL2.</w:t>
+        <w:t>Já, níže podepsaný/á student/ka, tímto čestně prohlašuji, že text mnou odevzdané závěrečné práce v písemné podobě je totožný s textem závěrečné práce vloženým v databázi DIPL2.</w:t>
       </w:r>
     </w:p>
     <w:p>
@@ -644,13 +626,8 @@
     </w:p>
     <w:p>
       <w:r>
-        <w:t>podpis studenta/</w:t>
-      </w:r>
-      <w:proofErr w:type="spellStart"/>
-      <w:r>
-        <w:t>ky</w:t>
-      </w:r>
-      <w:proofErr w:type="spellEnd"/>
+        <w:t>podpis studenta/ky</w:t>
+      </w:r>
     </w:p>
     <w:p>
       <w:pPr>
@@ -780,6 +757,11 @@
     </w:p>
     <w:p>
       <w:pPr>
+        <w:pStyle w:val="Nadpisy-AbstraktObsah"/>
+      </w:pPr>
+    </w:p>
+    <w:p>
+      <w:pPr>
         <w:pStyle w:val="Obsah1"/>
         <w:tabs>
           <w:tab w:val="right" w:leader="dot" w:pos="8777"/>
@@ -2957,15 +2939,7 @@
         <w:t xml:space="preserve"> software, jehož součástí je také skladový systém. V tomto případě se jedná o obecný systém, který je využitelný pro jakýkoliv druh podniku</w:t>
       </w:r>
       <w:r>
-        <w:t xml:space="preserve">. Na rozdíl od předchozího softwaru je Karat starší, což se projevuje například na uživatelském rozhraní. Součástí </w:t>
-      </w:r>
-      <w:proofErr w:type="spellStart"/>
-      <w:r>
-        <w:t>Karatu</w:t>
-      </w:r>
-      <w:proofErr w:type="spellEnd"/>
-      <w:r>
-        <w:t xml:space="preserve"> je také řízený sklad, který automatizuje část skladových procesů (automatické objednávání, výběr skladových </w:t>
+        <w:t xml:space="preserve">. Na rozdíl od předchozího softwaru je Karat starší, což se projevuje například na uživatelském rozhraní. Součástí Karatu je také řízený sklad, který automatizuje část skladových procesů (automatické objednávání, výběr skladových </w:t>
       </w:r>
       <w:r>
         <w:t>pozic</w:t>
@@ -3106,28 +3080,459 @@
         <w:t>.</w:t>
       </w:r>
     </w:p>
+    <w:p>
+      <w:pPr>
+        <w:pStyle w:val="NadpisA"/>
+      </w:pPr>
+      <w:r>
+        <w:lastRenderedPageBreak/>
+        <w:t>Analýza problému</w:t>
+      </w:r>
+    </w:p>
+    <w:p>
+      <w:pPr>
+        <w:pStyle w:val="NadpisA"/>
+      </w:pPr>
+      <w:r>
+        <w:lastRenderedPageBreak/>
+        <w:t>Technologické možnosti implementace</w:t>
+      </w:r>
+    </w:p>
+    <w:p>
+      <w:pPr>
+        <w:pStyle w:val="normlntext"/>
+      </w:pPr>
+      <w:r>
+        <w:t xml:space="preserve">Důležitým krokem při vývoji softwaru je výběr </w:t>
+      </w:r>
+      <w:r>
+        <w:t xml:space="preserve">architektury a </w:t>
+      </w:r>
+      <w:r>
+        <w:t xml:space="preserve">technologií, které budou použity pro následnou implementaci. Je nutné zvážit výhody a nevýhody různých řešení a poté zvolit to nejvhodnější pro naši doménu. Výběr nesprávného Tech </w:t>
+      </w:r>
+      <w:commentRangeStart w:id="24"/>
+      <w:r>
+        <w:t>Stacku</w:t>
+      </w:r>
+      <w:commentRangeEnd w:id="24"/>
+      <w:r>
+        <w:rPr>
+          <w:rStyle w:val="Odkaznakoment"/>
+          <w:rFonts w:ascii="Times New (W1)" w:hAnsi="Times New (W1)"/>
+        </w:rPr>
+        <w:commentReference w:id="24"/>
+      </w:r>
+      <w:r>
+        <w:t xml:space="preserve"> (soubor technologií, které </w:t>
+      </w:r>
+      <w:r>
+        <w:t>slouží pro vývoj a běh softwaru</w:t>
+      </w:r>
+      <w:r>
+        <w:t>) může vést</w:t>
+      </w:r>
+      <w:r>
+        <w:t xml:space="preserve"> k velkým problémů během vývoje systému.</w:t>
+      </w:r>
+    </w:p>
+    <w:p>
+      <w:pPr>
+        <w:pStyle w:val="NadpisB"/>
+      </w:pPr>
+      <w:r>
+        <w:t>Architektura</w:t>
+      </w:r>
+    </w:p>
+    <w:p>
+      <w:pPr>
+        <w:pStyle w:val="normlntext"/>
+      </w:pPr>
+      <w:r>
+        <w:t xml:space="preserve">Softwarová architektura určuje strukturu aplikace. Většinou dělí celý systém na jednotlivé části a říká, jak spolu můžou komunikovat a spolupracovat. Základní architektura většinou neurčuje samotné technologie, které budou použity například </w:t>
+      </w:r>
+      <w:r>
+        <w:t>nedefinuje,</w:t>
+      </w:r>
+      <w:r>
+        <w:t xml:space="preserve"> pokud mám použít Oracle nebo MySQL databázi, pouze říká že v systému bude využita relační databáze. </w:t>
+      </w:r>
+    </w:p>
+    <w:p>
+      <w:pPr>
+        <w:pStyle w:val="normlntext"/>
+      </w:pPr>
+      <w:r>
+        <w:t xml:space="preserve">Mnoho vývojářů začne programovat aplikaci, aniž by konkrétně definovali její </w:t>
+      </w:r>
+      <w:commentRangeStart w:id="25"/>
+      <w:r>
+        <w:t>architekturu</w:t>
+      </w:r>
+      <w:commentRangeEnd w:id="25"/>
+      <w:r>
+        <w:rPr>
+          <w:rStyle w:val="Odkaznakoment"/>
+          <w:rFonts w:ascii="Times New (W1)" w:hAnsi="Times New (W1)"/>
+        </w:rPr>
+        <w:commentReference w:id="25"/>
+      </w:r>
+      <w:r>
+        <w:t>. Tento přístup často vede ke shluku neorganizovaného kódu. Takové to aplikace jsou velmi náročné na údržbu, těžko se mění a většinou jsou velmi obtížně škálovatelné.</w:t>
+      </w:r>
+    </w:p>
+    <w:p>
+      <w:pPr>
+        <w:pStyle w:val="normlntext"/>
+      </w:pPr>
+      <w:r>
+        <w:t>Existuje mnoho různý vzorů pro architektury</w:t>
+      </w:r>
+      <w:r>
+        <w:t>, tyto vzory se často kombinují a vytváří nové architektury. Při výběru správné architektury je nutné se zvážit mnoho elementů. Například při vývoji menší aplikace, kterou vyvíjí pouze pár jedinců není potřeba využít složitější architektury, která je zaměřena na výkon a škálovatelnost, ale je obtížná na vývoj a testování.</w:t>
+      </w:r>
+    </w:p>
+    <w:p>
+      <w:pPr>
+        <w:pStyle w:val="NadpisC"/>
+      </w:pPr>
+      <w:r>
+        <w:t>Vrstvená architektura</w:t>
+      </w:r>
+    </w:p>
+    <w:p>
+      <w:pPr>
+        <w:pStyle w:val="normlntext"/>
+      </w:pPr>
+      <w:r>
+        <w:t>Jednou z nejpoužívanějších architekturou je právě vrstvená architektura. Program je rozdělen na jednotlivé vrstvy, které spolu komunikují. Každá vrstva má svůj vlastní účel a ostatní vrstvy by na ni neměli být závislé. Díky tomuto dělení je možné jednu vrstvu</w:t>
+      </w:r>
+      <w:r>
+        <w:t xml:space="preserve"> upravit dokonce i naprosto nahradit (například jiná technologie),</w:t>
+      </w:r>
+      <w:r>
+        <w:t xml:space="preserve"> aniž by to ovlivnilo </w:t>
+      </w:r>
+      <w:r>
+        <w:t>fungování ostatních vrstev.</w:t>
+      </w:r>
+    </w:p>
+    <w:p>
+      <w:pPr>
+        <w:pStyle w:val="normlntext"/>
+      </w:pPr>
+      <w:r>
+        <w:t xml:space="preserve">Za normálních okolností by vrstvy měli komunikovat pouze s vrstvami, které s ní přímo </w:t>
+      </w:r>
+      <w:commentRangeStart w:id="26"/>
+      <w:r>
+        <w:t>sousedí</w:t>
+      </w:r>
+      <w:commentRangeEnd w:id="26"/>
+      <w:r>
+        <w:rPr>
+          <w:rStyle w:val="Odkaznakoment"/>
+          <w:rFonts w:ascii="Times New (W1)" w:hAnsi="Times New (W1)"/>
+        </w:rPr>
+        <w:commentReference w:id="26"/>
+      </w:r>
+      <w:r>
+        <w:t>. Vrstva ovšem může být označená jako otevřená což znamená, že při komunikaci může být přeskočena.</w:t>
+      </w:r>
+    </w:p>
+    <w:p>
+      <w:pPr>
+        <w:pStyle w:val="normlntext"/>
+      </w:pPr>
+      <w:r>
+        <w:rPr>
+          <w:noProof/>
+        </w:rPr>
+        <w:lastRenderedPageBreak/>
+        <w:drawing>
+          <wp:anchor distT="0" distB="0" distL="114300" distR="114300" simplePos="0" relativeHeight="251658240" behindDoc="1" locked="0" layoutInCell="1" allowOverlap="1" wp14:anchorId="266F48FC" wp14:editId="424DF7F1">
+            <wp:simplePos x="0" y="0"/>
+            <wp:positionH relativeFrom="column">
+              <wp:posOffset>-98425</wp:posOffset>
+            </wp:positionH>
+            <wp:positionV relativeFrom="paragraph">
+              <wp:posOffset>0</wp:posOffset>
+            </wp:positionV>
+            <wp:extent cx="5362575" cy="3705225"/>
+            <wp:effectExtent l="0" t="0" r="9525" b="9525"/>
+            <wp:wrapTight wrapText="bothSides">
+              <wp:wrapPolygon edited="0">
+                <wp:start x="0" y="0"/>
+                <wp:lineTo x="0" y="21544"/>
+                <wp:lineTo x="21562" y="21544"/>
+                <wp:lineTo x="21562" y="0"/>
+                <wp:lineTo x="0" y="0"/>
+              </wp:wrapPolygon>
+            </wp:wrapTight>
+            <wp:docPr id="1" name="Obrázek 1"/>
+            <wp:cNvGraphicFramePr>
+              <a:graphicFrameLocks xmlns:a="http://schemas.openxmlformats.org/drawingml/2006/main" noChangeAspect="1"/>
+            </wp:cNvGraphicFramePr>
+            <a:graphic xmlns:a="http://schemas.openxmlformats.org/drawingml/2006/main">
+              <a:graphicData uri="http://schemas.openxmlformats.org/drawingml/2006/picture">
+                <pic:pic xmlns:pic="http://schemas.openxmlformats.org/drawingml/2006/picture">
+                  <pic:nvPicPr>
+                    <pic:cNvPr id="1" name=""/>
+                    <pic:cNvPicPr/>
+                  </pic:nvPicPr>
+                  <pic:blipFill rotWithShape="1">
+                    <a:blip r:embed="rId13">
+                      <a:extLst>
+                        <a:ext uri="{28A0092B-C50C-407E-A947-70E740481C1C}">
+                          <a14:useLocalDpi xmlns:a14="http://schemas.microsoft.com/office/drawing/2010/main" val="0"/>
+                        </a:ext>
+                      </a:extLst>
+                    </a:blip>
+                    <a:srcRect l="865" r="1730"/>
+                    <a:stretch/>
+                  </pic:blipFill>
+                  <pic:spPr bwMode="auto">
+                    <a:xfrm>
+                      <a:off x="0" y="0"/>
+                      <a:ext cx="5362575" cy="3705225"/>
+                    </a:xfrm>
+                    <a:prstGeom prst="rect">
+                      <a:avLst/>
+                    </a:prstGeom>
+                    <a:ln>
+                      <a:noFill/>
+                    </a:ln>
+                    <a:extLst>
+                      <a:ext uri="{53640926-AAD7-44D8-BBD7-CCE9431645EC}">
+                        <a14:shadowObscured xmlns:a14="http://schemas.microsoft.com/office/drawing/2010/main"/>
+                      </a:ext>
+                    </a:extLst>
+                  </pic:spPr>
+                </pic:pic>
+              </a:graphicData>
+            </a:graphic>
+          </wp:anchor>
+        </w:drawing>
+      </w:r>
+      <w:r>
+        <w:t xml:space="preserve">Počet vrstev není pevně stanovat. Nejčastěji se objevují 4 vrstvy, ale podle potřeby je </w:t>
+      </w:r>
+      <w:r>
+        <w:t xml:space="preserve">možné přidávat další vrstvy, které mají svůj </w:t>
+      </w:r>
+      <w:commentRangeStart w:id="27"/>
+      <w:r>
+        <w:t>specifický</w:t>
+      </w:r>
+      <w:commentRangeEnd w:id="27"/>
+      <w:r>
+        <w:rPr>
+          <w:rStyle w:val="Odkaznakoment"/>
+          <w:rFonts w:ascii="Times New (W1)" w:hAnsi="Times New (W1)"/>
+        </w:rPr>
+        <w:commentReference w:id="27"/>
+      </w:r>
+      <w:r>
+        <w:t xml:space="preserve"> účel. </w:t>
+      </w:r>
+    </w:p>
+    <w:p>
+      <w:pPr>
+        <w:pStyle w:val="normlntext"/>
+      </w:pPr>
+      <w:r>
+        <w:t>Nevýhoda této architektury spočívá ve výkonu a škálovatelnosti. Když se na prezentační vrstvě vytvoří požadavek musí projít všemi vrstvami, aby mohl být zpracován a mohl být zobrazen výsledek. Takovéto řešení požadavků může být zdlouhavé zejména v případě, že některé vrstvy s požadavkem vůbec nepracují a pouze ho předávají dále. Z hlediska škálovatelnosti nastává problém u databázové vrstvy. Všechny ostatní vrstvy lze do určité míry škálovat, při velkém množství požadavků se ale databáze stává úzkým hrdlem.</w:t>
+      </w:r>
+    </w:p>
+    <w:p>
+      <w:pPr>
+        <w:pStyle w:val="NadpisC"/>
+      </w:pPr>
+      <w:r>
+        <w:t>Event-driven architektura</w:t>
+      </w:r>
+    </w:p>
+    <w:p>
+      <w:pPr>
+        <w:pStyle w:val="NadpisB"/>
+      </w:pPr>
+      <w:r>
+        <w:t>Platforma</w:t>
+      </w:r>
+    </w:p>
+    <w:p>
+      <w:pPr>
+        <w:pStyle w:val="NadpisB"/>
+      </w:pPr>
+      <w:r>
+        <w:t>Programovací jazyk</w:t>
+      </w:r>
+      <w:r>
+        <w:t xml:space="preserve"> (backend)</w:t>
+      </w:r>
+    </w:p>
+    <w:p>
+      <w:pPr>
+        <w:pStyle w:val="normlntext"/>
+      </w:pPr>
+      <w:r>
+        <w:t xml:space="preserve">Po výběru vhodné architektury je nutné zvolit </w:t>
+      </w:r>
+      <w:r>
+        <w:t>programovací jazyk</w:t>
+      </w:r>
+      <w:r>
+        <w:t xml:space="preserve">, </w:t>
+      </w:r>
+      <w:r>
+        <w:t xml:space="preserve">který </w:t>
+      </w:r>
+      <w:r>
+        <w:t>bude systém</w:t>
+      </w:r>
+      <w:r>
+        <w:t xml:space="preserve"> pohánět</w:t>
+      </w:r>
+      <w:r>
+        <w:t xml:space="preserve">. </w:t>
+      </w:r>
+      <w:r>
+        <w:t xml:space="preserve">Hlavním kritériem je cílová platforma, na které bude systém běžet. Tento požadavek může značně omezovat spektrum jazyků, mezi kterými můžeme volit. Při tomto </w:t>
+      </w:r>
+      <w:r>
+        <w:lastRenderedPageBreak/>
+        <w:t>výběru může hrát velkou roli také osobní preference vývojářské týmů a jejich zkušeností s jednotlivými programovacími jazyk.</w:t>
+      </w:r>
+    </w:p>
+    <w:p>
+      <w:pPr>
+        <w:pStyle w:val="NadpisC"/>
+      </w:pPr>
+      <w:r>
+        <w:t>C# (.</w:t>
+      </w:r>
+      <w:commentRangeStart w:id="28"/>
+      <w:r>
+        <w:t>NET</w:t>
+      </w:r>
+      <w:commentRangeEnd w:id="28"/>
+      <w:r>
+        <w:rPr>
+          <w:rStyle w:val="Odkaznakoment"/>
+          <w:rFonts w:ascii="Times New (W1)" w:hAnsi="Times New (W1)" w:cs="Times New Roman"/>
+          <w:b w:val="0"/>
+          <w:bCs w:val="0"/>
+        </w:rPr>
+        <w:commentReference w:id="28"/>
+      </w:r>
+      <w:r>
+        <w:t>)</w:t>
+      </w:r>
+    </w:p>
+    <w:p>
+      <w:pPr>
+        <w:pStyle w:val="normlntext"/>
+      </w:pPr>
+      <w:r>
+        <w:t>Moderní objektově</w:t>
+      </w:r>
+      <w:r>
+        <w:t xml:space="preserve"> </w:t>
+      </w:r>
+      <w:r>
+        <w:t xml:space="preserve">orientovaný jazyk vyvíjený společnostní Microsoft. C# funguje na platformě .NET, původně .NET Framework, který byl určen pouze pro systémy Windows a byl close-source. Microsoft později vytvořil .NET Core (dnes již pouze .NET), což je open-source </w:t>
+      </w:r>
+      <w:r>
+        <w:t>platforma, která umožňuje vývoj na většinu dnešních systémů a zařízení. C# si bere z hlediska syntaxe inspiraci z jazyků C, C++ a také Java, k poslednímu zmiňovanému je často přirovnáván, ovšem vydává se svojí cestou a často implementuje nové funkce rychleji než jeho předchůdce.</w:t>
+      </w:r>
+    </w:p>
+    <w:p>
+      <w:pPr>
+        <w:pStyle w:val="NadpisC"/>
+      </w:pPr>
+      <w:commentRangeStart w:id="29"/>
+      <w:r>
+        <w:t>J</w:t>
+      </w:r>
+      <w:commentRangeEnd w:id="29"/>
+      <w:r>
+        <w:t>ava</w:t>
+      </w:r>
+      <w:r>
+        <w:rPr>
+          <w:rStyle w:val="Odkaznakoment"/>
+          <w:rFonts w:ascii="Times New (W1)" w:hAnsi="Times New (W1)" w:cs="Times New Roman"/>
+          <w:b w:val="0"/>
+          <w:bCs w:val="0"/>
+        </w:rPr>
+        <w:commentReference w:id="29"/>
+      </w:r>
+    </w:p>
+    <w:p>
+      <w:pPr>
+        <w:pStyle w:val="normlntext"/>
+      </w:pPr>
+      <w:r>
+        <w:t xml:space="preserve">Objektově orientovaný jazyk původně vytvořen společnostní Sun Microsystems dnes již pod správou firmy Oracle. Java umožňuje přístup </w:t>
+      </w:r>
+      <w:r>
+        <w:rPr>
+          <w:i/>
+          <w:iCs/>
+        </w:rPr>
+        <w:t>write once, run anywhere</w:t>
+      </w:r>
+      <w:r>
+        <w:t>, toto je umožněno díky tomu, že zdrojový kód je zkompilovaný do bytecodu a ten je poté spuštěn na JVM (Java Virtual Machine). JVM je poté schopno kód spustit nehledě na platformu. Díky tomu se Java využívá hojně u serverový a mobilních aplikací.</w:t>
+      </w:r>
+    </w:p>
+    <w:p/>
     <w:bookmarkEnd w:id="21"/>
     <w:bookmarkEnd w:id="22"/>
     <w:bookmarkEnd w:id="23"/>
     <w:p>
       <w:pPr>
-        <w:pStyle w:val="Nadpisy"/>
+        <w:pStyle w:val="NadpisB"/>
+      </w:pPr>
+      <w:r>
+        <w:t>Programovací jazyk (frontend)</w:t>
+      </w:r>
+    </w:p>
+    <w:p>
+      <w:pPr>
+        <w:pStyle w:val="NadpisB"/>
+      </w:pPr>
+      <w:r>
+        <w:t>Databáze</w:t>
+      </w:r>
+    </w:p>
+    <w:p>
+      <w:pPr>
+        <w:pStyle w:val="NadpisB"/>
+      </w:pPr>
+      <w:r>
+        <w:t>Nástroje pro vývoj</w:t>
+      </w:r>
+    </w:p>
+    <w:p>
+      <w:pPr>
+        <w:pStyle w:val="Nadpisy-AbstraktObsah"/>
       </w:pPr>
       <w:r>
         <w:br w:type="page"/>
       </w:r>
-      <w:bookmarkStart w:id="24" w:name="_Toc209253218"/>
-      <w:bookmarkStart w:id="25" w:name="_Toc209253405"/>
-      <w:bookmarkStart w:id="26" w:name="_Toc209321259"/>
-      <w:bookmarkStart w:id="27" w:name="_Toc440839250"/>
+      <w:bookmarkStart w:id="30" w:name="_Toc209253218"/>
+      <w:bookmarkStart w:id="31" w:name="_Toc209253405"/>
+      <w:bookmarkStart w:id="32" w:name="_Toc209321259"/>
+      <w:bookmarkStart w:id="33" w:name="_Toc440839250"/>
       <w:r>
         <w:lastRenderedPageBreak/>
         <w:t>ZÁVĚR</w:t>
       </w:r>
-      <w:bookmarkEnd w:id="24"/>
-      <w:bookmarkEnd w:id="25"/>
-      <w:bookmarkEnd w:id="26"/>
-      <w:bookmarkEnd w:id="27"/>
+      <w:bookmarkEnd w:id="30"/>
+      <w:bookmarkEnd w:id="31"/>
+      <w:bookmarkEnd w:id="32"/>
+      <w:bookmarkEnd w:id="33"/>
     </w:p>
     <w:p>
       <w:pPr>
@@ -3136,15 +3541,15 @@
       <w:r>
         <w:br w:type="page"/>
       </w:r>
-      <w:bookmarkStart w:id="28" w:name="_Toc440839251"/>
-      <w:bookmarkStart w:id="29" w:name="_Toc209253219"/>
-      <w:bookmarkStart w:id="30" w:name="_Toc209253406"/>
-      <w:bookmarkStart w:id="31" w:name="_Toc209321260"/>
+      <w:bookmarkStart w:id="34" w:name="_Toc440839251"/>
+      <w:bookmarkStart w:id="35" w:name="_Toc209253219"/>
+      <w:bookmarkStart w:id="36" w:name="_Toc209253406"/>
+      <w:bookmarkStart w:id="37" w:name="_Toc209321260"/>
       <w:r>
         <w:lastRenderedPageBreak/>
         <w:t>RESUMÉ</w:t>
       </w:r>
-      <w:bookmarkEnd w:id="28"/>
+      <w:bookmarkEnd w:id="34"/>
     </w:p>
     <w:p>
       <w:pPr>
@@ -3153,12 +3558,12 @@
       <w:r>
         <w:br w:type="page"/>
       </w:r>
-      <w:bookmarkStart w:id="32" w:name="_Toc440839252"/>
+      <w:bookmarkStart w:id="38" w:name="_Toc440839252"/>
       <w:r>
         <w:lastRenderedPageBreak/>
         <w:t>SUMMARY</w:t>
       </w:r>
-      <w:bookmarkEnd w:id="32"/>
+      <w:bookmarkEnd w:id="38"/>
     </w:p>
     <w:p>
       <w:pPr>
@@ -3167,19 +3572,12 @@
       <w:r>
         <w:br w:type="page"/>
       </w:r>
-      <w:bookmarkEnd w:id="29"/>
-      <w:bookmarkEnd w:id="30"/>
-      <w:bookmarkEnd w:id="31"/>
+      <w:bookmarkEnd w:id="35"/>
+      <w:bookmarkEnd w:id="36"/>
+      <w:bookmarkEnd w:id="37"/>
     </w:p>
     <w:sdt>
       <w:sdtPr>
-        <w:id w:val="1503396692"/>
-        <w:docPartObj>
-          <w:docPartGallery w:val="Bibliographies"/>
-          <w:docPartUnique/>
-        </w:docPartObj>
-      </w:sdtPr>
-      <w:sdtEndPr>
         <w:rPr>
           <w:rFonts w:ascii="Times New (W1)" w:hAnsi="Times New (W1)"/>
           <w:b w:val="0"/>
@@ -3189,7 +3587,12 @@
           <w:sz w:val="24"/>
           <w:szCs w:val="24"/>
         </w:rPr>
-      </w:sdtEndPr>
+        <w:id w:val="1503396692"/>
+        <w:docPartObj>
+          <w:docPartGallery w:val="Bibliographies"/>
+          <w:docPartUnique/>
+        </w:docPartObj>
+      </w:sdtPr>
       <w:sdtContent>
         <w:p>
           <w:pPr>
@@ -3202,18 +3605,11 @@
             </w:rPr>
           </w:pPr>
           <w:r>
-            <w:t>SEZNAM POUŽITÉ LITERATURY</w:t>
-          </w:r>
-          <w:r>
-            <w:t xml:space="preserve"> </w:t>
+            <w:t xml:space="preserve">SEZNAM POUŽITÉ LITERATURY </w:t>
           </w:r>
         </w:p>
         <w:sdt>
           <w:sdtPr>
-            <w:id w:val="-573587230"/>
-            <w:bibliography/>
-          </w:sdtPr>
-          <w:sdtEndPr>
             <w:rPr>
               <w:rFonts w:ascii="Times New (W1)" w:hAnsi="Times New (W1)"/>
               <w:b w:val="0"/>
@@ -3223,7 +3619,9 @@
               <w:sz w:val="24"/>
               <w:szCs w:val="24"/>
             </w:rPr>
-          </w:sdtEndPr>
+            <w:id w:val="-573587230"/>
+            <w:bibliography/>
+          </w:sdtPr>
           <w:sdtContent>
             <w:p>
               <w:pPr>
@@ -3628,18 +4026,18 @@
       <w:r>
         <w:br w:type="page"/>
       </w:r>
-      <w:bookmarkStart w:id="33" w:name="_Toc209253220"/>
-      <w:bookmarkStart w:id="34" w:name="_Toc209253407"/>
-      <w:bookmarkStart w:id="35" w:name="_Toc209321261"/>
-      <w:bookmarkStart w:id="36" w:name="_Toc440839254"/>
+      <w:bookmarkStart w:id="39" w:name="_Toc209253220"/>
+      <w:bookmarkStart w:id="40" w:name="_Toc209253407"/>
+      <w:bookmarkStart w:id="41" w:name="_Toc209321261"/>
+      <w:bookmarkStart w:id="42" w:name="_Toc440839254"/>
       <w:r>
         <w:lastRenderedPageBreak/>
         <w:t>SEZNAM POUŽITÝCH SYMBOLŮ</w:t>
       </w:r>
-      <w:bookmarkEnd w:id="33"/>
-      <w:bookmarkEnd w:id="34"/>
-      <w:bookmarkEnd w:id="35"/>
-      <w:bookmarkEnd w:id="36"/>
+      <w:bookmarkEnd w:id="39"/>
+      <w:bookmarkEnd w:id="40"/>
+      <w:bookmarkEnd w:id="41"/>
+      <w:bookmarkEnd w:id="42"/>
     </w:p>
     <w:tbl>
       <w:tblPr>
@@ -3859,18 +4257,18 @@
       <w:r>
         <w:br w:type="page"/>
       </w:r>
-      <w:bookmarkStart w:id="37" w:name="_Toc209253221"/>
-      <w:bookmarkStart w:id="38" w:name="_Toc209253408"/>
-      <w:bookmarkStart w:id="39" w:name="_Toc209321262"/>
-      <w:bookmarkStart w:id="40" w:name="_Toc440839255"/>
+      <w:bookmarkStart w:id="43" w:name="_Toc209253221"/>
+      <w:bookmarkStart w:id="44" w:name="_Toc209253408"/>
+      <w:bookmarkStart w:id="45" w:name="_Toc209321262"/>
+      <w:bookmarkStart w:id="46" w:name="_Toc440839255"/>
       <w:r>
         <w:lastRenderedPageBreak/>
         <w:t>SEZNAM OBRÁZKŮ</w:t>
       </w:r>
-      <w:bookmarkEnd w:id="37"/>
-      <w:bookmarkEnd w:id="38"/>
-      <w:bookmarkEnd w:id="39"/>
-      <w:bookmarkEnd w:id="40"/>
+      <w:bookmarkEnd w:id="43"/>
+      <w:bookmarkEnd w:id="44"/>
+      <w:bookmarkEnd w:id="45"/>
+      <w:bookmarkEnd w:id="46"/>
     </w:p>
     <w:p>
       <w:pPr>
@@ -3879,18 +4277,18 @@
       <w:r>
         <w:br w:type="page"/>
       </w:r>
-      <w:bookmarkStart w:id="41" w:name="_Toc209253222"/>
-      <w:bookmarkStart w:id="42" w:name="_Toc209253409"/>
-      <w:bookmarkStart w:id="43" w:name="_Toc209321263"/>
-      <w:bookmarkStart w:id="44" w:name="_Toc440839256"/>
+      <w:bookmarkStart w:id="47" w:name="_Toc209253222"/>
+      <w:bookmarkStart w:id="48" w:name="_Toc209253409"/>
+      <w:bookmarkStart w:id="49" w:name="_Toc209321263"/>
+      <w:bookmarkStart w:id="50" w:name="_Toc440839256"/>
       <w:r>
         <w:lastRenderedPageBreak/>
         <w:t>SEZNAM TABULEK</w:t>
       </w:r>
-      <w:bookmarkEnd w:id="41"/>
-      <w:bookmarkEnd w:id="42"/>
-      <w:bookmarkEnd w:id="43"/>
-      <w:bookmarkEnd w:id="44"/>
+      <w:bookmarkEnd w:id="47"/>
+      <w:bookmarkEnd w:id="48"/>
+      <w:bookmarkEnd w:id="49"/>
+      <w:bookmarkEnd w:id="50"/>
     </w:p>
     <w:p>
       <w:pPr>
@@ -3899,18 +4297,18 @@
       <w:r>
         <w:br w:type="page"/>
       </w:r>
-      <w:bookmarkStart w:id="45" w:name="_Toc209253223"/>
-      <w:bookmarkStart w:id="46" w:name="_Toc209253410"/>
-      <w:bookmarkStart w:id="47" w:name="_Toc209321264"/>
-      <w:bookmarkStart w:id="48" w:name="_Toc440839257"/>
+      <w:bookmarkStart w:id="51" w:name="_Toc209253223"/>
+      <w:bookmarkStart w:id="52" w:name="_Toc209253410"/>
+      <w:bookmarkStart w:id="53" w:name="_Toc209321264"/>
+      <w:bookmarkStart w:id="54" w:name="_Toc440839257"/>
       <w:r>
         <w:lastRenderedPageBreak/>
         <w:t>SEZNAM PŘÍLOH</w:t>
       </w:r>
-      <w:bookmarkEnd w:id="45"/>
-      <w:bookmarkEnd w:id="46"/>
-      <w:bookmarkEnd w:id="47"/>
-      <w:bookmarkEnd w:id="48"/>
+      <w:bookmarkEnd w:id="51"/>
+      <w:bookmarkEnd w:id="52"/>
+      <w:bookmarkEnd w:id="53"/>
+      <w:bookmarkEnd w:id="54"/>
     </w:p>
     <w:p>
       <w:pPr>
@@ -3918,8 +4316,8 @@
       </w:pPr>
     </w:p>
     <w:sectPr>
-      <w:headerReference w:type="default" r:id="rId9"/>
-      <w:footerReference w:type="default" r:id="rId10"/>
+      <w:headerReference w:type="default" r:id="rId14"/>
+      <w:footerReference w:type="default" r:id="rId15"/>
       <w:pgSz w:w="11906" w:h="16838"/>
       <w:pgMar w:top="1701" w:right="1134" w:bottom="1134" w:left="1985" w:header="708" w:footer="708" w:gutter="0"/>
       <w:cols w:space="708"/>
@@ -3927,6 +4325,170 @@
     </w:sectPr>
   </w:body>
 </w:document>
+</file>
+
+<file path=word/comments.xml><?xml version="1.0" encoding="utf-8"?>
+<w:comments xmlns:wpc="http://schemas.microsoft.com/office/word/2010/wordprocessingCanvas" xmlns:cx="http://schemas.microsoft.com/office/drawing/2014/chartex" xmlns:cx1="http://schemas.microsoft.com/office/drawing/2015/9/8/chartex" xmlns:cx2="http://schemas.microsoft.com/office/drawing/2015/10/21/chartex" xmlns:cx3="http://schemas.microsoft.com/office/drawing/2016/5/9/chartex" xmlns:cx4="http://schemas.microsoft.com/office/drawing/2016/5/10/chartex" xmlns:cx5="http://schemas.microsoft.com/office/drawing/2016/5/11/chartex" xmlns:cx6="http://schemas.microsoft.com/office/drawing/2016/5/12/chartex" xmlns:cx7="http://schemas.microsoft.com/office/drawing/2016/5/13/chartex" xmlns:cx8="http://schemas.microsoft.com/office/drawing/2016/5/14/chartex" xmlns:mc="http://schemas.openxmlformats.org/markup-compatibility/2006" xmlns:aink="http://schemas.microsoft.com/office/drawing/2016/ink" xmlns:am3d="http://schemas.microsoft.com/office/drawing/2017/model3d" xmlns:o="urn:schemas-microsoft-com:office:office" xmlns:oel="http://schemas.microsoft.com/office/2019/extlst" xmlns:r="http://schemas.openxmlformats.org/officeDocument/2006/relationships" xmlns:m="http://schemas.openxmlformats.org/officeDocument/2006/math" xmlns:v="urn:schemas-microsoft-com:vml" xmlns:wp14="http://schemas.microsoft.com/office/word/2010/wordprocessingDrawing" xmlns:wp="http://schemas.openxmlformats.org/drawingml/2006/wordprocessingDrawing" xmlns:w10="urn:schemas-microsoft-com:office:word" xmlns:w="http://schemas.openxmlformats.org/wordprocessingml/2006/main" xmlns:w14="http://schemas.microsoft.com/office/word/2010/wordml" xmlns:w15="http://schemas.microsoft.com/office/word/2012/wordml" xmlns:w16cex="http://schemas.microsoft.com/office/word/2018/wordml/cex" xmlns:w16cid="http://schemas.microsoft.com/office/word/2016/wordml/cid" xmlns:w16="http://schemas.microsoft.com/office/word/2018/wordml" xmlns:w16sdtdh="http://schemas.microsoft.com/office/word/2020/wordml/sdtdatahash" xmlns:w16se="http://schemas.microsoft.com/office/word/2015/wordml/symex" xmlns:wpg="http://schemas.microsoft.com/office/word/2010/wordprocessingGroup" xmlns:wpi="http://schemas.microsoft.com/office/word/2010/wordprocessingInk" xmlns:wne="http://schemas.microsoft.com/office/word/2006/wordml" xmlns:wps="http://schemas.microsoft.com/office/word/2010/wordprocessingShape" mc:Ignorable="w14 w15 w16se w16cid w16 w16cex w16sdtdh wp14">
+  <w:comment w:id="24" w:author="Tomáš Kocůrek" w:date="2023-01-21T14:52:00Z" w:initials="TK">
+    <w:p>
+      <w:pPr>
+        <w:pStyle w:val="Textkomente"/>
+      </w:pPr>
+      <w:r>
+        <w:rPr>
+          <w:rStyle w:val="Odkaznakoment"/>
+        </w:rPr>
+        <w:annotationRef/>
+      </w:r>
+      <w:hyperlink r:id="rId1" w:history="1">
+        <w:r>
+          <w:rPr>
+            <w:rStyle w:val="Hypertextovodkaz"/>
+          </w:rPr>
+          <w:t>https://www.heap.io/topics/what-is-a-tech-stack</w:t>
+        </w:r>
+      </w:hyperlink>
+    </w:p>
+  </w:comment>
+  <w:comment w:id="25" w:author="Tomáš Kocůrek" w:date="2023-01-21T15:03:00Z" w:initials="TK">
+    <w:p>
+      <w:pPr>
+        <w:pStyle w:val="Textkomente"/>
+      </w:pPr>
+      <w:r>
+        <w:rPr>
+          <w:rStyle w:val="Odkaznakoment"/>
+        </w:rPr>
+        <w:annotationRef/>
+      </w:r>
+      <w:r>
+        <w:rPr>
+          <w:lang w:val="en-US"/>
+        </w:rPr>
+        <w:t>Citace z úvodu software architectur paterns</w:t>
+      </w:r>
+    </w:p>
+  </w:comment>
+  <w:comment w:id="26" w:author="Tomáš Kocůrek" w:date="2023-01-21T18:17:00Z" w:initials="TK">
+    <w:p>
+      <w:pPr>
+        <w:pStyle w:val="Textkomente"/>
+      </w:pPr>
+      <w:r>
+        <w:rPr>
+          <w:rStyle w:val="Odkaznakoment"/>
+        </w:rPr>
+        <w:annotationRef/>
+      </w:r>
+      <w:r>
+        <w:rPr>
+          <w:lang w:val="en-US"/>
+        </w:rPr>
+        <w:t>Citace a popis obrázku</w:t>
+      </w:r>
+    </w:p>
+  </w:comment>
+  <w:comment w:id="27" w:author="Tomáš Kocůrek" w:date="2023-01-22T10:57:00Z" w:initials="TK">
+    <w:p>
+      <w:pPr>
+        <w:pStyle w:val="Textkomente"/>
+      </w:pPr>
+      <w:r>
+        <w:rPr>
+          <w:rStyle w:val="Odkaznakoment"/>
+        </w:rPr>
+        <w:annotationRef/>
+      </w:r>
+      <w:r>
+        <w:rPr>
+          <w:lang w:val="en-US"/>
+        </w:rPr>
+        <w:t>Prodloužit</w:t>
+      </w:r>
+      <w:r>
+        <w:rPr>
+          <w:lang w:val="en-US"/>
+        </w:rPr>
+        <w:br/>
+      </w:r>
+    </w:p>
+  </w:comment>
+  <w:comment w:id="28" w:author="Tomáš Kocůrek [2]" w:date="2023-01-24T19:38:00Z" w:initials="TK">
+    <w:p>
+      <w:pPr>
+        <w:pStyle w:val="Textkomente"/>
+      </w:pPr>
+      <w:r>
+        <w:rPr>
+          <w:rStyle w:val="Odkaznakoment"/>
+        </w:rPr>
+        <w:annotationRef/>
+      </w:r>
+      <w:hyperlink r:id="rId2" w:history="1">
+        <w:r>
+          <w:rPr>
+            <w:rStyle w:val="Hypertextovodkaz"/>
+          </w:rPr>
+          <w:t>https://learn.microsoft.com/en-us/dotnet/csharp/tour-of-csharp/</w:t>
+        </w:r>
+      </w:hyperlink>
+    </w:p>
+  </w:comment>
+  <w:comment w:id="29" w:author="Tomáš Kocůrek [2]" w:date="2023-01-24T19:45:00Z" w:initials="TK">
+    <w:p>
+      <w:pPr>
+        <w:pStyle w:val="Textkomente"/>
+      </w:pPr>
+      <w:r>
+        <w:rPr>
+          <w:rStyle w:val="Odkaznakoment"/>
+        </w:rPr>
+        <w:annotationRef/>
+      </w:r>
+      <w:hyperlink r:id="rId3" w:history="1">
+        <w:r>
+          <w:rPr>
+            <w:rStyle w:val="Hypertextovodkaz"/>
+          </w:rPr>
+          <w:t>https://www.oracle.com/java</w:t>
+        </w:r>
+      </w:hyperlink>
+    </w:p>
+  </w:comment>
+</w:comments>
+</file>
+
+<file path=word/commentsExtended.xml><?xml version="1.0" encoding="utf-8"?>
+<w15:commentsEx xmlns:wpc="http://schemas.microsoft.com/office/word/2010/wordprocessingCanvas" xmlns:cx="http://schemas.microsoft.com/office/drawing/2014/chartex" xmlns:cx1="http://schemas.microsoft.com/office/drawing/2015/9/8/chartex" xmlns:cx2="http://schemas.microsoft.com/office/drawing/2015/10/21/chartex" xmlns:cx3="http://schemas.microsoft.com/office/drawing/2016/5/9/chartex" xmlns:cx4="http://schemas.microsoft.com/office/drawing/2016/5/10/chartex" xmlns:cx5="http://schemas.microsoft.com/office/drawing/2016/5/11/chartex" xmlns:cx6="http://schemas.microsoft.com/office/drawing/2016/5/12/chartex" xmlns:cx7="http://schemas.microsoft.com/office/drawing/2016/5/13/chartex" xmlns:cx8="http://schemas.microsoft.com/office/drawing/2016/5/14/chartex" xmlns:mc="http://schemas.openxmlformats.org/markup-compatibility/2006" xmlns:aink="http://schemas.microsoft.com/office/drawing/2016/ink" xmlns:am3d="http://schemas.microsoft.com/office/drawing/2017/model3d" xmlns:o="urn:schemas-microsoft-com:office:office" xmlns:oel="http://schemas.microsoft.com/office/2019/extlst" xmlns:r="http://schemas.openxmlformats.org/officeDocument/2006/relationships" xmlns:m="http://schemas.openxmlformats.org/officeDocument/2006/math" xmlns:v="urn:schemas-microsoft-com:vml" xmlns:wp14="http://schemas.microsoft.com/office/word/2010/wordprocessingDrawing" xmlns:wp="http://schemas.openxmlformats.org/drawingml/2006/wordprocessingDrawing" xmlns:w10="urn:schemas-microsoft-com:office:word" xmlns:w="http://schemas.openxmlformats.org/wordprocessingml/2006/main" xmlns:w14="http://schemas.microsoft.com/office/word/2010/wordml" xmlns:w15="http://schemas.microsoft.com/office/word/2012/wordml" xmlns:w16cex="http://schemas.microsoft.com/office/word/2018/wordml/cex" xmlns:w16cid="http://schemas.microsoft.com/office/word/2016/wordml/cid" xmlns:w16="http://schemas.microsoft.com/office/word/2018/wordml" xmlns:w16sdtdh="http://schemas.microsoft.com/office/word/2020/wordml/sdtdatahash" xmlns:w16se="http://schemas.microsoft.com/office/word/2015/wordml/symex" xmlns:wpg="http://schemas.microsoft.com/office/word/2010/wordprocessingGroup" xmlns:wpi="http://schemas.microsoft.com/office/word/2010/wordprocessingInk" xmlns:wne="http://schemas.microsoft.com/office/word/2006/wordml" xmlns:wps="http://schemas.microsoft.com/office/word/2010/wordprocessingShape" mc:Ignorable="w14 w15 w16se w16cid w16 w16cex w16sdtdh wp14">
+  <w15:commentEx w15:paraId="02520FF7" w15:done="0"/>
+  <w15:commentEx w15:paraId="23DDCE06" w15:done="0"/>
+  <w15:commentEx w15:paraId="3B07B9A3" w15:done="0"/>
+  <w15:commentEx w15:paraId="4A7275BB" w15:done="0"/>
+  <w15:commentEx w15:paraId="0B5C853C" w15:done="0"/>
+  <w15:commentEx w15:paraId="15695E45" w15:done="0"/>
+</w15:commentsEx>
+</file>
+
+<file path=word/commentsExtensible.xml><?xml version="1.0" encoding="utf-8"?>
+<w16cex:commentsExtensible xmlns:wpc="http://schemas.microsoft.com/office/word/2010/wordprocessingCanvas" xmlns:cx="http://schemas.microsoft.com/office/drawing/2014/chartex" xmlns:cx1="http://schemas.microsoft.com/office/drawing/2015/9/8/chartex" xmlns:cx2="http://schemas.microsoft.com/office/drawing/2015/10/21/chartex" xmlns:cx3="http://schemas.microsoft.com/office/drawing/2016/5/9/chartex" xmlns:cx4="http://schemas.microsoft.com/office/drawing/2016/5/10/chartex" xmlns:cx5="http://schemas.microsoft.com/office/drawing/2016/5/11/chartex" xmlns:cx6="http://schemas.microsoft.com/office/drawing/2016/5/12/chartex" xmlns:cx7="http://schemas.microsoft.com/office/drawing/2016/5/13/chartex" xmlns:cx8="http://schemas.microsoft.com/office/drawing/2016/5/14/chartex" xmlns:mc="http://schemas.openxmlformats.org/markup-compatibility/2006" xmlns:aink="http://schemas.microsoft.com/office/drawing/2016/ink" xmlns:am3d="http://schemas.microsoft.com/office/drawing/2017/model3d" xmlns:o="urn:schemas-microsoft-com:office:office" xmlns:oel="http://schemas.microsoft.com/office/2019/extlst" xmlns:r="http://schemas.openxmlformats.org/officeDocument/2006/relationships" xmlns:m="http://schemas.openxmlformats.org/officeDocument/2006/math" xmlns:v="urn:schemas-microsoft-com:vml" xmlns:wp14="http://schemas.microsoft.com/office/word/2010/wordprocessingDrawing" xmlns:wp="http://schemas.openxmlformats.org/drawingml/2006/wordprocessingDrawing" xmlns:w10="urn:schemas-microsoft-com:office:word" xmlns:w="http://schemas.openxmlformats.org/wordprocessingml/2006/main" xmlns:w14="http://schemas.microsoft.com/office/word/2010/wordml" xmlns:w15="http://schemas.microsoft.com/office/word/2012/wordml" xmlns:w16cex="http://schemas.microsoft.com/office/word/2018/wordml/cex" xmlns:w16cid="http://schemas.microsoft.com/office/word/2016/wordml/cid" xmlns:w16="http://schemas.microsoft.com/office/word/2018/wordml" xmlns:w16sdtdh="http://schemas.microsoft.com/office/word/2020/wordml/sdtdatahash" xmlns:w16se="http://schemas.microsoft.com/office/word/2015/wordml/symex" xmlns:wpg="http://schemas.microsoft.com/office/word/2010/wordprocessingGroup" xmlns:wpi="http://schemas.microsoft.com/office/word/2010/wordprocessingInk" xmlns:wne="http://schemas.microsoft.com/office/word/2006/wordml" xmlns:wps="http://schemas.microsoft.com/office/word/2010/wordprocessingShape" mc:Ignorable="w14 w15 w16se w16cid w16 w16cex w16sdtdh wp14">
+  <w16cex:commentExtensible w16cex:durableId="27767AA4" w16cex:dateUtc="2023-01-21T13:52:00Z"/>
+  <w16cex:commentExtensible w16cex:durableId="27767D36" w16cex:dateUtc="2023-01-21T14:03:00Z"/>
+  <w16cex:commentExtensible w16cex:durableId="2776AAC7" w16cex:dateUtc="2023-01-21T17:17:00Z"/>
+  <w16cex:commentExtensible w16cex:durableId="27779523" w16cex:dateUtc="2023-01-22T09:57:00Z"/>
+  <w16cex:commentExtensible w16cex:durableId="277AB23C" w16cex:dateUtc="2023-01-24T18:38:00Z"/>
+  <w16cex:commentExtensible w16cex:durableId="277AB3CB" w16cex:dateUtc="2023-01-24T18:45:00Z"/>
+</w16cex:commentsExtensible>
+</file>
+
+<file path=word/commentsIds.xml><?xml version="1.0" encoding="utf-8"?>
+<w16cid:commentsIds xmlns:wpc="http://schemas.microsoft.com/office/word/2010/wordprocessingCanvas" xmlns:cx="http://schemas.microsoft.com/office/drawing/2014/chartex" xmlns:cx1="http://schemas.microsoft.com/office/drawing/2015/9/8/chartex" xmlns:cx2="http://schemas.microsoft.com/office/drawing/2015/10/21/chartex" xmlns:cx3="http://schemas.microsoft.com/office/drawing/2016/5/9/chartex" xmlns:cx4="http://schemas.microsoft.com/office/drawing/2016/5/10/chartex" xmlns:cx5="http://schemas.microsoft.com/office/drawing/2016/5/11/chartex" xmlns:cx6="http://schemas.microsoft.com/office/drawing/2016/5/12/chartex" xmlns:cx7="http://schemas.microsoft.com/office/drawing/2016/5/13/chartex" xmlns:cx8="http://schemas.microsoft.com/office/drawing/2016/5/14/chartex" xmlns:mc="http://schemas.openxmlformats.org/markup-compatibility/2006" xmlns:aink="http://schemas.microsoft.com/office/drawing/2016/ink" xmlns:am3d="http://schemas.microsoft.com/office/drawing/2017/model3d" xmlns:o="urn:schemas-microsoft-com:office:office" xmlns:oel="http://schemas.microsoft.com/office/2019/extlst" xmlns:r="http://schemas.openxmlformats.org/officeDocument/2006/relationships" xmlns:m="http://schemas.openxmlformats.org/officeDocument/2006/math" xmlns:v="urn:schemas-microsoft-com:vml" xmlns:wp14="http://schemas.microsoft.com/office/word/2010/wordprocessingDrawing" xmlns:wp="http://schemas.openxmlformats.org/drawingml/2006/wordprocessingDrawing" xmlns:w10="urn:schemas-microsoft-com:office:word" xmlns:w="http://schemas.openxmlformats.org/wordprocessingml/2006/main" xmlns:w14="http://schemas.microsoft.com/office/word/2010/wordml" xmlns:w15="http://schemas.microsoft.com/office/word/2012/wordml" xmlns:w16cex="http://schemas.microsoft.com/office/word/2018/wordml/cex" xmlns:w16cid="http://schemas.microsoft.com/office/word/2016/wordml/cid" xmlns:w16="http://schemas.microsoft.com/office/word/2018/wordml" xmlns:w16sdtdh="http://schemas.microsoft.com/office/word/2020/wordml/sdtdatahash" xmlns:w16se="http://schemas.microsoft.com/office/word/2015/wordml/symex" xmlns:wpg="http://schemas.microsoft.com/office/word/2010/wordprocessingGroup" xmlns:wpi="http://schemas.microsoft.com/office/word/2010/wordprocessingInk" xmlns:wne="http://schemas.microsoft.com/office/word/2006/wordml" xmlns:wps="http://schemas.microsoft.com/office/word/2010/wordprocessingShape" mc:Ignorable="w14 w15 w16se w16cid w16 w16cex w16sdtdh wp14">
+  <w16cid:commentId w16cid:paraId="02520FF7" w16cid:durableId="27767AA4"/>
+  <w16cid:commentId w16cid:paraId="23DDCE06" w16cid:durableId="27767D36"/>
+  <w16cid:commentId w16cid:paraId="3B07B9A3" w16cid:durableId="2776AAC7"/>
+  <w16cid:commentId w16cid:paraId="4A7275BB" w16cid:durableId="27779523"/>
+  <w16cid:commentId w16cid:paraId="0B5C853C" w16cid:durableId="277AB23C"/>
+  <w16cid:commentId w16cid:paraId="15695E45" w16cid:durableId="277AB3CB"/>
+</w16cid:commentsIds>
 </file>
 
 <file path=word/endnotes.xml><?xml version="1.0" encoding="utf-8"?>
@@ -5634,6 +6196,17 @@
     </w:lvlOverride>
   </w:num>
 </w:numbering>
+</file>
+
+<file path=word/people.xml><?xml version="1.0" encoding="utf-8"?>
+<w15:people xmlns:wpc="http://schemas.microsoft.com/office/word/2010/wordprocessingCanvas" xmlns:cx="http://schemas.microsoft.com/office/drawing/2014/chartex" xmlns:cx1="http://schemas.microsoft.com/office/drawing/2015/9/8/chartex" xmlns:cx2="http://schemas.microsoft.com/office/drawing/2015/10/21/chartex" xmlns:cx3="http://schemas.microsoft.com/office/drawing/2016/5/9/chartex" xmlns:cx4="http://schemas.microsoft.com/office/drawing/2016/5/10/chartex" xmlns:cx5="http://schemas.microsoft.com/office/drawing/2016/5/11/chartex" xmlns:cx6="http://schemas.microsoft.com/office/drawing/2016/5/12/chartex" xmlns:cx7="http://schemas.microsoft.com/office/drawing/2016/5/13/chartex" xmlns:cx8="http://schemas.microsoft.com/office/drawing/2016/5/14/chartex" xmlns:mc="http://schemas.openxmlformats.org/markup-compatibility/2006" xmlns:aink="http://schemas.microsoft.com/office/drawing/2016/ink" xmlns:am3d="http://schemas.microsoft.com/office/drawing/2017/model3d" xmlns:o="urn:schemas-microsoft-com:office:office" xmlns:oel="http://schemas.microsoft.com/office/2019/extlst" xmlns:r="http://schemas.openxmlformats.org/officeDocument/2006/relationships" xmlns:m="http://schemas.openxmlformats.org/officeDocument/2006/math" xmlns:v="urn:schemas-microsoft-com:vml" xmlns:wp14="http://schemas.microsoft.com/office/word/2010/wordprocessingDrawing" xmlns:wp="http://schemas.openxmlformats.org/drawingml/2006/wordprocessingDrawing" xmlns:w10="urn:schemas-microsoft-com:office:word" xmlns:w="http://schemas.openxmlformats.org/wordprocessingml/2006/main" xmlns:w14="http://schemas.microsoft.com/office/word/2010/wordml" xmlns:w15="http://schemas.microsoft.com/office/word/2012/wordml" xmlns:w16cex="http://schemas.microsoft.com/office/word/2018/wordml/cex" xmlns:w16cid="http://schemas.microsoft.com/office/word/2016/wordml/cid" xmlns:w16="http://schemas.microsoft.com/office/word/2018/wordml" xmlns:w16sdtdh="http://schemas.microsoft.com/office/word/2020/wordml/sdtdatahash" xmlns:w16se="http://schemas.microsoft.com/office/word/2015/wordml/symex" xmlns:wpg="http://schemas.microsoft.com/office/word/2010/wordprocessingGroup" xmlns:wpi="http://schemas.microsoft.com/office/word/2010/wordprocessingInk" xmlns:wne="http://schemas.microsoft.com/office/word/2006/wordml" xmlns:wps="http://schemas.microsoft.com/office/word/2010/wordprocessingShape" mc:Ignorable="w14 w15 w16se w16cid w16 w16cex w16sdtdh wp14">
+  <w15:person w15:author="Tomáš Kocůrek">
+    <w15:presenceInfo w15:providerId="Windows Live" w15:userId="6a9c09f17bc52543"/>
+  </w15:person>
+  <w15:person w15:author="Tomáš Kocůrek [2]">
+    <w15:presenceInfo w15:providerId="AD" w15:userId="S::tomas.kocurek@itixo.com::73de3d83-baca-42e7-85df-08da405f20d1"/>
+  </w15:person>
+</w15:people>
 </file>
 
 <file path=word/styles.xml><?xml version="1.0" encoding="utf-8"?>
@@ -6434,6 +7007,56 @@
       <w:shd w:val="clear" w:color="auto" w:fill="E1DFDD"/>
     </w:rPr>
   </w:style>
+  <w:style w:type="character" w:styleId="Odkaznakoment">
+    <w:name w:val="annotation reference"/>
+    <w:basedOn w:val="Standardnpsmoodstavce"/>
+    <w:rsid w:val="00201791"/>
+    <w:rPr>
+      <w:sz w:val="16"/>
+      <w:szCs w:val="16"/>
+    </w:rPr>
+  </w:style>
+  <w:style w:type="paragraph" w:styleId="Textkomente">
+    <w:name w:val="annotation text"/>
+    <w:basedOn w:val="Normln"/>
+    <w:link w:val="TextkomenteChar"/>
+    <w:rsid w:val="00201791"/>
+    <w:rPr>
+      <w:sz w:val="20"/>
+      <w:szCs w:val="20"/>
+    </w:rPr>
+  </w:style>
+  <w:style w:type="character" w:customStyle="1" w:styleId="TextkomenteChar">
+    <w:name w:val="Text komentáře Char"/>
+    <w:basedOn w:val="Standardnpsmoodstavce"/>
+    <w:link w:val="Textkomente"/>
+    <w:rsid w:val="00201791"/>
+    <w:rPr>
+      <w:lang w:val="cs-CZ" w:eastAsia="cs-CZ"/>
+    </w:rPr>
+  </w:style>
+  <w:style w:type="paragraph" w:styleId="Pedmtkomente">
+    <w:name w:val="annotation subject"/>
+    <w:basedOn w:val="Textkomente"/>
+    <w:next w:val="Textkomente"/>
+    <w:link w:val="PedmtkomenteChar"/>
+    <w:rsid w:val="00201791"/>
+    <w:rPr>
+      <w:b/>
+      <w:bCs/>
+    </w:rPr>
+  </w:style>
+  <w:style w:type="character" w:customStyle="1" w:styleId="PedmtkomenteChar">
+    <w:name w:val="Předmět komentáře Char"/>
+    <w:basedOn w:val="TextkomenteChar"/>
+    <w:link w:val="Pedmtkomente"/>
+    <w:rsid w:val="00201791"/>
+    <w:rPr>
+      <w:b/>
+      <w:bCs/>
+      <w:lang w:val="cs-CZ" w:eastAsia="cs-CZ"/>
+    </w:rPr>
+  </w:style>
 </w:styles>
 </file>
 

</xml_diff>

<commit_message>
added option to suggest stock
</commit_message>
<xml_diff>
--- a/Documentation/bakalářskáPráceKocůrek.docx
+++ b/Documentation/bakalářskáPráceKocůrek.docx
@@ -3091,6 +3091,33 @@
     </w:p>
     <w:p>
       <w:pPr>
+        <w:pStyle w:val="NadpisB"/>
+      </w:pPr>
+      <w:r>
+        <w:t>Požadavky</w:t>
+      </w:r>
+    </w:p>
+    <w:p>
+      <w:pPr>
+        <w:pStyle w:val="normlntext"/>
+      </w:pPr>
+      <w:r>
+        <w:t>Skladový systém by měl být navržen pro obecný sklad tzn. měl by být použitelný v různých odvětvích, aniž by bylo potřeba zásadních úprav samotného systému. Systém musí být schopný zobrazovat aktuální zásobu produktů, jejich umístění na skladě a také umožňovat administraci jednotlivých položek v katalogu.</w:t>
+      </w:r>
+    </w:p>
+    <w:p>
+      <w:pPr>
+        <w:pStyle w:val="normlntext"/>
+      </w:pPr>
+      <w:r>
+        <w:t xml:space="preserve">Systém by také měl obsahovat prvky řízeného skladu. Systém bude doporučovat nejvhodnější místa ve skladu, kde uložit přijaté zboží. Systém bude také asistovat při </w:t>
+      </w:r>
+      <w:r>
+        <w:t>nakládání objednávek na export tzn. určuje optimální pořadí nakládání předmětů. Dále také sleduje skladovou zásobu a upozorňuje pokud klesne pod danou hranici.</w:t>
+      </w:r>
+    </w:p>
+    <w:p>
+      <w:pPr>
         <w:pStyle w:val="NadpisA"/>
       </w:pPr>
       <w:r>
@@ -3611,21 +3638,23 @@
         <w:sdt>
           <w:sdtPr>
             <w:rPr>
-              <w:rFonts w:ascii="Times New (W1)" w:hAnsi="Times New (W1)"/>
-              <w:b w:val="0"/>
-              <w:bCs w:val="0"/>
-              <w:caps w:val="0"/>
-              <w:kern w:val="0"/>
-              <w:sz w:val="24"/>
-              <w:szCs w:val="24"/>
+              <w:b/>
+              <w:bCs/>
+              <w:caps/>
             </w:rPr>
             <w:id w:val="-573587230"/>
             <w:bibliography/>
           </w:sdtPr>
+          <w:sdtEndPr>
+            <w:rPr>
+              <w:b w:val="0"/>
+              <w:bCs w:val="0"/>
+              <w:caps w:val="0"/>
+            </w:rPr>
+          </w:sdtEndPr>
           <w:sdtContent>
             <w:p>
               <w:pPr>
-                <w:pStyle w:val="Nadpisy"/>
                 <w:rPr>
                   <w:noProof/>
                   <w:sz w:val="20"/>
@@ -3634,12 +3663,26 @@
                 </w:rPr>
               </w:pPr>
               <w:r>
+                <w:rPr>
+                  <w:rFonts w:ascii="Times New Roman" w:hAnsi="Times New Roman"/>
+                  <w:caps/>
+                  <w:kern w:val="28"/>
+                  <w:sz w:val="32"/>
+                  <w:szCs w:val="32"/>
+                </w:rPr>
                 <w:fldChar w:fldCharType="begin"/>
               </w:r>
               <w:r>
                 <w:instrText xml:space="preserve"> BIBLIOGRAPHY </w:instrText>
               </w:r>
               <w:r>
+                <w:rPr>
+                  <w:rFonts w:ascii="Times New Roman" w:hAnsi="Times New Roman"/>
+                  <w:caps/>
+                  <w:kern w:val="28"/>
+                  <w:sz w:val="32"/>
+                  <w:szCs w:val="32"/>
+                </w:rPr>
                 <w:fldChar w:fldCharType="separate"/>
               </w:r>
             </w:p>
@@ -3661,7 +3704,7 @@
               </w:tblGrid>
               <w:tr>
                 <w:trPr>
-                  <w:divId w:val="899943746"/>
+                  <w:divId w:val="1360934465"/>
                   <w:tblCellSpacing w:w="15" w:type="dxa"/>
                 </w:trPr>
                 <w:tc>
@@ -3690,7 +3733,6 @@
                   </w:tcPr>
                   <w:p>
                     <w:pPr>
-                      <w:pStyle w:val="normlntext"/>
                       <w:rPr>
                         <w:noProof/>
                       </w:rPr>
@@ -3720,7 +3762,7 @@
               </w:tr>
               <w:tr>
                 <w:trPr>
-                  <w:divId w:val="899943746"/>
+                  <w:divId w:val="1360934465"/>
                   <w:tblCellSpacing w:w="15" w:type="dxa"/>
                 </w:trPr>
                 <w:tc>
@@ -3749,7 +3791,6 @@
                   </w:tcPr>
                   <w:p>
                     <w:pPr>
-                      <w:pStyle w:val="normlntext"/>
                       <w:rPr>
                         <w:noProof/>
                       </w:rPr>
@@ -3779,7 +3820,7 @@
               </w:tr>
               <w:tr>
                 <w:trPr>
-                  <w:divId w:val="899943746"/>
+                  <w:divId w:val="1360934465"/>
                   <w:tblCellSpacing w:w="15" w:type="dxa"/>
                 </w:trPr>
                 <w:tc>
@@ -3808,7 +3849,6 @@
                   </w:tcPr>
                   <w:p>
                     <w:pPr>
-                      <w:pStyle w:val="normlntext"/>
                       <w:rPr>
                         <w:noProof/>
                       </w:rPr>
@@ -3838,7 +3878,7 @@
               </w:tr>
               <w:tr>
                 <w:trPr>
-                  <w:divId w:val="899943746"/>
+                  <w:divId w:val="1360934465"/>
                   <w:tblCellSpacing w:w="15" w:type="dxa"/>
                 </w:trPr>
                 <w:tc>
@@ -3867,7 +3907,6 @@
                   </w:tcPr>
                   <w:p>
                     <w:pPr>
-                      <w:pStyle w:val="normlntext"/>
                       <w:rPr>
                         <w:noProof/>
                       </w:rPr>
@@ -3891,7 +3930,7 @@
               </w:tr>
               <w:tr>
                 <w:trPr>
-                  <w:divId w:val="899943746"/>
+                  <w:divId w:val="1360934465"/>
                   <w:tblCellSpacing w:w="15" w:type="dxa"/>
                 </w:trPr>
                 <w:tc>
@@ -3920,7 +3959,6 @@
                   </w:tcPr>
                   <w:p>
                     <w:pPr>
-                      <w:pStyle w:val="normlntext"/>
                       <w:rPr>
                         <w:noProof/>
                       </w:rPr>
@@ -3944,7 +3982,7 @@
               </w:tr>
               <w:tr>
                 <w:trPr>
-                  <w:divId w:val="899943746"/>
+                  <w:divId w:val="1360934465"/>
                   <w:tblCellSpacing w:w="15" w:type="dxa"/>
                 </w:trPr>
                 <w:tc>
@@ -3973,7 +4011,6 @@
                   </w:tcPr>
                   <w:p>
                     <w:pPr>
-                      <w:pStyle w:val="normlntext"/>
                       <w:rPr>
                         <w:noProof/>
                       </w:rPr>
@@ -3998,7 +4035,7 @@
             </w:tbl>
             <w:p>
               <w:pPr>
-                <w:divId w:val="899943746"/>
+                <w:divId w:val="1360934465"/>
                 <w:rPr>
                   <w:noProof/>
                 </w:rPr>
@@ -7356,7 +7393,7 @@
 </file>
 
 <file path=customXml/item1.xml><?xml version="1.0" encoding="utf-8"?>
-<b:Sources xmlns:b="http://schemas.openxmlformats.org/officeDocument/2006/bibliography" xmlns="http://schemas.openxmlformats.org/officeDocument/2006/bibliography" SelectedStyle="\Styl1CitacePRO.xsl" StyleName="Styl 1 Citace PRO" Version="0">
+<b:Sources xmlns:b="http://schemas.openxmlformats.org/officeDocument/2006/bibliography" xmlns="http://schemas.openxmlformats.org/officeDocument/2006/bibliography" SelectedStyle="\Styl2CitacePRO.xsl" StyleName="Styl 2 Citace PRO" Version="0">
   <b:Source>
     <b:Tag>KL8HY0yMyr74wjNS</b:Tag>
     <b:SourceType>Report</b:SourceType>
@@ -7463,7 +7500,7 @@
 </file>
 
 <file path=customXml/itemProps1.xml><?xml version="1.0" encoding="utf-8"?>
-<ds:datastoreItem xmlns:ds="http://schemas.openxmlformats.org/officeDocument/2006/customXml" ds:itemID="{D78EAD10-BD83-4A4A-BD37-25C3EFCB8A21}">
+<ds:datastoreItem xmlns:ds="http://schemas.openxmlformats.org/officeDocument/2006/customXml" ds:itemID="{C294CD1B-0ACF-40FA-B3F6-54F1C9DDA18E}">
   <ds:schemaRefs>
     <ds:schemaRef ds:uri="http://schemas.openxmlformats.org/officeDocument/2006/bibliography"/>
   </ds:schemaRefs>

</xml_diff>

<commit_message>
added option to suggest stock (#7)
Co-authored-by: Tomáš Kocůrek <tomas.kocurek@itixo.com>
</commit_message>
<xml_diff>
--- a/Documentation/bakalářskáPráceKocůrek.docx
+++ b/Documentation/bakalářskáPráceKocůrek.docx
@@ -3091,6 +3091,33 @@
     </w:p>
     <w:p>
       <w:pPr>
+        <w:pStyle w:val="NadpisB"/>
+      </w:pPr>
+      <w:r>
+        <w:t>Požadavky</w:t>
+      </w:r>
+    </w:p>
+    <w:p>
+      <w:pPr>
+        <w:pStyle w:val="normlntext"/>
+      </w:pPr>
+      <w:r>
+        <w:t>Skladový systém by měl být navržen pro obecný sklad tzn. měl by být použitelný v různých odvětvích, aniž by bylo potřeba zásadních úprav samotného systému. Systém musí být schopný zobrazovat aktuální zásobu produktů, jejich umístění na skladě a také umožňovat administraci jednotlivých položek v katalogu.</w:t>
+      </w:r>
+    </w:p>
+    <w:p>
+      <w:pPr>
+        <w:pStyle w:val="normlntext"/>
+      </w:pPr>
+      <w:r>
+        <w:t xml:space="preserve">Systém by také měl obsahovat prvky řízeného skladu. Systém bude doporučovat nejvhodnější místa ve skladu, kde uložit přijaté zboží. Systém bude také asistovat při </w:t>
+      </w:r>
+      <w:r>
+        <w:t>nakládání objednávek na export tzn. určuje optimální pořadí nakládání předmětů. Dále také sleduje skladovou zásobu a upozorňuje pokud klesne pod danou hranici.</w:t>
+      </w:r>
+    </w:p>
+    <w:p>
+      <w:pPr>
         <w:pStyle w:val="NadpisA"/>
       </w:pPr>
       <w:r>
@@ -3611,21 +3638,23 @@
         <w:sdt>
           <w:sdtPr>
             <w:rPr>
-              <w:rFonts w:ascii="Times New (W1)" w:hAnsi="Times New (W1)"/>
-              <w:b w:val="0"/>
-              <w:bCs w:val="0"/>
-              <w:caps w:val="0"/>
-              <w:kern w:val="0"/>
-              <w:sz w:val="24"/>
-              <w:szCs w:val="24"/>
+              <w:b/>
+              <w:bCs/>
+              <w:caps/>
             </w:rPr>
             <w:id w:val="-573587230"/>
             <w:bibliography/>
           </w:sdtPr>
+          <w:sdtEndPr>
+            <w:rPr>
+              <w:b w:val="0"/>
+              <w:bCs w:val="0"/>
+              <w:caps w:val="0"/>
+            </w:rPr>
+          </w:sdtEndPr>
           <w:sdtContent>
             <w:p>
               <w:pPr>
-                <w:pStyle w:val="Nadpisy"/>
                 <w:rPr>
                   <w:noProof/>
                   <w:sz w:val="20"/>
@@ -3634,12 +3663,26 @@
                 </w:rPr>
               </w:pPr>
               <w:r>
+                <w:rPr>
+                  <w:rFonts w:ascii="Times New Roman" w:hAnsi="Times New Roman"/>
+                  <w:caps/>
+                  <w:kern w:val="28"/>
+                  <w:sz w:val="32"/>
+                  <w:szCs w:val="32"/>
+                </w:rPr>
                 <w:fldChar w:fldCharType="begin"/>
               </w:r>
               <w:r>
                 <w:instrText xml:space="preserve"> BIBLIOGRAPHY </w:instrText>
               </w:r>
               <w:r>
+                <w:rPr>
+                  <w:rFonts w:ascii="Times New Roman" w:hAnsi="Times New Roman"/>
+                  <w:caps/>
+                  <w:kern w:val="28"/>
+                  <w:sz w:val="32"/>
+                  <w:szCs w:val="32"/>
+                </w:rPr>
                 <w:fldChar w:fldCharType="separate"/>
               </w:r>
             </w:p>
@@ -3661,7 +3704,7 @@
               </w:tblGrid>
               <w:tr>
                 <w:trPr>
-                  <w:divId w:val="899943746"/>
+                  <w:divId w:val="1360934465"/>
                   <w:tblCellSpacing w:w="15" w:type="dxa"/>
                 </w:trPr>
                 <w:tc>
@@ -3690,7 +3733,6 @@
                   </w:tcPr>
                   <w:p>
                     <w:pPr>
-                      <w:pStyle w:val="normlntext"/>
                       <w:rPr>
                         <w:noProof/>
                       </w:rPr>
@@ -3720,7 +3762,7 @@
               </w:tr>
               <w:tr>
                 <w:trPr>
-                  <w:divId w:val="899943746"/>
+                  <w:divId w:val="1360934465"/>
                   <w:tblCellSpacing w:w="15" w:type="dxa"/>
                 </w:trPr>
                 <w:tc>
@@ -3749,7 +3791,6 @@
                   </w:tcPr>
                   <w:p>
                     <w:pPr>
-                      <w:pStyle w:val="normlntext"/>
                       <w:rPr>
                         <w:noProof/>
                       </w:rPr>
@@ -3779,7 +3820,7 @@
               </w:tr>
               <w:tr>
                 <w:trPr>
-                  <w:divId w:val="899943746"/>
+                  <w:divId w:val="1360934465"/>
                   <w:tblCellSpacing w:w="15" w:type="dxa"/>
                 </w:trPr>
                 <w:tc>
@@ -3808,7 +3849,6 @@
                   </w:tcPr>
                   <w:p>
                     <w:pPr>
-                      <w:pStyle w:val="normlntext"/>
                       <w:rPr>
                         <w:noProof/>
                       </w:rPr>
@@ -3838,7 +3878,7 @@
               </w:tr>
               <w:tr>
                 <w:trPr>
-                  <w:divId w:val="899943746"/>
+                  <w:divId w:val="1360934465"/>
                   <w:tblCellSpacing w:w="15" w:type="dxa"/>
                 </w:trPr>
                 <w:tc>
@@ -3867,7 +3907,6 @@
                   </w:tcPr>
                   <w:p>
                     <w:pPr>
-                      <w:pStyle w:val="normlntext"/>
                       <w:rPr>
                         <w:noProof/>
                       </w:rPr>
@@ -3891,7 +3930,7 @@
               </w:tr>
               <w:tr>
                 <w:trPr>
-                  <w:divId w:val="899943746"/>
+                  <w:divId w:val="1360934465"/>
                   <w:tblCellSpacing w:w="15" w:type="dxa"/>
                 </w:trPr>
                 <w:tc>
@@ -3920,7 +3959,6 @@
                   </w:tcPr>
                   <w:p>
                     <w:pPr>
-                      <w:pStyle w:val="normlntext"/>
                       <w:rPr>
                         <w:noProof/>
                       </w:rPr>
@@ -3944,7 +3982,7 @@
               </w:tr>
               <w:tr>
                 <w:trPr>
-                  <w:divId w:val="899943746"/>
+                  <w:divId w:val="1360934465"/>
                   <w:tblCellSpacing w:w="15" w:type="dxa"/>
                 </w:trPr>
                 <w:tc>
@@ -3973,7 +4011,6 @@
                   </w:tcPr>
                   <w:p>
                     <w:pPr>
-                      <w:pStyle w:val="normlntext"/>
                       <w:rPr>
                         <w:noProof/>
                       </w:rPr>
@@ -3998,7 +4035,7 @@
             </w:tbl>
             <w:p>
               <w:pPr>
-                <w:divId w:val="899943746"/>
+                <w:divId w:val="1360934465"/>
                 <w:rPr>
                   <w:noProof/>
                 </w:rPr>
@@ -7356,7 +7393,7 @@
 </file>
 
 <file path=customXml/item1.xml><?xml version="1.0" encoding="utf-8"?>
-<b:Sources xmlns:b="http://schemas.openxmlformats.org/officeDocument/2006/bibliography" xmlns="http://schemas.openxmlformats.org/officeDocument/2006/bibliography" SelectedStyle="\Styl1CitacePRO.xsl" StyleName="Styl 1 Citace PRO" Version="0">
+<b:Sources xmlns:b="http://schemas.openxmlformats.org/officeDocument/2006/bibliography" xmlns="http://schemas.openxmlformats.org/officeDocument/2006/bibliography" SelectedStyle="\Styl2CitacePRO.xsl" StyleName="Styl 2 Citace PRO" Version="0">
   <b:Source>
     <b:Tag>KL8HY0yMyr74wjNS</b:Tag>
     <b:SourceType>Report</b:SourceType>
@@ -7463,7 +7500,7 @@
 </file>
 
 <file path=customXml/itemProps1.xml><?xml version="1.0" encoding="utf-8"?>
-<ds:datastoreItem xmlns:ds="http://schemas.openxmlformats.org/officeDocument/2006/customXml" ds:itemID="{D78EAD10-BD83-4A4A-BD37-25C3EFCB8A21}">
+<ds:datastoreItem xmlns:ds="http://schemas.openxmlformats.org/officeDocument/2006/customXml" ds:itemID="{C294CD1B-0ACF-40FA-B3F6-54F1C9DDA18E}">
   <ds:schemaRefs>
     <ds:schemaRef ds:uri="http://schemas.openxmlformats.org/officeDocument/2006/bibliography"/>
   </ds:schemaRefs>

</xml_diff>